<commit_message>
Mistake in word document, regenerating PDF version
</commit_message>
<xml_diff>
--- a/Networks_PCS_BC_FJ_2017.docx
+++ b/Networks_PCS_BC_FJ_2017.docx
@@ -1421,60 +1421,15 @@
           <w:lang w:val="en-US"/>
         </w:rPr>
       </w:pPr>
-      <w:proofErr w:type="spellStart"/>
-      <w:r>
-        <w:rPr>
-          <w:rFonts w:ascii="Menlo" w:hAnsi="Menlo" w:cs="Menlo"/>
-          <w:color w:val="A9B7C6"/>
-          <w:sz w:val="18"/>
-          <w:szCs w:val="18"/>
-          <w:lang w:val="en-US"/>
-        </w:rPr>
-        <w:t>HttpRequest</w:t>
-      </w:r>
-      <w:proofErr w:type="spellEnd"/>
-      <w:r>
-        <w:rPr>
-          <w:rFonts w:ascii="Menlo" w:hAnsi="Menlo" w:cs="Menlo"/>
-          <w:color w:val="A9B7C6"/>
-          <w:sz w:val="18"/>
-          <w:szCs w:val="18"/>
-          <w:lang w:val="en-US"/>
-        </w:rPr>
-        <w:t xml:space="preserve"> </w:t>
-      </w:r>
-      <w:proofErr w:type="spellStart"/>
-      <w:r>
-        <w:rPr>
-          <w:rFonts w:ascii="Menlo" w:hAnsi="Menlo" w:cs="Menlo"/>
-          <w:color w:val="A9B7C6"/>
-          <w:sz w:val="18"/>
-          <w:szCs w:val="18"/>
-          <w:lang w:val="en-US"/>
-        </w:rPr>
-        <w:t>httpRequest</w:t>
-      </w:r>
-      <w:proofErr w:type="spellEnd"/>
-      <w:r>
-        <w:rPr>
-          <w:rFonts w:ascii="Menlo" w:hAnsi="Menlo" w:cs="Menlo"/>
-          <w:color w:val="A9B7C6"/>
-          <w:sz w:val="18"/>
-          <w:szCs w:val="18"/>
-          <w:lang w:val="en-US"/>
-        </w:rPr>
-        <w:t xml:space="preserve"> = </w:t>
-      </w:r>
-      <w:proofErr w:type="spellStart"/>
-      <w:r>
-        <w:rPr>
-          <w:rFonts w:ascii="Menlo" w:hAnsi="Menlo" w:cs="Menlo"/>
-          <w:color w:val="A9B7C6"/>
-          <w:sz w:val="18"/>
-          <w:szCs w:val="18"/>
-          <w:lang w:val="en-US"/>
-        </w:rPr>
-        <w:t>HttpRequestBuilder.</w:t>
+      <w:r>
+        <w:rPr>
+          <w:rFonts w:ascii="Menlo" w:hAnsi="Menlo" w:cs="Menlo"/>
+          <w:color w:val="A9B7C6"/>
+          <w:sz w:val="18"/>
+          <w:szCs w:val="18"/>
+          <w:lang w:val="en-US"/>
+        </w:rPr>
+        <w:t>HttpRequest httpRequest = HttpRequestBuilder.</w:t>
       </w:r>
       <w:r>
         <w:rPr>
@@ -1488,7 +1443,6 @@
         </w:rPr>
         <w:t>makeHttpRequest</w:t>
       </w:r>
-      <w:proofErr w:type="spellEnd"/>
       <w:r>
         <w:rPr>
           <w:rFonts w:ascii="Menlo" w:hAnsi="Menlo" w:cs="Menlo"/>
@@ -1499,7 +1453,6 @@
         </w:rPr>
         <w:t>(</w:t>
       </w:r>
-      <w:proofErr w:type="spellStart"/>
       <w:proofErr w:type="gramStart"/>
       <w:r>
         <w:rPr>
@@ -1531,7 +1484,6 @@
         </w:rPr>
         <w:t>clientRequest</w:t>
       </w:r>
-      <w:proofErr w:type="spellEnd"/>
       <w:proofErr w:type="gramEnd"/>
       <w:r>
         <w:rPr>
@@ -1591,29 +1543,7 @@
           <w:szCs w:val="18"/>
           <w:lang w:val="en-US"/>
         </w:rPr>
-        <w:t xml:space="preserve">String host = </w:t>
-      </w:r>
-      <w:proofErr w:type="spellStart"/>
-      <w:r>
-        <w:rPr>
-          <w:rFonts w:ascii="Menlo" w:hAnsi="Menlo" w:cs="Menlo"/>
-          <w:color w:val="A9B7C6"/>
-          <w:sz w:val="18"/>
-          <w:szCs w:val="18"/>
-          <w:lang w:val="en-US"/>
-        </w:rPr>
-        <w:t>httpRequest.getHost</w:t>
-      </w:r>
-      <w:proofErr w:type="spellEnd"/>
-      <w:r>
-        <w:rPr>
-          <w:rFonts w:ascii="Menlo" w:hAnsi="Menlo" w:cs="Menlo"/>
-          <w:color w:val="A9B7C6"/>
-          <w:sz w:val="18"/>
-          <w:szCs w:val="18"/>
-          <w:lang w:val="en-US"/>
-        </w:rPr>
-        <w:t>()</w:t>
+        <w:t>String host = httpRequest.getHost()</w:t>
       </w:r>
       <w:r>
         <w:rPr>
@@ -1643,29 +1573,7 @@
           <w:szCs w:val="18"/>
           <w:lang w:val="en-US"/>
         </w:rPr>
-        <w:t xml:space="preserve">Socket </w:t>
-      </w:r>
-      <w:proofErr w:type="spellStart"/>
-      <w:r>
-        <w:rPr>
-          <w:rFonts w:ascii="Menlo" w:hAnsi="Menlo" w:cs="Menlo"/>
-          <w:color w:val="A9B7C6"/>
-          <w:sz w:val="18"/>
-          <w:szCs w:val="18"/>
-          <w:lang w:val="en-US"/>
-        </w:rPr>
-        <w:t>serverSocket</w:t>
-      </w:r>
-      <w:proofErr w:type="spellEnd"/>
-      <w:r>
-        <w:rPr>
-          <w:rFonts w:ascii="Menlo" w:hAnsi="Menlo" w:cs="Menlo"/>
-          <w:color w:val="A9B7C6"/>
-          <w:sz w:val="18"/>
-          <w:szCs w:val="18"/>
-          <w:lang w:val="en-US"/>
-        </w:rPr>
-        <w:t xml:space="preserve"> = </w:t>
+        <w:t xml:space="preserve">Socket serverSocket = </w:t>
       </w:r>
       <w:r>
         <w:rPr>
@@ -1737,7 +1645,6 @@
         </w:rPr>
         <w:br/>
       </w:r>
-      <w:proofErr w:type="spellStart"/>
       <w:r>
         <w:rPr>
           <w:rFonts w:ascii="Menlo" w:hAnsi="Menlo" w:cs="Menlo"/>
@@ -1768,29 +1675,7 @@
           <w:szCs w:val="18"/>
           <w:lang w:val="en-US"/>
         </w:rPr>
-        <w:t>.println</w:t>
-      </w:r>
-      <w:proofErr w:type="spellEnd"/>
-      <w:r>
-        <w:rPr>
-          <w:rFonts w:ascii="Menlo" w:hAnsi="Menlo" w:cs="Menlo"/>
-          <w:color w:val="A9B7C6"/>
-          <w:sz w:val="18"/>
-          <w:szCs w:val="18"/>
-          <w:lang w:val="en-US"/>
-        </w:rPr>
-        <w:t>(</w:t>
-      </w:r>
-      <w:proofErr w:type="spellStart"/>
-      <w:r>
-        <w:rPr>
-          <w:rFonts w:ascii="Menlo" w:hAnsi="Menlo" w:cs="Menlo"/>
-          <w:color w:val="A9B7C6"/>
-          <w:sz w:val="18"/>
-          <w:szCs w:val="18"/>
-          <w:lang w:val="en-US"/>
-        </w:rPr>
-        <w:t>Constants.</w:t>
+        <w:t>.println(Constants.</w:t>
       </w:r>
       <w:r>
         <w:rPr>
@@ -1804,27 +1689,15 @@
         </w:rPr>
         <w:t>_I</w:t>
       </w:r>
-      <w:proofErr w:type="spellEnd"/>
-      <w:r>
-        <w:rPr>
-          <w:rFonts w:ascii="Menlo" w:hAnsi="Menlo" w:cs="Menlo"/>
-          <w:color w:val="A9B7C6"/>
-          <w:sz w:val="18"/>
-          <w:szCs w:val="18"/>
-          <w:lang w:val="en-US"/>
-        </w:rPr>
-        <w:t xml:space="preserve">+ </w:t>
-      </w:r>
-      <w:proofErr w:type="spellStart"/>
-      <w:r>
-        <w:rPr>
-          <w:rFonts w:ascii="Menlo" w:hAnsi="Menlo" w:cs="Menlo"/>
-          <w:color w:val="A9B7C6"/>
-          <w:sz w:val="18"/>
-          <w:szCs w:val="18"/>
-          <w:lang w:val="en-US"/>
-        </w:rPr>
-        <w:t>Constants.</w:t>
+      <w:r>
+        <w:rPr>
+          <w:rFonts w:ascii="Menlo" w:hAnsi="Menlo" w:cs="Menlo"/>
+          <w:color w:val="A9B7C6"/>
+          <w:sz w:val="18"/>
+          <w:szCs w:val="18"/>
+          <w:lang w:val="en-US"/>
+        </w:rPr>
+        <w:t>+ Constants.</w:t>
       </w:r>
       <w:r>
         <w:rPr>
@@ -1846,18 +1719,7 @@
           <w:szCs w:val="18"/>
           <w:lang w:val="en-US"/>
         </w:rPr>
-        <w:t>.replace</w:t>
-      </w:r>
-      <w:proofErr w:type="spellEnd"/>
-      <w:r>
-        <w:rPr>
-          <w:rFonts w:ascii="Menlo" w:hAnsi="Menlo" w:cs="Menlo"/>
-          <w:color w:val="A9B7C6"/>
-          <w:sz w:val="18"/>
-          <w:szCs w:val="18"/>
-          <w:lang w:val="en-US"/>
-        </w:rPr>
-        <w:t>(</w:t>
+        <w:t>.replace(</w:t>
       </w:r>
       <w:r>
         <w:rPr>
@@ -1908,50 +1770,17 @@
           <w:lang w:val="en-US"/>
         </w:rPr>
         <w:br/>
-      </w:r>
-      <w:proofErr w:type="spellStart"/>
-      <w:r>
-        <w:rPr>
-          <w:rFonts w:ascii="Menlo" w:hAnsi="Menlo" w:cs="Menlo"/>
-          <w:color w:val="CC7832"/>
-          <w:sz w:val="18"/>
-          <w:szCs w:val="18"/>
-          <w:lang w:val="en-US"/>
-        </w:rPr>
-        <w:t>int</w:t>
-      </w:r>
-      <w:proofErr w:type="spellEnd"/>
-      <w:r>
-        <w:rPr>
-          <w:rFonts w:ascii="Menlo" w:hAnsi="Menlo" w:cs="Menlo"/>
-          <w:color w:val="CC7832"/>
-          <w:sz w:val="18"/>
-          <w:szCs w:val="18"/>
-          <w:lang w:val="en-US"/>
-        </w:rPr>
-        <w:t xml:space="preserve"> </w:t>
-      </w:r>
-      <w:proofErr w:type="spellStart"/>
-      <w:r>
-        <w:rPr>
-          <w:rFonts w:ascii="Menlo" w:hAnsi="Menlo" w:cs="Menlo"/>
-          <w:color w:val="A9B7C6"/>
-          <w:sz w:val="18"/>
-          <w:szCs w:val="18"/>
-          <w:lang w:val="en-US"/>
-        </w:rPr>
-        <w:t>nbrWaiting</w:t>
-      </w:r>
-      <w:proofErr w:type="spellEnd"/>
-      <w:r>
-        <w:rPr>
-          <w:rFonts w:ascii="Menlo" w:hAnsi="Menlo" w:cs="Menlo"/>
-          <w:color w:val="A9B7C6"/>
-          <w:sz w:val="18"/>
-          <w:szCs w:val="18"/>
-          <w:lang w:val="en-US"/>
-        </w:rPr>
-        <w:t xml:space="preserve"> = </w:t>
+        <w:t xml:space="preserve">int </w:t>
+      </w:r>
+      <w:r>
+        <w:rPr>
+          <w:rFonts w:ascii="Menlo" w:hAnsi="Menlo" w:cs="Menlo"/>
+          <w:color w:val="A9B7C6"/>
+          <w:sz w:val="18"/>
+          <w:szCs w:val="18"/>
+          <w:lang w:val="en-US"/>
+        </w:rPr>
+        <w:t xml:space="preserve">nbrWaiting = </w:t>
       </w:r>
       <w:r>
         <w:rPr>
@@ -2021,29 +1850,7 @@
           <w:szCs w:val="18"/>
           <w:lang w:val="en-US"/>
         </w:rPr>
-        <w:t>(!</w:t>
-      </w:r>
-      <w:proofErr w:type="spellStart"/>
-      <w:r>
-        <w:rPr>
-          <w:rFonts w:ascii="Menlo" w:hAnsi="Menlo" w:cs="Menlo"/>
-          <w:color w:val="A9B7C6"/>
-          <w:sz w:val="18"/>
-          <w:szCs w:val="18"/>
-          <w:lang w:val="en-US"/>
-        </w:rPr>
-        <w:t>serverSocket.isClosed</w:t>
-      </w:r>
-      <w:proofErr w:type="spellEnd"/>
-      <w:r>
-        <w:rPr>
-          <w:rFonts w:ascii="Menlo" w:hAnsi="Menlo" w:cs="Menlo"/>
-          <w:color w:val="A9B7C6"/>
-          <w:sz w:val="18"/>
-          <w:szCs w:val="18"/>
-          <w:lang w:val="en-US"/>
-        </w:rPr>
-        <w:t>()) {</w:t>
+        <w:t>(!serverSocket.isClosed()) {</w:t>
       </w:r>
       <w:r>
         <w:rPr>
@@ -2271,67 +2078,7 @@
           <w:szCs w:val="18"/>
         </w:rPr>
         <w:br/>
-        <w:t xml:space="preserve">* The server </w:t>
-      </w:r>
-      <w:proofErr w:type="spellStart"/>
-      <w:r>
-        <w:rPr>
-          <w:rFonts w:ascii="Menlo" w:hAnsi="Menlo" w:cs="Menlo"/>
-          <w:color w:val="808080"/>
-          <w:sz w:val="18"/>
-          <w:szCs w:val="18"/>
-        </w:rPr>
-        <w:t>is</w:t>
-      </w:r>
-      <w:proofErr w:type="spellEnd"/>
-      <w:r>
-        <w:rPr>
-          <w:rFonts w:ascii="Menlo" w:hAnsi="Menlo" w:cs="Menlo"/>
-          <w:color w:val="808080"/>
-          <w:sz w:val="18"/>
-          <w:szCs w:val="18"/>
-        </w:rPr>
-        <w:t xml:space="preserve"> able to </w:t>
-      </w:r>
-      <w:proofErr w:type="spellStart"/>
-      <w:r>
-        <w:rPr>
-          <w:rFonts w:ascii="Menlo" w:hAnsi="Menlo" w:cs="Menlo"/>
-          <w:color w:val="808080"/>
-          <w:sz w:val="18"/>
-          <w:szCs w:val="18"/>
-        </w:rPr>
-        <w:t>handle</w:t>
-      </w:r>
-      <w:proofErr w:type="spellEnd"/>
-      <w:r>
-        <w:rPr>
-          <w:rFonts w:ascii="Menlo" w:hAnsi="Menlo" w:cs="Menlo"/>
-          <w:color w:val="808080"/>
-          <w:sz w:val="18"/>
-          <w:szCs w:val="18"/>
-        </w:rPr>
-        <w:t xml:space="preserve"> multiples client connections in the </w:t>
-      </w:r>
-      <w:proofErr w:type="spellStart"/>
-      <w:r>
-        <w:rPr>
-          <w:rFonts w:ascii="Menlo" w:hAnsi="Menlo" w:cs="Menlo"/>
-          <w:color w:val="808080"/>
-          <w:sz w:val="18"/>
-          <w:szCs w:val="18"/>
-        </w:rPr>
-        <w:t>same</w:t>
-      </w:r>
-      <w:proofErr w:type="spellEnd"/>
-      <w:r>
-        <w:rPr>
-          <w:rFonts w:ascii="Menlo" w:hAnsi="Menlo" w:cs="Menlo"/>
-          <w:color w:val="808080"/>
-          <w:sz w:val="18"/>
-          <w:szCs w:val="18"/>
-        </w:rPr>
-        <w:t xml:space="preserve"> time.</w:t>
+        <w:t>* The server is able to handle multiples client connections in the same time.</w:t>
       </w:r>
       <w:r>
         <w:rPr>
@@ -2351,9 +2098,8 @@
           <w:szCs w:val="18"/>
         </w:rPr>
         <w:br/>
-        <w:t xml:space="preserve">// Server </w:t>
-      </w:r>
-      <w:proofErr w:type="spellStart"/>
+        <w:t xml:space="preserve">// Server is waiting infinitely a new </w:t>
+      </w:r>
       <w:r>
         <w:rPr>
           <w:rFonts w:ascii="Menlo" w:hAnsi="Menlo" w:cs="Menlo"/>
@@ -2361,9 +2107,8 @@
           <w:sz w:val="18"/>
           <w:szCs w:val="18"/>
         </w:rPr>
-        <w:t>is</w:t>
-      </w:r>
-      <w:proofErr w:type="spellEnd"/>
+        <w:t xml:space="preserve">Thread </w:t>
+      </w:r>
       <w:r>
         <w:rPr>
           <w:rFonts w:ascii="Menlo" w:hAnsi="Menlo" w:cs="Menlo"/>
@@ -2371,9 +2116,8 @@
           <w:sz w:val="18"/>
           <w:szCs w:val="18"/>
         </w:rPr>
-        <w:t xml:space="preserve"> </w:t>
-      </w:r>
-      <w:proofErr w:type="spellStart"/>
+        <w:t>client with its opened socket.</w:t>
+      </w:r>
       <w:r>
         <w:rPr>
           <w:rFonts w:ascii="Menlo" w:hAnsi="Menlo" w:cs="Menlo"/>
@@ -2381,126 +2125,8 @@
           <w:sz w:val="18"/>
           <w:szCs w:val="18"/>
         </w:rPr>
-        <w:t>waiting</w:t>
-      </w:r>
-      <w:proofErr w:type="spellEnd"/>
-      <w:r>
-        <w:rPr>
-          <w:rFonts w:ascii="Menlo" w:hAnsi="Menlo" w:cs="Menlo"/>
-          <w:color w:val="808080"/>
-          <w:sz w:val="18"/>
-          <w:szCs w:val="18"/>
-        </w:rPr>
-        <w:t xml:space="preserve"> </w:t>
-      </w:r>
-      <w:proofErr w:type="spellStart"/>
-      <w:r>
-        <w:rPr>
-          <w:rFonts w:ascii="Menlo" w:hAnsi="Menlo" w:cs="Menlo"/>
-          <w:color w:val="808080"/>
-          <w:sz w:val="18"/>
-          <w:szCs w:val="18"/>
-        </w:rPr>
-        <w:t>infinitely</w:t>
-      </w:r>
-      <w:proofErr w:type="spellEnd"/>
-      <w:r>
-        <w:rPr>
-          <w:rFonts w:ascii="Menlo" w:hAnsi="Menlo" w:cs="Menlo"/>
-          <w:color w:val="808080"/>
-          <w:sz w:val="18"/>
-          <w:szCs w:val="18"/>
-        </w:rPr>
-        <w:t xml:space="preserve"> a new </w:t>
-      </w:r>
-      <w:r>
-        <w:rPr>
-          <w:rFonts w:ascii="Menlo" w:hAnsi="Menlo" w:cs="Menlo"/>
-          <w:color w:val="808080"/>
-          <w:sz w:val="18"/>
-          <w:szCs w:val="18"/>
-        </w:rPr>
-        <w:t xml:space="preserve">Thread </w:t>
-      </w:r>
-      <w:r>
-        <w:rPr>
-          <w:rFonts w:ascii="Menlo" w:hAnsi="Menlo" w:cs="Menlo"/>
-          <w:color w:val="808080"/>
-          <w:sz w:val="18"/>
-          <w:szCs w:val="18"/>
-        </w:rPr>
-        <w:t xml:space="preserve">client </w:t>
-      </w:r>
-      <w:proofErr w:type="spellStart"/>
-      <w:r>
-        <w:rPr>
-          <w:rFonts w:ascii="Menlo" w:hAnsi="Menlo" w:cs="Menlo"/>
-          <w:color w:val="808080"/>
-          <w:sz w:val="18"/>
-          <w:szCs w:val="18"/>
-        </w:rPr>
-        <w:t>with</w:t>
-      </w:r>
-      <w:proofErr w:type="spellEnd"/>
-      <w:r>
-        <w:rPr>
-          <w:rFonts w:ascii="Menlo" w:hAnsi="Menlo" w:cs="Menlo"/>
-          <w:color w:val="808080"/>
-          <w:sz w:val="18"/>
-          <w:szCs w:val="18"/>
-        </w:rPr>
-        <w:t xml:space="preserve"> </w:t>
-      </w:r>
-      <w:proofErr w:type="spellStart"/>
-      <w:r>
-        <w:rPr>
-          <w:rFonts w:ascii="Menlo" w:hAnsi="Menlo" w:cs="Menlo"/>
-          <w:color w:val="808080"/>
-          <w:sz w:val="18"/>
-          <w:szCs w:val="18"/>
-        </w:rPr>
-        <w:t>its</w:t>
-      </w:r>
-      <w:proofErr w:type="spellEnd"/>
-      <w:r>
-        <w:rPr>
-          <w:rFonts w:ascii="Menlo" w:hAnsi="Menlo" w:cs="Menlo"/>
-          <w:color w:val="808080"/>
-          <w:sz w:val="18"/>
-          <w:szCs w:val="18"/>
-        </w:rPr>
-        <w:t xml:space="preserve"> </w:t>
-      </w:r>
-      <w:proofErr w:type="spellStart"/>
-      <w:r>
-        <w:rPr>
-          <w:rFonts w:ascii="Menlo" w:hAnsi="Menlo" w:cs="Menlo"/>
-          <w:color w:val="808080"/>
-          <w:sz w:val="18"/>
-          <w:szCs w:val="18"/>
-        </w:rPr>
-        <w:t>opened</w:t>
-      </w:r>
-      <w:proofErr w:type="spellEnd"/>
-      <w:r>
-        <w:rPr>
-          <w:rFonts w:ascii="Menlo" w:hAnsi="Menlo" w:cs="Menlo"/>
-          <w:color w:val="808080"/>
-          <w:sz w:val="18"/>
-          <w:szCs w:val="18"/>
-        </w:rPr>
-        <w:t xml:space="preserve"> socket.</w:t>
-      </w:r>
-      <w:r>
-        <w:rPr>
-          <w:rFonts w:ascii="Menlo" w:hAnsi="Menlo" w:cs="Menlo"/>
-          <w:color w:val="808080"/>
-          <w:sz w:val="18"/>
-          <w:szCs w:val="18"/>
-        </w:rPr>
         <w:br/>
       </w:r>
-      <w:proofErr w:type="spellStart"/>
       <w:r>
         <w:rPr>
           <w:rFonts w:ascii="Menlo" w:hAnsi="Menlo" w:cs="Menlo"/>
@@ -2510,7 +2136,6 @@
         </w:rPr>
         <w:t>while</w:t>
       </w:r>
-      <w:proofErr w:type="spellEnd"/>
       <w:r>
         <w:rPr>
           <w:rFonts w:ascii="Menlo" w:hAnsi="Menlo" w:cs="Menlo"/>
@@ -2520,7 +2145,6 @@
         </w:rPr>
         <w:t>(</w:t>
       </w:r>
-      <w:proofErr w:type="spellStart"/>
       <w:r>
         <w:rPr>
           <w:rFonts w:ascii="Menlo" w:hAnsi="Menlo" w:cs="Menlo"/>
@@ -2530,7 +2154,6 @@
         </w:rPr>
         <w:t>true</w:t>
       </w:r>
-      <w:proofErr w:type="spellEnd"/>
       <w:proofErr w:type="gramStart"/>
       <w:r>
         <w:rPr>
@@ -2559,107 +2182,7 @@
           <w:sz w:val="18"/>
           <w:szCs w:val="18"/>
         </w:rPr>
-        <w:t xml:space="preserve">// </w:t>
-      </w:r>
-      <w:proofErr w:type="spellStart"/>
-      <w:r>
-        <w:rPr>
-          <w:rFonts w:ascii="Menlo" w:hAnsi="Menlo" w:cs="Menlo"/>
-          <w:color w:val="808080"/>
-          <w:sz w:val="18"/>
-          <w:szCs w:val="18"/>
-        </w:rPr>
-        <w:t>Each</w:t>
-      </w:r>
-      <w:proofErr w:type="spellEnd"/>
-      <w:r>
-        <w:rPr>
-          <w:rFonts w:ascii="Menlo" w:hAnsi="Menlo" w:cs="Menlo"/>
-          <w:color w:val="808080"/>
-          <w:sz w:val="18"/>
-          <w:szCs w:val="18"/>
-        </w:rPr>
-        <w:t xml:space="preserve"> time a client </w:t>
-      </w:r>
-      <w:proofErr w:type="spellStart"/>
-      <w:r>
-        <w:rPr>
-          <w:rFonts w:ascii="Menlo" w:hAnsi="Menlo" w:cs="Menlo"/>
-          <w:color w:val="808080"/>
-          <w:sz w:val="18"/>
-          <w:szCs w:val="18"/>
-        </w:rPr>
-        <w:t>is</w:t>
-      </w:r>
-      <w:proofErr w:type="spellEnd"/>
-      <w:r>
-        <w:rPr>
-          <w:rFonts w:ascii="Menlo" w:hAnsi="Menlo" w:cs="Menlo"/>
-          <w:color w:val="808080"/>
-          <w:sz w:val="18"/>
-          <w:szCs w:val="18"/>
-        </w:rPr>
-        <w:t xml:space="preserve"> </w:t>
-      </w:r>
-      <w:proofErr w:type="spellStart"/>
-      <w:r>
-        <w:rPr>
-          <w:rFonts w:ascii="Menlo" w:hAnsi="Menlo" w:cs="Menlo"/>
-          <w:color w:val="808080"/>
-          <w:sz w:val="18"/>
-          <w:szCs w:val="18"/>
-        </w:rPr>
-        <w:t>accepted</w:t>
-      </w:r>
-      <w:proofErr w:type="spellEnd"/>
-      <w:r>
-        <w:rPr>
-          <w:rFonts w:ascii="Menlo" w:hAnsi="Menlo" w:cs="Menlo"/>
-          <w:color w:val="808080"/>
-          <w:sz w:val="18"/>
-          <w:szCs w:val="18"/>
-        </w:rPr>
-        <w:t xml:space="preserve">, a new client </w:t>
-      </w:r>
-      <w:proofErr w:type="spellStart"/>
-      <w:r>
-        <w:rPr>
-          <w:rFonts w:ascii="Menlo" w:hAnsi="Menlo" w:cs="Menlo"/>
-          <w:color w:val="808080"/>
-          <w:sz w:val="18"/>
-          <w:szCs w:val="18"/>
-        </w:rPr>
-        <w:t>is</w:t>
-      </w:r>
-      <w:proofErr w:type="spellEnd"/>
-      <w:r>
-        <w:rPr>
-          <w:rFonts w:ascii="Menlo" w:hAnsi="Menlo" w:cs="Menlo"/>
-          <w:color w:val="808080"/>
-          <w:sz w:val="18"/>
-          <w:szCs w:val="18"/>
-        </w:rPr>
-        <w:t xml:space="preserve"> </w:t>
-      </w:r>
-      <w:proofErr w:type="spellStart"/>
-      <w:r>
-        <w:rPr>
-          <w:rFonts w:ascii="Menlo" w:hAnsi="Menlo" w:cs="Menlo"/>
-          <w:color w:val="808080"/>
-          <w:sz w:val="18"/>
-          <w:szCs w:val="18"/>
-        </w:rPr>
-        <w:t>defined</w:t>
-      </w:r>
-      <w:proofErr w:type="spellEnd"/>
-      <w:r>
-        <w:rPr>
-          <w:rFonts w:ascii="Menlo" w:hAnsi="Menlo" w:cs="Menlo"/>
-          <w:color w:val="808080"/>
-          <w:sz w:val="18"/>
-          <w:szCs w:val="18"/>
-        </w:rPr>
-        <w:t>.</w:t>
+        <w:t>// Each time a client is accepted, a new client is defined.</w:t>
       </w:r>
       <w:r>
         <w:rPr>
@@ -2689,7 +2212,6 @@
         </w:rPr>
         <w:t>Client(</w:t>
       </w:r>
-      <w:proofErr w:type="spellStart"/>
       <w:r>
         <w:rPr>
           <w:rFonts w:ascii="Menlo" w:hAnsi="Menlo" w:cs="Menlo"/>
@@ -2724,37 +2246,7 @@
           <w:sz w:val="18"/>
           <w:szCs w:val="18"/>
         </w:rPr>
-        <w:t>.accept</w:t>
-      </w:r>
-      <w:proofErr w:type="spellEnd"/>
-      <w:r>
-        <w:rPr>
-          <w:rFonts w:ascii="Menlo" w:hAnsi="Menlo" w:cs="Menlo"/>
-          <w:color w:val="A9B7C6"/>
-          <w:sz w:val="18"/>
-          <w:szCs w:val="18"/>
-        </w:rPr>
-        <w:t>()).</w:t>
-      </w:r>
-      <w:proofErr w:type="spellStart"/>
-      <w:r>
-        <w:rPr>
-          <w:rFonts w:ascii="Menlo" w:hAnsi="Menlo" w:cs="Menlo"/>
-          <w:color w:val="A9B7C6"/>
-          <w:sz w:val="18"/>
-          <w:szCs w:val="18"/>
-        </w:rPr>
-        <w:t>start</w:t>
-      </w:r>
-      <w:proofErr w:type="spellEnd"/>
-      <w:r>
-        <w:rPr>
-          <w:rFonts w:ascii="Menlo" w:hAnsi="Menlo" w:cs="Menlo"/>
-          <w:color w:val="A9B7C6"/>
-          <w:sz w:val="18"/>
-          <w:szCs w:val="18"/>
-        </w:rPr>
-        <w:t>()</w:t>
+        <w:t>.accept()).start()</w:t>
       </w:r>
       <w:r>
         <w:rPr>
@@ -3249,18 +2741,8 @@
           <w:szCs w:val="18"/>
         </w:rPr>
         <w:br/>
-      </w:r>
-      <w:proofErr w:type="spellStart"/>
-      <w:r>
-        <w:rPr>
-          <w:rFonts w:ascii="Menlo" w:hAnsi="Menlo" w:cs="Menlo"/>
-          <w:color w:val="CC7832"/>
-          <w:sz w:val="18"/>
-          <w:szCs w:val="18"/>
-        </w:rPr>
         <w:t>while</w:t>
       </w:r>
-      <w:proofErr w:type="spellEnd"/>
       <w:r>
         <w:rPr>
           <w:rFonts w:ascii="Menlo" w:hAnsi="Menlo" w:cs="Menlo"/>
@@ -3398,6 +2880,7 @@
           <w:color w:val="808080"/>
           <w:sz w:val="18"/>
           <w:szCs w:val="18"/>
+          <w:lang w:val="en-US"/>
         </w:rPr>
         <w:t>/*</w:t>
       </w:r>
@@ -3407,29 +2890,32 @@
           <w:color w:val="808080"/>
           <w:sz w:val="18"/>
           <w:szCs w:val="18"/>
+          <w:lang w:val="en-US"/>
         </w:rPr>
         <w:br/>
-        <w:t>* [REQ_07] Cache/</w:t>
-      </w:r>
-      <w:proofErr w:type="spellStart"/>
+        <w:t>* [REQ_07] Cache/persistence part</w:t>
+      </w:r>
       <w:r>
         <w:rPr>
           <w:rFonts w:ascii="Menlo" w:hAnsi="Menlo" w:cs="Menlo"/>
           <w:color w:val="808080"/>
           <w:sz w:val="18"/>
           <w:szCs w:val="18"/>
-        </w:rPr>
-        <w:t>persistence</w:t>
-      </w:r>
-      <w:proofErr w:type="spellEnd"/>
+          <w:lang w:val="en-US"/>
+        </w:rPr>
+        <w:br/>
+        <w:t>* If the requested web page is not available locally, the server shall forward the request</w:t>
+      </w:r>
       <w:r>
         <w:rPr>
           <w:rFonts w:ascii="Menlo" w:hAnsi="Menlo" w:cs="Menlo"/>
           <w:color w:val="808080"/>
           <w:sz w:val="18"/>
           <w:szCs w:val="18"/>
-        </w:rPr>
-        <w:t xml:space="preserve"> part</w:t>
+          <w:lang w:val="en-US"/>
+        </w:rPr>
+        <w:br/>
+        <w:t>* to the web server, get and decode the response, saving files locally and forward the response</w:t>
       </w:r>
       <w:r>
         <w:rPr>
@@ -3437,246 +2923,7 @@
           <w:color w:val="808080"/>
           <w:sz w:val="18"/>
           <w:szCs w:val="18"/>
-        </w:rPr>
-        <w:br/>
-        <w:t xml:space="preserve">* If the </w:t>
-      </w:r>
-      <w:proofErr w:type="spellStart"/>
-      <w:r>
-        <w:rPr>
-          <w:rFonts w:ascii="Menlo" w:hAnsi="Menlo" w:cs="Menlo"/>
-          <w:color w:val="808080"/>
-          <w:sz w:val="18"/>
-          <w:szCs w:val="18"/>
-        </w:rPr>
-        <w:t>requested</w:t>
-      </w:r>
-      <w:proofErr w:type="spellEnd"/>
-      <w:r>
-        <w:rPr>
-          <w:rFonts w:ascii="Menlo" w:hAnsi="Menlo" w:cs="Menlo"/>
-          <w:color w:val="808080"/>
-          <w:sz w:val="18"/>
-          <w:szCs w:val="18"/>
-        </w:rPr>
-        <w:t xml:space="preserve"> web page </w:t>
-      </w:r>
-      <w:proofErr w:type="spellStart"/>
-      <w:r>
-        <w:rPr>
-          <w:rFonts w:ascii="Menlo" w:hAnsi="Menlo" w:cs="Menlo"/>
-          <w:color w:val="808080"/>
-          <w:sz w:val="18"/>
-          <w:szCs w:val="18"/>
-        </w:rPr>
-        <w:t>is</w:t>
-      </w:r>
-      <w:proofErr w:type="spellEnd"/>
-      <w:r>
-        <w:rPr>
-          <w:rFonts w:ascii="Menlo" w:hAnsi="Menlo" w:cs="Menlo"/>
-          <w:color w:val="808080"/>
-          <w:sz w:val="18"/>
-          <w:szCs w:val="18"/>
-        </w:rPr>
-        <w:t xml:space="preserve"> not </w:t>
-      </w:r>
-      <w:proofErr w:type="spellStart"/>
-      <w:r>
-        <w:rPr>
-          <w:rFonts w:ascii="Menlo" w:hAnsi="Menlo" w:cs="Menlo"/>
-          <w:color w:val="808080"/>
-          <w:sz w:val="18"/>
-          <w:szCs w:val="18"/>
-        </w:rPr>
-        <w:t>available</w:t>
-      </w:r>
-      <w:proofErr w:type="spellEnd"/>
-      <w:r>
-        <w:rPr>
-          <w:rFonts w:ascii="Menlo" w:hAnsi="Menlo" w:cs="Menlo"/>
-          <w:color w:val="808080"/>
-          <w:sz w:val="18"/>
-          <w:szCs w:val="18"/>
-        </w:rPr>
-        <w:t xml:space="preserve"> </w:t>
-      </w:r>
-      <w:proofErr w:type="spellStart"/>
-      <w:r>
-        <w:rPr>
-          <w:rFonts w:ascii="Menlo" w:hAnsi="Menlo" w:cs="Menlo"/>
-          <w:color w:val="808080"/>
-          <w:sz w:val="18"/>
-          <w:szCs w:val="18"/>
-        </w:rPr>
-        <w:t>locally</w:t>
-      </w:r>
-      <w:proofErr w:type="spellEnd"/>
-      <w:r>
-        <w:rPr>
-          <w:rFonts w:ascii="Menlo" w:hAnsi="Menlo" w:cs="Menlo"/>
-          <w:color w:val="808080"/>
-          <w:sz w:val="18"/>
-          <w:szCs w:val="18"/>
-        </w:rPr>
-        <w:t xml:space="preserve">, the server </w:t>
-      </w:r>
-      <w:proofErr w:type="spellStart"/>
-      <w:r>
-        <w:rPr>
-          <w:rFonts w:ascii="Menlo" w:hAnsi="Menlo" w:cs="Menlo"/>
-          <w:color w:val="808080"/>
-          <w:sz w:val="18"/>
-          <w:szCs w:val="18"/>
-        </w:rPr>
-        <w:t>shall</w:t>
-      </w:r>
-      <w:proofErr w:type="spellEnd"/>
-      <w:r>
-        <w:rPr>
-          <w:rFonts w:ascii="Menlo" w:hAnsi="Menlo" w:cs="Menlo"/>
-          <w:color w:val="808080"/>
-          <w:sz w:val="18"/>
-          <w:szCs w:val="18"/>
-        </w:rPr>
-        <w:t xml:space="preserve"> </w:t>
-      </w:r>
-      <w:proofErr w:type="spellStart"/>
-      <w:r>
-        <w:rPr>
-          <w:rFonts w:ascii="Menlo" w:hAnsi="Menlo" w:cs="Menlo"/>
-          <w:color w:val="808080"/>
-          <w:sz w:val="18"/>
-          <w:szCs w:val="18"/>
-        </w:rPr>
-        <w:t>forward</w:t>
-      </w:r>
-      <w:proofErr w:type="spellEnd"/>
-      <w:r>
-        <w:rPr>
-          <w:rFonts w:ascii="Menlo" w:hAnsi="Menlo" w:cs="Menlo"/>
-          <w:color w:val="808080"/>
-          <w:sz w:val="18"/>
-          <w:szCs w:val="18"/>
-        </w:rPr>
-        <w:t xml:space="preserve"> the request</w:t>
-      </w:r>
-      <w:r>
-        <w:rPr>
-          <w:rFonts w:ascii="Menlo" w:hAnsi="Menlo" w:cs="Menlo"/>
-          <w:color w:val="808080"/>
-          <w:sz w:val="18"/>
-          <w:szCs w:val="18"/>
-        </w:rPr>
-        <w:br/>
-        <w:t xml:space="preserve">* to the web server, </w:t>
-      </w:r>
-      <w:proofErr w:type="spellStart"/>
-      <w:r>
-        <w:rPr>
-          <w:rFonts w:ascii="Menlo" w:hAnsi="Menlo" w:cs="Menlo"/>
-          <w:color w:val="808080"/>
-          <w:sz w:val="18"/>
-          <w:szCs w:val="18"/>
-        </w:rPr>
-        <w:t>get</w:t>
-      </w:r>
-      <w:proofErr w:type="spellEnd"/>
-      <w:r>
-        <w:rPr>
-          <w:rFonts w:ascii="Menlo" w:hAnsi="Menlo" w:cs="Menlo"/>
-          <w:color w:val="808080"/>
-          <w:sz w:val="18"/>
-          <w:szCs w:val="18"/>
-        </w:rPr>
-        <w:t xml:space="preserve"> and </w:t>
-      </w:r>
-      <w:proofErr w:type="spellStart"/>
-      <w:r>
-        <w:rPr>
-          <w:rFonts w:ascii="Menlo" w:hAnsi="Menlo" w:cs="Menlo"/>
-          <w:color w:val="808080"/>
-          <w:sz w:val="18"/>
-          <w:szCs w:val="18"/>
-        </w:rPr>
-        <w:t>decode</w:t>
-      </w:r>
-      <w:proofErr w:type="spellEnd"/>
-      <w:r>
-        <w:rPr>
-          <w:rFonts w:ascii="Menlo" w:hAnsi="Menlo" w:cs="Menlo"/>
-          <w:color w:val="808080"/>
-          <w:sz w:val="18"/>
-          <w:szCs w:val="18"/>
-        </w:rPr>
-        <w:t xml:space="preserve"> the response, </w:t>
-      </w:r>
-      <w:proofErr w:type="spellStart"/>
-      <w:r>
-        <w:rPr>
-          <w:rFonts w:ascii="Menlo" w:hAnsi="Menlo" w:cs="Menlo"/>
-          <w:color w:val="808080"/>
-          <w:sz w:val="18"/>
-          <w:szCs w:val="18"/>
-        </w:rPr>
-        <w:t>saving</w:t>
-      </w:r>
-      <w:proofErr w:type="spellEnd"/>
-      <w:r>
-        <w:rPr>
-          <w:rFonts w:ascii="Menlo" w:hAnsi="Menlo" w:cs="Menlo"/>
-          <w:color w:val="808080"/>
-          <w:sz w:val="18"/>
-          <w:szCs w:val="18"/>
-        </w:rPr>
-        <w:t xml:space="preserve"> files </w:t>
-      </w:r>
-      <w:proofErr w:type="spellStart"/>
-      <w:r>
-        <w:rPr>
-          <w:rFonts w:ascii="Menlo" w:hAnsi="Menlo" w:cs="Menlo"/>
-          <w:color w:val="808080"/>
-          <w:sz w:val="18"/>
-          <w:szCs w:val="18"/>
-        </w:rPr>
-        <w:t>locally</w:t>
-      </w:r>
-      <w:proofErr w:type="spellEnd"/>
-      <w:r>
-        <w:rPr>
-          <w:rFonts w:ascii="Menlo" w:hAnsi="Menlo" w:cs="Menlo"/>
-          <w:color w:val="808080"/>
-          <w:sz w:val="18"/>
-          <w:szCs w:val="18"/>
-        </w:rPr>
-        <w:t xml:space="preserve"> and </w:t>
-      </w:r>
-      <w:proofErr w:type="spellStart"/>
-      <w:r>
-        <w:rPr>
-          <w:rFonts w:ascii="Menlo" w:hAnsi="Menlo" w:cs="Menlo"/>
-          <w:color w:val="808080"/>
-          <w:sz w:val="18"/>
-          <w:szCs w:val="18"/>
-        </w:rPr>
-        <w:t>forward</w:t>
-      </w:r>
-      <w:proofErr w:type="spellEnd"/>
-      <w:r>
-        <w:rPr>
-          <w:rFonts w:ascii="Menlo" w:hAnsi="Menlo" w:cs="Menlo"/>
-          <w:color w:val="808080"/>
-          <w:sz w:val="18"/>
-          <w:szCs w:val="18"/>
-        </w:rPr>
-        <w:t xml:space="preserve"> the response</w:t>
-      </w:r>
-      <w:r>
-        <w:rPr>
-          <w:rFonts w:ascii="Menlo" w:hAnsi="Menlo" w:cs="Menlo"/>
-          <w:color w:val="808080"/>
-          <w:sz w:val="18"/>
-          <w:szCs w:val="18"/>
+          <w:lang w:val="en-US"/>
         </w:rPr>
         <w:br/>
         <w:t xml:space="preserve">* to the client. </w:t>
@@ -3868,19 +3115,11 @@
         </w:rPr>
         <w:t xml:space="preserve"> operations named marshalling/</w:t>
       </w:r>
-      <w:proofErr w:type="spellStart"/>
-      <w:r>
-        <w:rPr>
-          <w:lang w:val="en-US"/>
-        </w:rPr>
-        <w:t>unmarshalling</w:t>
-      </w:r>
-      <w:proofErr w:type="spellEnd"/>
-      <w:r>
-        <w:rPr>
-          <w:lang w:val="en-US"/>
-        </w:rPr>
-        <w:t>.</w:t>
+      <w:r>
+        <w:rPr>
+          <w:lang w:val="en-US"/>
+        </w:rPr>
+        <w:t>unmarshalling.</w:t>
       </w:r>
     </w:p>
     <w:p>
@@ -3945,16 +3184,8 @@
         <w:rPr>
           <w:lang w:val="en-US"/>
         </w:rPr>
-        <w:t xml:space="preserve">the JAXB object, </w:t>
-      </w:r>
-      <w:proofErr w:type="spellStart"/>
-      <w:r>
-        <w:rPr>
-          <w:lang w:val="en-US"/>
-        </w:rPr>
-        <w:t>deserializes</w:t>
-      </w:r>
-      <w:proofErr w:type="spellEnd"/>
+        <w:t>the JAXB object, deserializes</w:t>
+      </w:r>
       <w:r>
         <w:rPr>
           <w:lang w:val="en-US"/>
@@ -4007,127 +3238,7 @@
           <w:szCs w:val="18"/>
         </w:rPr>
         <w:br/>
-        <w:t xml:space="preserve">* If the </w:t>
-      </w:r>
-      <w:proofErr w:type="spellStart"/>
-      <w:r>
-        <w:rPr>
-          <w:rFonts w:ascii="Menlo" w:hAnsi="Menlo" w:cs="Menlo"/>
-          <w:color w:val="808080"/>
-          <w:sz w:val="18"/>
-          <w:szCs w:val="18"/>
-        </w:rPr>
-        <w:t>requested</w:t>
-      </w:r>
-      <w:proofErr w:type="spellEnd"/>
-      <w:r>
-        <w:rPr>
-          <w:rFonts w:ascii="Menlo" w:hAnsi="Menlo" w:cs="Menlo"/>
-          <w:color w:val="808080"/>
-          <w:sz w:val="18"/>
-          <w:szCs w:val="18"/>
-        </w:rPr>
-        <w:t xml:space="preserve"> web page </w:t>
-      </w:r>
-      <w:proofErr w:type="spellStart"/>
-      <w:r>
-        <w:rPr>
-          <w:rFonts w:ascii="Menlo" w:hAnsi="Menlo" w:cs="Menlo"/>
-          <w:color w:val="808080"/>
-          <w:sz w:val="18"/>
-          <w:szCs w:val="18"/>
-        </w:rPr>
-        <w:t>is</w:t>
-      </w:r>
-      <w:proofErr w:type="spellEnd"/>
-      <w:r>
-        <w:rPr>
-          <w:rFonts w:ascii="Menlo" w:hAnsi="Menlo" w:cs="Menlo"/>
-          <w:color w:val="808080"/>
-          <w:sz w:val="18"/>
-          <w:szCs w:val="18"/>
-        </w:rPr>
-        <w:t xml:space="preserve"> </w:t>
-      </w:r>
-      <w:proofErr w:type="spellStart"/>
-      <w:r>
-        <w:rPr>
-          <w:rFonts w:ascii="Menlo" w:hAnsi="Menlo" w:cs="Menlo"/>
-          <w:color w:val="808080"/>
-          <w:sz w:val="18"/>
-          <w:szCs w:val="18"/>
-        </w:rPr>
-        <w:t>available</w:t>
-      </w:r>
-      <w:proofErr w:type="spellEnd"/>
-      <w:r>
-        <w:rPr>
-          <w:rFonts w:ascii="Menlo" w:hAnsi="Menlo" w:cs="Menlo"/>
-          <w:color w:val="808080"/>
-          <w:sz w:val="18"/>
-          <w:szCs w:val="18"/>
-        </w:rPr>
-        <w:t xml:space="preserve"> </w:t>
-      </w:r>
-      <w:proofErr w:type="spellStart"/>
-      <w:r>
-        <w:rPr>
-          <w:rFonts w:ascii="Menlo" w:hAnsi="Menlo" w:cs="Menlo"/>
-          <w:color w:val="808080"/>
-          <w:sz w:val="18"/>
-          <w:szCs w:val="18"/>
-        </w:rPr>
-        <w:t>locally</w:t>
-      </w:r>
-      <w:proofErr w:type="spellEnd"/>
-      <w:r>
-        <w:rPr>
-          <w:rFonts w:ascii="Menlo" w:hAnsi="Menlo" w:cs="Menlo"/>
-          <w:color w:val="808080"/>
-          <w:sz w:val="18"/>
-          <w:szCs w:val="18"/>
-        </w:rPr>
-        <w:t xml:space="preserve">, the server </w:t>
-      </w:r>
-      <w:proofErr w:type="spellStart"/>
-      <w:r>
-        <w:rPr>
-          <w:rFonts w:ascii="Menlo" w:hAnsi="Menlo" w:cs="Menlo"/>
-          <w:color w:val="808080"/>
-          <w:sz w:val="18"/>
-          <w:szCs w:val="18"/>
-        </w:rPr>
-        <w:t>shall</w:t>
-      </w:r>
-      <w:proofErr w:type="spellEnd"/>
-      <w:r>
-        <w:rPr>
-          <w:rFonts w:ascii="Menlo" w:hAnsi="Menlo" w:cs="Menlo"/>
-          <w:color w:val="808080"/>
-          <w:sz w:val="18"/>
-          <w:szCs w:val="18"/>
-        </w:rPr>
-        <w:t xml:space="preserve"> transmit </w:t>
-      </w:r>
-      <w:proofErr w:type="spellStart"/>
-      <w:r>
-        <w:rPr>
-          <w:rFonts w:ascii="Menlo" w:hAnsi="Menlo" w:cs="Menlo"/>
-          <w:color w:val="808080"/>
-          <w:sz w:val="18"/>
-          <w:szCs w:val="18"/>
-        </w:rPr>
-        <w:t>it</w:t>
-      </w:r>
-      <w:proofErr w:type="spellEnd"/>
-      <w:r>
-        <w:rPr>
-          <w:rFonts w:ascii="Menlo" w:hAnsi="Menlo" w:cs="Menlo"/>
-          <w:color w:val="808080"/>
-          <w:sz w:val="18"/>
-          <w:szCs w:val="18"/>
-        </w:rPr>
-        <w:t xml:space="preserve"> to the client.</w:t>
+        <w:t>* If the requested web page is available locally, the server shall transmit it to the client.</w:t>
       </w:r>
       <w:r>
         <w:rPr>
@@ -4196,9 +3307,17 @@
           <w:sz w:val="18"/>
           <w:szCs w:val="18"/>
         </w:rPr>
-        <w:t>_</w:t>
-      </w:r>
-      <w:proofErr w:type="spellStart"/>
+        <w:t>_I</w:t>
+      </w:r>
+      <w:r>
+        <w:rPr>
+          <w:rFonts w:ascii="Menlo" w:hAnsi="Menlo" w:cs="Menlo"/>
+          <w:color w:val="A9B7C6"/>
+          <w:sz w:val="18"/>
+          <w:szCs w:val="18"/>
+        </w:rPr>
+        <w:t>+Constants.</w:t>
+      </w:r>
       <w:r>
         <w:rPr>
           <w:rFonts w:ascii="Menlo" w:hAnsi="Menlo" w:cs="Menlo"/>
@@ -4208,16 +3327,70 @@
           <w:sz w:val="18"/>
           <w:szCs w:val="18"/>
         </w:rPr>
-        <w:t>I</w:t>
-      </w:r>
-      <w:r>
-        <w:rPr>
-          <w:rFonts w:ascii="Menlo" w:hAnsi="Menlo" w:cs="Menlo"/>
-          <w:color w:val="A9B7C6"/>
-          <w:sz w:val="18"/>
-          <w:szCs w:val="18"/>
-        </w:rPr>
-        <w:t>+Constants.</w:t>
+        <w:t>RESPONSE_IS_ALR_CACHED</w:t>
+      </w:r>
+      <w:r>
+        <w:rPr>
+          <w:rFonts w:ascii="Menlo" w:hAnsi="Menlo" w:cs="Menlo"/>
+          <w:color w:val="A9B7C6"/>
+          <w:sz w:val="18"/>
+          <w:szCs w:val="18"/>
+        </w:rPr>
+        <w:t>.replace(</w:t>
+      </w:r>
+      <w:r>
+        <w:rPr>
+          <w:rFonts w:ascii="Menlo" w:hAnsi="Menlo" w:cs="Menlo"/>
+          <w:color w:val="6A8759"/>
+          <w:sz w:val="18"/>
+          <w:szCs w:val="18"/>
+        </w:rPr>
+        <w:t>"%1"</w:t>
+      </w:r>
+      <w:r>
+        <w:rPr>
+          <w:rFonts w:ascii="Menlo" w:hAnsi="Menlo" w:cs="Menlo"/>
+          <w:color w:val="CC7832"/>
+          <w:sz w:val="18"/>
+          <w:szCs w:val="18"/>
+        </w:rPr>
+        <w:t xml:space="preserve">, </w:t>
+      </w:r>
+      <w:r>
+        <w:rPr>
+          <w:rFonts w:ascii="Menlo" w:hAnsi="Menlo" w:cs="Menlo"/>
+          <w:color w:val="A9B7C6"/>
+          <w:sz w:val="18"/>
+          <w:szCs w:val="18"/>
+        </w:rPr>
+        <w:t>httpRequest.getHost()))</w:t>
+      </w:r>
+      <w:r>
+        <w:rPr>
+          <w:rFonts w:ascii="Menlo" w:hAnsi="Menlo" w:cs="Menlo"/>
+          <w:color w:val="CC7832"/>
+          <w:sz w:val="18"/>
+          <w:szCs w:val="18"/>
+        </w:rPr>
+        <w:t>;</w:t>
+      </w:r>
+      <w:r>
+        <w:rPr>
+          <w:rFonts w:ascii="Menlo" w:hAnsi="Menlo" w:cs="Menlo"/>
+          <w:color w:val="CC7832"/>
+          <w:sz w:val="18"/>
+          <w:szCs w:val="18"/>
+        </w:rPr>
+        <w:br/>
+      </w:r>
+      <w:r>
+        <w:rPr>
+          <w:rFonts w:ascii="Menlo" w:hAnsi="Menlo" w:cs="Menlo"/>
+          <w:color w:val="A9B7C6"/>
+          <w:sz w:val="18"/>
+          <w:szCs w:val="18"/>
+        </w:rPr>
+        <w:t>System.</w:t>
       </w:r>
       <w:r>
         <w:rPr>
@@ -4228,18 +3401,90 @@
           <w:sz w:val="18"/>
           <w:szCs w:val="18"/>
         </w:rPr>
-        <w:t>RESPONSE_IS_ALR_CACHED</w:t>
-      </w:r>
-      <w:r>
-        <w:rPr>
-          <w:rFonts w:ascii="Menlo" w:hAnsi="Menlo" w:cs="Menlo"/>
-          <w:color w:val="A9B7C6"/>
-          <w:sz w:val="18"/>
-          <w:szCs w:val="18"/>
-        </w:rPr>
-        <w:t>.replace</w:t>
-      </w:r>
-      <w:proofErr w:type="spellEnd"/>
+        <w:t>out</w:t>
+      </w:r>
+      <w:r>
+        <w:rPr>
+          <w:rFonts w:ascii="Menlo" w:hAnsi="Menlo" w:cs="Menlo"/>
+          <w:color w:val="A9B7C6"/>
+          <w:sz w:val="18"/>
+          <w:szCs w:val="18"/>
+        </w:rPr>
+        <w:t>.println(httpResponse.toString())</w:t>
+      </w:r>
+      <w:r>
+        <w:rPr>
+          <w:rFonts w:ascii="Menlo" w:hAnsi="Menlo" w:cs="Menlo"/>
+          <w:color w:val="CC7832"/>
+          <w:sz w:val="18"/>
+          <w:szCs w:val="18"/>
+        </w:rPr>
+        <w:t>;</w:t>
+      </w:r>
+      <w:r>
+        <w:rPr>
+          <w:rFonts w:ascii="Menlo" w:hAnsi="Menlo" w:cs="Menlo"/>
+          <w:color w:val="CC7832"/>
+          <w:sz w:val="18"/>
+          <w:szCs w:val="18"/>
+        </w:rPr>
+        <w:br/>
+      </w:r>
+      <w:r>
+        <w:rPr>
+          <w:rFonts w:ascii="Menlo" w:hAnsi="Menlo" w:cs="Menlo"/>
+          <w:color w:val="CC7832"/>
+          <w:sz w:val="18"/>
+          <w:szCs w:val="18"/>
+        </w:rPr>
+        <w:br/>
+      </w:r>
+      <w:r>
+        <w:rPr>
+          <w:rFonts w:ascii="Menlo" w:hAnsi="Menlo" w:cs="Menlo"/>
+          <w:color w:val="A9B7C6"/>
+          <w:sz w:val="18"/>
+          <w:szCs w:val="18"/>
+        </w:rPr>
+        <w:t>List&lt;</w:t>
+      </w:r>
+      <w:r>
+        <w:rPr>
+          <w:rFonts w:ascii="Menlo" w:hAnsi="Menlo" w:cs="Menlo"/>
+          <w:color w:val="CC7832"/>
+          <w:sz w:val="18"/>
+          <w:szCs w:val="18"/>
+        </w:rPr>
+        <w:t>byte</w:t>
+      </w:r>
+      <w:r>
+        <w:rPr>
+          <w:rFonts w:ascii="Menlo" w:hAnsi="Menlo" w:cs="Menlo"/>
+          <w:color w:val="A9B7C6"/>
+          <w:sz w:val="18"/>
+          <w:szCs w:val="18"/>
+        </w:rPr>
+        <w:t>[]&gt; serverResponseList = httpResponse.getServerResponseList()</w:t>
+      </w:r>
+      <w:r>
+        <w:rPr>
+          <w:rFonts w:ascii="Menlo" w:hAnsi="Menlo" w:cs="Menlo"/>
+          <w:color w:val="CC7832"/>
+          <w:sz w:val="18"/>
+          <w:szCs w:val="18"/>
+        </w:rPr>
+        <w:t>;</w:t>
+      </w:r>
+      <w:r>
+        <w:rPr>
+          <w:rFonts w:ascii="Menlo" w:hAnsi="Menlo" w:cs="Menlo"/>
+          <w:color w:val="CC7832"/>
+          <w:sz w:val="18"/>
+          <w:szCs w:val="18"/>
+        </w:rPr>
+        <w:br/>
+        <w:t xml:space="preserve">for </w:t>
+      </w:r>
       <w:r>
         <w:rPr>
           <w:rFonts w:ascii="Menlo" w:hAnsi="Menlo" w:cs="Menlo"/>
@@ -4252,29 +3497,111 @@
       <w:r>
         <w:rPr>
           <w:rFonts w:ascii="Menlo" w:hAnsi="Menlo" w:cs="Menlo"/>
-          <w:color w:val="6A8759"/>
-          <w:sz w:val="18"/>
-          <w:szCs w:val="18"/>
-        </w:rPr>
-        <w:t>"%1"</w:t>
-      </w:r>
-      <w:r>
-        <w:rPr>
-          <w:rFonts w:ascii="Menlo" w:hAnsi="Menlo" w:cs="Menlo"/>
-          <w:color w:val="CC7832"/>
-          <w:sz w:val="18"/>
-          <w:szCs w:val="18"/>
-        </w:rPr>
-        <w:t xml:space="preserve">, </w:t>
-      </w:r>
-      <w:r>
-        <w:rPr>
-          <w:rFonts w:ascii="Menlo" w:hAnsi="Menlo" w:cs="Menlo"/>
-          <w:color w:val="A9B7C6"/>
-          <w:sz w:val="18"/>
-          <w:szCs w:val="18"/>
-        </w:rPr>
-        <w:t>httpRequest.getHost()))</w:t>
+          <w:color w:val="CC7832"/>
+          <w:sz w:val="18"/>
+          <w:szCs w:val="18"/>
+        </w:rPr>
+        <w:t xml:space="preserve">int </w:t>
+      </w:r>
+      <w:r>
+        <w:rPr>
+          <w:rFonts w:ascii="Menlo" w:hAnsi="Menlo" w:cs="Menlo"/>
+          <w:color w:val="A9B7C6"/>
+          <w:sz w:val="18"/>
+          <w:szCs w:val="18"/>
+        </w:rPr>
+        <w:t xml:space="preserve">i = </w:t>
+      </w:r>
+      <w:r>
+        <w:rPr>
+          <w:rFonts w:ascii="Menlo" w:hAnsi="Menlo" w:cs="Menlo"/>
+          <w:color w:val="6897BB"/>
+          <w:sz w:val="18"/>
+          <w:szCs w:val="18"/>
+        </w:rPr>
+        <w:t>0</w:t>
+      </w:r>
+      <w:r>
+        <w:rPr>
+          <w:rFonts w:ascii="Menlo" w:hAnsi="Menlo" w:cs="Menlo"/>
+          <w:color w:val="CC7832"/>
+          <w:sz w:val="18"/>
+          <w:szCs w:val="18"/>
+        </w:rPr>
+        <w:t xml:space="preserve">; </w:t>
+      </w:r>
+      <w:r>
+        <w:rPr>
+          <w:rFonts w:ascii="Menlo" w:hAnsi="Menlo" w:cs="Menlo"/>
+          <w:color w:val="A9B7C6"/>
+          <w:sz w:val="18"/>
+          <w:szCs w:val="18"/>
+        </w:rPr>
+        <w:t>i &lt;= serverResponseList.size()</w:t>
+      </w:r>
+      <w:r>
+        <w:rPr>
+          <w:rFonts w:ascii="Menlo" w:hAnsi="Menlo" w:cs="Menlo"/>
+          <w:color w:val="CC7832"/>
+          <w:sz w:val="18"/>
+          <w:szCs w:val="18"/>
+        </w:rPr>
+        <w:t xml:space="preserve">; </w:t>
+      </w:r>
+      <w:r>
+        <w:rPr>
+          <w:rFonts w:ascii="Menlo" w:hAnsi="Menlo" w:cs="Menlo"/>
+          <w:color w:val="A9B7C6"/>
+          <w:sz w:val="18"/>
+          <w:szCs w:val="18"/>
+        </w:rPr>
+        <w:t>i++) {</w:t>
+      </w:r>
+      <w:r>
+        <w:rPr>
+          <w:rFonts w:ascii="Menlo" w:hAnsi="Menlo" w:cs="Menlo"/>
+          <w:color w:val="A9B7C6"/>
+          <w:sz w:val="18"/>
+          <w:szCs w:val="18"/>
+        </w:rPr>
+        <w:br/>
+        <w:t xml:space="preserve">    </w:t>
+      </w:r>
+      <w:r>
+        <w:rPr>
+          <w:rFonts w:ascii="Menlo" w:hAnsi="Menlo" w:cs="Menlo"/>
+          <w:color w:val="9876AA"/>
+          <w:sz w:val="18"/>
+          <w:szCs w:val="18"/>
+        </w:rPr>
+        <w:t>clientOutputStream</w:t>
+      </w:r>
+      <w:r>
+        <w:rPr>
+          <w:rFonts w:ascii="Menlo" w:hAnsi="Menlo" w:cs="Menlo"/>
+          <w:color w:val="A9B7C6"/>
+          <w:sz w:val="18"/>
+          <w:szCs w:val="18"/>
+        </w:rPr>
+        <w:t>.write(serverResponseList.get(</w:t>
+      </w:r>
+      <w:r>
+        <w:rPr>
+          <w:rFonts w:ascii="Menlo" w:hAnsi="Menlo" w:cs="Menlo"/>
+          <w:color w:val="6897BB"/>
+          <w:sz w:val="18"/>
+          <w:szCs w:val="18"/>
+        </w:rPr>
+        <w:t>0</w:t>
+      </w:r>
+      <w:r>
+        <w:rPr>
+          <w:rFonts w:ascii="Menlo" w:hAnsi="Menlo" w:cs="Menlo"/>
+          <w:color w:val="A9B7C6"/>
+          <w:sz w:val="18"/>
+          <w:szCs w:val="18"/>
+        </w:rPr>
+        <w:t>))</w:t>
       </w:r>
       <w:r>
         <w:rPr>
@@ -4301,7 +3628,167 @@
           <w:sz w:val="18"/>
           <w:szCs w:val="18"/>
         </w:rPr>
-        <w:t>System.</w:t>
+        <w:t>}</w:t>
+      </w:r>
+      <w:r>
+        <w:rPr>
+          <w:rFonts w:ascii="Menlo" w:hAnsi="Menlo" w:cs="Menlo"/>
+          <w:color w:val="A9B7C6"/>
+          <w:sz w:val="18"/>
+          <w:szCs w:val="18"/>
+        </w:rPr>
+        <w:br/>
+      </w:r>
+      <w:r>
+        <w:rPr>
+          <w:rFonts w:ascii="Menlo" w:hAnsi="Menlo" w:cs="Menlo"/>
+          <w:color w:val="9876AA"/>
+          <w:sz w:val="18"/>
+          <w:szCs w:val="18"/>
+        </w:rPr>
+        <w:t>clientOutputStream</w:t>
+      </w:r>
+      <w:r>
+        <w:rPr>
+          <w:rFonts w:ascii="Menlo" w:hAnsi="Menlo" w:cs="Menlo"/>
+          <w:color w:val="A9B7C6"/>
+          <w:sz w:val="18"/>
+          <w:szCs w:val="18"/>
+        </w:rPr>
+        <w:t>.flush()</w:t>
+      </w:r>
+      <w:r>
+        <w:rPr>
+          <w:rFonts w:ascii="Menlo" w:hAnsi="Menlo" w:cs="Menlo"/>
+          <w:color w:val="CC7832"/>
+          <w:sz w:val="18"/>
+          <w:szCs w:val="18"/>
+        </w:rPr>
+        <w:t>;</w:t>
+      </w:r>
+    </w:p>
+    <w:p>
+      <w:pPr>
+        <w:rPr>
+          <w:lang w:val="en-US"/>
+        </w:rPr>
+      </w:pPr>
+    </w:p>
+    <w:p>
+      <w:pPr>
+        <w:rPr>
+          <w:lang w:val="en-US"/>
+        </w:rPr>
+      </w:pPr>
+      <w:r>
+        <w:rPr>
+          <w:lang w:val="en-US"/>
+        </w:rPr>
+        <w:t>The</w:t>
+      </w:r>
+      <w:r>
+        <w:rPr>
+          <w:lang w:val="en-US"/>
+        </w:rPr>
+        <w:t xml:space="preserve"> method </w:t>
+      </w:r>
+      <w:r>
+        <w:rPr>
+          <w:lang w:val="en-US"/>
+        </w:rPr>
+        <w:t>verifies</w:t>
+      </w:r>
+      <w:r>
+        <w:rPr>
+          <w:lang w:val="en-US"/>
+        </w:rPr>
+        <w:t xml:space="preserve"> if the cache-control contains an authorization for caching</w:t>
+      </w:r>
+      <w:r>
+        <w:rPr>
+          <w:lang w:val="en-US"/>
+        </w:rPr>
+        <w:t xml:space="preserve"> by the web server. Indeed, the Proxy Server is able to detect if the web server does n</w:t>
+      </w:r>
+      <w:r>
+        <w:rPr>
+          <w:lang w:val="en-US"/>
+        </w:rPr>
+        <w:t xml:space="preserve">ot allow to cache file thanks to </w:t>
+      </w:r>
+      <w:r>
+        <w:rPr>
+          <w:lang w:val="en-US"/>
+        </w:rPr>
+        <w:t>the</w:t>
+      </w:r>
+      <w:r>
+        <w:rPr>
+          <w:lang w:val="en-US"/>
+        </w:rPr>
+        <w:t xml:space="preserve"> cache-control</w:t>
+      </w:r>
+      <w:r>
+        <w:rPr>
+          <w:lang w:val="en-US"/>
+        </w:rPr>
+        <w:t xml:space="preserve"> value in HttpResponse class</w:t>
+      </w:r>
+      <w:r>
+        <w:rPr>
+          <w:lang w:val="en-US"/>
+        </w:rPr>
+        <w:t>:</w:t>
+      </w:r>
+    </w:p>
+    <w:p>
+      <w:pPr>
+        <w:rPr>
+          <w:lang w:val="en-US"/>
+        </w:rPr>
+      </w:pPr>
+    </w:p>
+    <w:p>
+      <w:pPr>
+        <w:pStyle w:val="PrformatHTML"/>
+        <w:shd w:val="clear" w:color="auto" w:fill="2B2B2B"/>
+        <w:rPr>
+          <w:rFonts w:ascii="Menlo" w:hAnsi="Menlo" w:cs="Menlo"/>
+          <w:color w:val="A9B7C6"/>
+          <w:sz w:val="18"/>
+          <w:szCs w:val="18"/>
+          <w:lang w:val="en-US"/>
+        </w:rPr>
+      </w:pPr>
+      <w:r>
+        <w:rPr>
+          <w:rFonts w:ascii="Menlo" w:hAnsi="Menlo" w:cs="Menlo"/>
+          <w:color w:val="808080"/>
+          <w:sz w:val="18"/>
+          <w:szCs w:val="18"/>
+          <w:lang w:val="en-US"/>
+        </w:rPr>
+        <w:t>//Check property Cache-Control</w:t>
+      </w:r>
+      <w:r>
+        <w:rPr>
+          <w:rFonts w:ascii="Menlo" w:hAnsi="Menlo" w:cs="Menlo"/>
+          <w:color w:val="808080"/>
+          <w:sz w:val="18"/>
+          <w:szCs w:val="18"/>
+          <w:lang w:val="en-US"/>
+        </w:rPr>
+        <w:br/>
+      </w:r>
+      <w:r>
+        <w:rPr>
+          <w:rFonts w:ascii="Menlo" w:hAnsi="Menlo" w:cs="Menlo"/>
+          <w:color w:val="A9B7C6"/>
+          <w:sz w:val="18"/>
+          <w:szCs w:val="18"/>
+          <w:lang w:val="en-US"/>
+        </w:rPr>
+        <w:t>String cacheControl = getParam(</w:t>
       </w:r>
       <w:r>
         <w:rPr>
@@ -4311,44 +3798,27 @@
           <w:color w:val="9876AA"/>
           <w:sz w:val="18"/>
           <w:szCs w:val="18"/>
-        </w:rPr>
-        <w:t>out</w:t>
-      </w:r>
-      <w:r>
-        <w:rPr>
-          <w:rFonts w:ascii="Menlo" w:hAnsi="Menlo" w:cs="Menlo"/>
-          <w:color w:val="A9B7C6"/>
-          <w:sz w:val="18"/>
-          <w:szCs w:val="18"/>
-        </w:rPr>
-        <w:t>.println(</w:t>
-      </w:r>
-      <w:proofErr w:type="spellStart"/>
-      <w:r>
-        <w:rPr>
-          <w:rFonts w:ascii="Menlo" w:hAnsi="Menlo" w:cs="Menlo"/>
-          <w:color w:val="A9B7C6"/>
-          <w:sz w:val="18"/>
-          <w:szCs w:val="18"/>
-        </w:rPr>
-        <w:t>httpResponse.toString</w:t>
-      </w:r>
-      <w:proofErr w:type="spellEnd"/>
-      <w:r>
-        <w:rPr>
-          <w:rFonts w:ascii="Menlo" w:hAnsi="Menlo" w:cs="Menlo"/>
-          <w:color w:val="A9B7C6"/>
-          <w:sz w:val="18"/>
-          <w:szCs w:val="18"/>
-        </w:rPr>
-        <w:t>())</w:t>
-      </w:r>
-      <w:r>
-        <w:rPr>
-          <w:rFonts w:ascii="Menlo" w:hAnsi="Menlo" w:cs="Menlo"/>
-          <w:color w:val="CC7832"/>
-          <w:sz w:val="18"/>
-          <w:szCs w:val="18"/>
+          <w:lang w:val="en-US"/>
+        </w:rPr>
+        <w:t>CACHE_CONTROL</w:t>
+      </w:r>
+      <w:r>
+        <w:rPr>
+          <w:rFonts w:ascii="Menlo" w:hAnsi="Menlo" w:cs="Menlo"/>
+          <w:color w:val="A9B7C6"/>
+          <w:sz w:val="18"/>
+          <w:szCs w:val="18"/>
+          <w:lang w:val="en-US"/>
+        </w:rPr>
+        <w:t>)</w:t>
+      </w:r>
+      <w:r>
+        <w:rPr>
+          <w:rFonts w:ascii="Menlo" w:hAnsi="Menlo" w:cs="Menlo"/>
+          <w:color w:val="CC7832"/>
+          <w:sz w:val="18"/>
+          <w:szCs w:val="18"/>
+          <w:lang w:val="en-US"/>
         </w:rPr>
         <w:t>;</w:t>
       </w:r>
@@ -4358,539 +3828,112 @@
           <w:color w:val="CC7832"/>
           <w:sz w:val="18"/>
           <w:szCs w:val="18"/>
+          <w:lang w:val="en-US"/>
         </w:rPr>
         <w:br/>
       </w:r>
-      <w:r>
-        <w:rPr>
-          <w:rFonts w:ascii="Menlo" w:hAnsi="Menlo" w:cs="Menlo"/>
-          <w:color w:val="CC7832"/>
-          <w:sz w:val="18"/>
-          <w:szCs w:val="18"/>
+      <w:proofErr w:type="gramStart"/>
+      <w:r>
+        <w:rPr>
+          <w:rFonts w:ascii="Menlo" w:hAnsi="Menlo" w:cs="Menlo"/>
+          <w:color w:val="CC7832"/>
+          <w:sz w:val="18"/>
+          <w:szCs w:val="18"/>
+          <w:lang w:val="en-US"/>
+        </w:rPr>
+        <w:t>if</w:t>
+      </w:r>
+      <w:r>
+        <w:rPr>
+          <w:rFonts w:ascii="Menlo" w:hAnsi="Menlo" w:cs="Menlo"/>
+          <w:color w:val="A9B7C6"/>
+          <w:sz w:val="18"/>
+          <w:szCs w:val="18"/>
+          <w:lang w:val="en-US"/>
+        </w:rPr>
+        <w:t>(</w:t>
+      </w:r>
+      <w:proofErr w:type="gramEnd"/>
+      <w:r>
+        <w:rPr>
+          <w:rFonts w:ascii="Menlo" w:hAnsi="Menlo" w:cs="Menlo"/>
+          <w:color w:val="A9B7C6"/>
+          <w:sz w:val="18"/>
+          <w:szCs w:val="18"/>
+          <w:lang w:val="en-US"/>
+        </w:rPr>
+        <w:t xml:space="preserve">cacheControl == </w:t>
+      </w:r>
+      <w:r>
+        <w:rPr>
+          <w:rFonts w:ascii="Menlo" w:hAnsi="Menlo" w:cs="Menlo"/>
+          <w:color w:val="CC7832"/>
+          <w:sz w:val="18"/>
+          <w:szCs w:val="18"/>
+          <w:lang w:val="en-US"/>
+        </w:rPr>
+        <w:t xml:space="preserve">null </w:t>
+      </w:r>
+      <w:r>
+        <w:rPr>
+          <w:rFonts w:ascii="Menlo" w:hAnsi="Menlo" w:cs="Menlo"/>
+          <w:color w:val="A9B7C6"/>
+          <w:sz w:val="18"/>
+          <w:szCs w:val="18"/>
+          <w:lang w:val="en-US"/>
+        </w:rPr>
+        <w:t>|| cacheControl.indexOf(</w:t>
+      </w:r>
+      <w:r>
+        <w:rPr>
+          <w:rFonts w:ascii="Menlo" w:hAnsi="Menlo" w:cs="Menlo"/>
+          <w:color w:val="6A8759"/>
+          <w:sz w:val="18"/>
+          <w:szCs w:val="18"/>
+          <w:lang w:val="en-US"/>
+        </w:rPr>
+        <w:t>"no-cache"</w:t>
+      </w:r>
+      <w:r>
+        <w:rPr>
+          <w:rFonts w:ascii="Menlo" w:hAnsi="Menlo" w:cs="Menlo"/>
+          <w:color w:val="A9B7C6"/>
+          <w:sz w:val="18"/>
+          <w:szCs w:val="18"/>
+          <w:lang w:val="en-US"/>
+        </w:rPr>
+        <w:t>) == -</w:t>
+      </w:r>
+      <w:r>
+        <w:rPr>
+          <w:rFonts w:ascii="Menlo" w:hAnsi="Menlo" w:cs="Menlo"/>
+          <w:color w:val="6897BB"/>
+          <w:sz w:val="18"/>
+          <w:szCs w:val="18"/>
+          <w:lang w:val="en-US"/>
+        </w:rPr>
+        <w:t>1</w:t>
+      </w:r>
+      <w:r>
+        <w:rPr>
+          <w:rFonts w:ascii="Menlo" w:hAnsi="Menlo" w:cs="Menlo"/>
+          <w:color w:val="A9B7C6"/>
+          <w:sz w:val="18"/>
+          <w:szCs w:val="18"/>
+          <w:lang w:val="en-US"/>
+        </w:rPr>
+        <w:t>){</w:t>
+      </w:r>
+      <w:r>
+        <w:rPr>
+          <w:rFonts w:ascii="Menlo" w:hAnsi="Menlo" w:cs="Menlo"/>
+          <w:color w:val="A9B7C6"/>
+          <w:sz w:val="18"/>
+          <w:szCs w:val="18"/>
+          <w:lang w:val="en-US"/>
         </w:rPr>
         <w:br/>
-      </w:r>
-      <w:r>
-        <w:rPr>
-          <w:rFonts w:ascii="Menlo" w:hAnsi="Menlo" w:cs="Menlo"/>
-          <w:color w:val="A9B7C6"/>
-          <w:sz w:val="18"/>
-          <w:szCs w:val="18"/>
-        </w:rPr>
-        <w:t>List&lt;</w:t>
-      </w:r>
-      <w:r>
-        <w:rPr>
-          <w:rFonts w:ascii="Menlo" w:hAnsi="Menlo" w:cs="Menlo"/>
-          <w:color w:val="CC7832"/>
-          <w:sz w:val="18"/>
-          <w:szCs w:val="18"/>
-        </w:rPr>
-        <w:t>byte</w:t>
-      </w:r>
-      <w:r>
-        <w:rPr>
-          <w:rFonts w:ascii="Menlo" w:hAnsi="Menlo" w:cs="Menlo"/>
-          <w:color w:val="A9B7C6"/>
-          <w:sz w:val="18"/>
-          <w:szCs w:val="18"/>
-        </w:rPr>
-        <w:t xml:space="preserve">[]&gt; </w:t>
-      </w:r>
-      <w:proofErr w:type="spellStart"/>
-      <w:r>
-        <w:rPr>
-          <w:rFonts w:ascii="Menlo" w:hAnsi="Menlo" w:cs="Menlo"/>
-          <w:color w:val="A9B7C6"/>
-          <w:sz w:val="18"/>
-          <w:szCs w:val="18"/>
-        </w:rPr>
-        <w:t>serverResponseList</w:t>
-      </w:r>
-      <w:proofErr w:type="spellEnd"/>
-      <w:r>
-        <w:rPr>
-          <w:rFonts w:ascii="Menlo" w:hAnsi="Menlo" w:cs="Menlo"/>
-          <w:color w:val="A9B7C6"/>
-          <w:sz w:val="18"/>
-          <w:szCs w:val="18"/>
-        </w:rPr>
-        <w:t xml:space="preserve"> = </w:t>
-      </w:r>
-      <w:proofErr w:type="spellStart"/>
-      <w:r>
-        <w:rPr>
-          <w:rFonts w:ascii="Menlo" w:hAnsi="Menlo" w:cs="Menlo"/>
-          <w:color w:val="A9B7C6"/>
-          <w:sz w:val="18"/>
-          <w:szCs w:val="18"/>
-        </w:rPr>
-        <w:t>httpResponse.getServerResponseList</w:t>
-      </w:r>
-      <w:proofErr w:type="spellEnd"/>
-      <w:r>
-        <w:rPr>
-          <w:rFonts w:ascii="Menlo" w:hAnsi="Menlo" w:cs="Menlo"/>
-          <w:color w:val="A9B7C6"/>
-          <w:sz w:val="18"/>
-          <w:szCs w:val="18"/>
-        </w:rPr>
-        <w:t>()</w:t>
-      </w:r>
-      <w:r>
-        <w:rPr>
-          <w:rFonts w:ascii="Menlo" w:hAnsi="Menlo" w:cs="Menlo"/>
-          <w:color w:val="CC7832"/>
-          <w:sz w:val="18"/>
-          <w:szCs w:val="18"/>
-        </w:rPr>
-        <w:t>;</w:t>
-      </w:r>
-      <w:r>
-        <w:rPr>
-          <w:rFonts w:ascii="Menlo" w:hAnsi="Menlo" w:cs="Menlo"/>
-          <w:color w:val="CC7832"/>
-          <w:sz w:val="18"/>
-          <w:szCs w:val="18"/>
-        </w:rPr>
-        <w:br/>
-        <w:t xml:space="preserve">for </w:t>
-      </w:r>
-      <w:r>
-        <w:rPr>
-          <w:rFonts w:ascii="Menlo" w:hAnsi="Menlo" w:cs="Menlo"/>
-          <w:color w:val="A9B7C6"/>
-          <w:sz w:val="18"/>
-          <w:szCs w:val="18"/>
-        </w:rPr>
-        <w:t>(</w:t>
-      </w:r>
-      <w:proofErr w:type="spellStart"/>
-      <w:r>
-        <w:rPr>
-          <w:rFonts w:ascii="Menlo" w:hAnsi="Menlo" w:cs="Menlo"/>
-          <w:color w:val="CC7832"/>
-          <w:sz w:val="18"/>
-          <w:szCs w:val="18"/>
-        </w:rPr>
-        <w:t>int</w:t>
-      </w:r>
-      <w:proofErr w:type="spellEnd"/>
-      <w:r>
-        <w:rPr>
-          <w:rFonts w:ascii="Menlo" w:hAnsi="Menlo" w:cs="Menlo"/>
-          <w:color w:val="CC7832"/>
-          <w:sz w:val="18"/>
-          <w:szCs w:val="18"/>
-        </w:rPr>
-        <w:t xml:space="preserve"> </w:t>
-      </w:r>
-      <w:r>
-        <w:rPr>
-          <w:rFonts w:ascii="Menlo" w:hAnsi="Menlo" w:cs="Menlo"/>
-          <w:color w:val="A9B7C6"/>
-          <w:sz w:val="18"/>
-          <w:szCs w:val="18"/>
-        </w:rPr>
-        <w:t xml:space="preserve">i = </w:t>
-      </w:r>
-      <w:r>
-        <w:rPr>
-          <w:rFonts w:ascii="Menlo" w:hAnsi="Menlo" w:cs="Menlo"/>
-          <w:color w:val="6897BB"/>
-          <w:sz w:val="18"/>
-          <w:szCs w:val="18"/>
-        </w:rPr>
-        <w:t>0</w:t>
-      </w:r>
-      <w:r>
-        <w:rPr>
-          <w:rFonts w:ascii="Menlo" w:hAnsi="Menlo" w:cs="Menlo"/>
-          <w:color w:val="CC7832"/>
-          <w:sz w:val="18"/>
-          <w:szCs w:val="18"/>
-        </w:rPr>
-        <w:t xml:space="preserve">; </w:t>
-      </w:r>
-      <w:r>
-        <w:rPr>
-          <w:rFonts w:ascii="Menlo" w:hAnsi="Menlo" w:cs="Menlo"/>
-          <w:color w:val="A9B7C6"/>
-          <w:sz w:val="18"/>
-          <w:szCs w:val="18"/>
-        </w:rPr>
-        <w:t xml:space="preserve">i &lt;= </w:t>
-      </w:r>
-      <w:proofErr w:type="spellStart"/>
-      <w:r>
-        <w:rPr>
-          <w:rFonts w:ascii="Menlo" w:hAnsi="Menlo" w:cs="Menlo"/>
-          <w:color w:val="A9B7C6"/>
-          <w:sz w:val="18"/>
-          <w:szCs w:val="18"/>
-        </w:rPr>
-        <w:t>serverResponseList.size</w:t>
-      </w:r>
-      <w:proofErr w:type="spellEnd"/>
-      <w:r>
-        <w:rPr>
-          <w:rFonts w:ascii="Menlo" w:hAnsi="Menlo" w:cs="Menlo"/>
-          <w:color w:val="A9B7C6"/>
-          <w:sz w:val="18"/>
-          <w:szCs w:val="18"/>
-        </w:rPr>
-        <w:t>()</w:t>
-      </w:r>
-      <w:r>
-        <w:rPr>
-          <w:rFonts w:ascii="Menlo" w:hAnsi="Menlo" w:cs="Menlo"/>
-          <w:color w:val="CC7832"/>
-          <w:sz w:val="18"/>
-          <w:szCs w:val="18"/>
-        </w:rPr>
-        <w:t xml:space="preserve">; </w:t>
-      </w:r>
-      <w:r>
-        <w:rPr>
-          <w:rFonts w:ascii="Menlo" w:hAnsi="Menlo" w:cs="Menlo"/>
-          <w:color w:val="A9B7C6"/>
-          <w:sz w:val="18"/>
-          <w:szCs w:val="18"/>
-        </w:rPr>
-        <w:t>i++) {</w:t>
-      </w:r>
-      <w:r>
-        <w:rPr>
-          <w:rFonts w:ascii="Menlo" w:hAnsi="Menlo" w:cs="Menlo"/>
-          <w:color w:val="A9B7C6"/>
-          <w:sz w:val="18"/>
-          <w:szCs w:val="18"/>
-        </w:rPr>
-        <w:br/>
-        <w:t xml:space="preserve">    </w:t>
-      </w:r>
-      <w:proofErr w:type="spellStart"/>
-      <w:r>
-        <w:rPr>
-          <w:rFonts w:ascii="Menlo" w:hAnsi="Menlo" w:cs="Menlo"/>
-          <w:color w:val="9876AA"/>
-          <w:sz w:val="18"/>
-          <w:szCs w:val="18"/>
-        </w:rPr>
-        <w:t>clientOutputStream</w:t>
-      </w:r>
-      <w:r>
-        <w:rPr>
-          <w:rFonts w:ascii="Menlo" w:hAnsi="Menlo" w:cs="Menlo"/>
-          <w:color w:val="A9B7C6"/>
-          <w:sz w:val="18"/>
-          <w:szCs w:val="18"/>
-        </w:rPr>
-        <w:t>.write</w:t>
-      </w:r>
-      <w:proofErr w:type="spellEnd"/>
-      <w:r>
-        <w:rPr>
-          <w:rFonts w:ascii="Menlo" w:hAnsi="Menlo" w:cs="Menlo"/>
-          <w:color w:val="A9B7C6"/>
-          <w:sz w:val="18"/>
-          <w:szCs w:val="18"/>
-        </w:rPr>
-        <w:t>(</w:t>
-      </w:r>
-      <w:proofErr w:type="spellStart"/>
-      <w:r>
-        <w:rPr>
-          <w:rFonts w:ascii="Menlo" w:hAnsi="Menlo" w:cs="Menlo"/>
-          <w:color w:val="A9B7C6"/>
-          <w:sz w:val="18"/>
-          <w:szCs w:val="18"/>
-        </w:rPr>
-        <w:t>serverResponseList.get</w:t>
-      </w:r>
-      <w:proofErr w:type="spellEnd"/>
-      <w:r>
-        <w:rPr>
-          <w:rFonts w:ascii="Menlo" w:hAnsi="Menlo" w:cs="Menlo"/>
-          <w:color w:val="A9B7C6"/>
-          <w:sz w:val="18"/>
-          <w:szCs w:val="18"/>
-        </w:rPr>
-        <w:t>(</w:t>
-      </w:r>
-      <w:r>
-        <w:rPr>
-          <w:rFonts w:ascii="Menlo" w:hAnsi="Menlo" w:cs="Menlo"/>
-          <w:color w:val="6897BB"/>
-          <w:sz w:val="18"/>
-          <w:szCs w:val="18"/>
-        </w:rPr>
-        <w:t>0</w:t>
-      </w:r>
-      <w:r>
-        <w:rPr>
-          <w:rFonts w:ascii="Menlo" w:hAnsi="Menlo" w:cs="Menlo"/>
-          <w:color w:val="A9B7C6"/>
-          <w:sz w:val="18"/>
-          <w:szCs w:val="18"/>
-        </w:rPr>
-        <w:t>))</w:t>
-      </w:r>
-      <w:r>
-        <w:rPr>
-          <w:rFonts w:ascii="Menlo" w:hAnsi="Menlo" w:cs="Menlo"/>
-          <w:color w:val="CC7832"/>
-          <w:sz w:val="18"/>
-          <w:szCs w:val="18"/>
-        </w:rPr>
-        <w:t>;</w:t>
-      </w:r>
-      <w:r>
-        <w:rPr>
-          <w:rFonts w:ascii="Menlo" w:hAnsi="Menlo" w:cs="Menlo"/>
-          <w:color w:val="CC7832"/>
-          <w:sz w:val="18"/>
-          <w:szCs w:val="18"/>
-        </w:rPr>
-        <w:br/>
-      </w:r>
-      <w:r>
-        <w:rPr>
-          <w:rFonts w:ascii="Menlo" w:hAnsi="Menlo" w:cs="Menlo"/>
-          <w:color w:val="A9B7C6"/>
-          <w:sz w:val="18"/>
-          <w:szCs w:val="18"/>
-        </w:rPr>
-        <w:t>}</w:t>
-      </w:r>
-      <w:r>
-        <w:rPr>
-          <w:rFonts w:ascii="Menlo" w:hAnsi="Menlo" w:cs="Menlo"/>
-          <w:color w:val="A9B7C6"/>
-          <w:sz w:val="18"/>
-          <w:szCs w:val="18"/>
-        </w:rPr>
-        <w:br/>
-      </w:r>
-      <w:proofErr w:type="spellStart"/>
-      <w:r>
-        <w:rPr>
-          <w:rFonts w:ascii="Menlo" w:hAnsi="Menlo" w:cs="Menlo"/>
-          <w:color w:val="9876AA"/>
-          <w:sz w:val="18"/>
-          <w:szCs w:val="18"/>
-        </w:rPr>
-        <w:t>clientOutputStream</w:t>
-      </w:r>
-      <w:r>
-        <w:rPr>
-          <w:rFonts w:ascii="Menlo" w:hAnsi="Menlo" w:cs="Menlo"/>
-          <w:color w:val="A9B7C6"/>
-          <w:sz w:val="18"/>
-          <w:szCs w:val="18"/>
-        </w:rPr>
-        <w:t>.flush</w:t>
-      </w:r>
-      <w:proofErr w:type="spellEnd"/>
-      <w:r>
-        <w:rPr>
-          <w:rFonts w:ascii="Menlo" w:hAnsi="Menlo" w:cs="Menlo"/>
-          <w:color w:val="A9B7C6"/>
-          <w:sz w:val="18"/>
-          <w:szCs w:val="18"/>
-        </w:rPr>
-        <w:t>()</w:t>
-      </w:r>
-      <w:r>
-        <w:rPr>
-          <w:rFonts w:ascii="Menlo" w:hAnsi="Menlo" w:cs="Menlo"/>
-          <w:color w:val="CC7832"/>
-          <w:sz w:val="18"/>
-          <w:szCs w:val="18"/>
-        </w:rPr>
-        <w:t>;</w:t>
-      </w:r>
-    </w:p>
-    <w:p>
-      <w:pPr>
-        <w:rPr>
-          <w:lang w:val="en-US"/>
-        </w:rPr>
-      </w:pPr>
-    </w:p>
-    <w:p>
-      <w:pPr>
-        <w:rPr>
-          <w:lang w:val="en-US"/>
-        </w:rPr>
-      </w:pPr>
-      <w:r>
-        <w:rPr>
-          <w:lang w:val="en-US"/>
-        </w:rPr>
-        <w:t>The</w:t>
-      </w:r>
-      <w:r>
-        <w:rPr>
-          <w:lang w:val="en-US"/>
-        </w:rPr>
-        <w:t xml:space="preserve"> method </w:t>
-      </w:r>
-      <w:r>
-        <w:rPr>
-          <w:lang w:val="en-US"/>
-        </w:rPr>
-        <w:t>verifies</w:t>
-      </w:r>
-      <w:r>
-        <w:rPr>
-          <w:lang w:val="en-US"/>
-        </w:rPr>
-        <w:t xml:space="preserve"> if the cache-control contains an authorization for caching</w:t>
-      </w:r>
-      <w:r>
-        <w:rPr>
-          <w:lang w:val="en-US"/>
-        </w:rPr>
-        <w:t xml:space="preserve"> by the web server. Indeed, the Proxy Server is able to detect if the web server does n</w:t>
-      </w:r>
-      <w:r>
-        <w:rPr>
-          <w:lang w:val="en-US"/>
-        </w:rPr>
-        <w:t xml:space="preserve">ot allow to cache file thanks to </w:t>
-      </w:r>
-      <w:r>
-        <w:rPr>
-          <w:lang w:val="en-US"/>
-        </w:rPr>
-        <w:t>the</w:t>
-      </w:r>
-      <w:r>
-        <w:rPr>
-          <w:lang w:val="en-US"/>
-        </w:rPr>
-        <w:t xml:space="preserve"> cache-control</w:t>
-      </w:r>
-      <w:r>
-        <w:rPr>
-          <w:lang w:val="en-US"/>
-        </w:rPr>
-        <w:t xml:space="preserve"> value in </w:t>
-      </w:r>
-      <w:proofErr w:type="spellStart"/>
-      <w:r>
-        <w:rPr>
-          <w:lang w:val="en-US"/>
-        </w:rPr>
-        <w:t>HttpResponse</w:t>
-      </w:r>
-      <w:proofErr w:type="spellEnd"/>
-      <w:r>
-        <w:rPr>
-          <w:lang w:val="en-US"/>
-        </w:rPr>
-        <w:t xml:space="preserve"> class</w:t>
-      </w:r>
-      <w:r>
-        <w:rPr>
-          <w:lang w:val="en-US"/>
-        </w:rPr>
-        <w:t>:</w:t>
-      </w:r>
-    </w:p>
-    <w:p>
-      <w:pPr>
-        <w:rPr>
-          <w:lang w:val="en-US"/>
-        </w:rPr>
-      </w:pPr>
-    </w:p>
-    <w:p>
-      <w:pPr>
-        <w:pStyle w:val="PrformatHTML"/>
-        <w:shd w:val="clear" w:color="auto" w:fill="2B2B2B"/>
-        <w:rPr>
-          <w:rFonts w:ascii="Menlo" w:hAnsi="Menlo" w:cs="Menlo"/>
-          <w:color w:val="A9B7C6"/>
-          <w:sz w:val="18"/>
-          <w:szCs w:val="18"/>
-          <w:lang w:val="en-US"/>
-        </w:rPr>
-      </w:pPr>
-      <w:r>
-        <w:rPr>
-          <w:rFonts w:ascii="Menlo" w:hAnsi="Menlo" w:cs="Menlo"/>
-          <w:color w:val="808080"/>
-          <w:sz w:val="18"/>
-          <w:szCs w:val="18"/>
-          <w:lang w:val="en-US"/>
-        </w:rPr>
-        <w:t>//Check property Cache-Control</w:t>
-      </w:r>
-      <w:r>
-        <w:rPr>
-          <w:rFonts w:ascii="Menlo" w:hAnsi="Menlo" w:cs="Menlo"/>
-          <w:color w:val="808080"/>
-          <w:sz w:val="18"/>
-          <w:szCs w:val="18"/>
-          <w:lang w:val="en-US"/>
-        </w:rPr>
-        <w:br/>
-      </w:r>
-      <w:r>
-        <w:rPr>
-          <w:rFonts w:ascii="Menlo" w:hAnsi="Menlo" w:cs="Menlo"/>
-          <w:color w:val="A9B7C6"/>
-          <w:sz w:val="18"/>
-          <w:szCs w:val="18"/>
-          <w:lang w:val="en-US"/>
-        </w:rPr>
-        <w:t xml:space="preserve">String </w:t>
-      </w:r>
-      <w:proofErr w:type="spellStart"/>
-      <w:r>
-        <w:rPr>
-          <w:rFonts w:ascii="Menlo" w:hAnsi="Menlo" w:cs="Menlo"/>
-          <w:color w:val="A9B7C6"/>
-          <w:sz w:val="18"/>
-          <w:szCs w:val="18"/>
-          <w:lang w:val="en-US"/>
-        </w:rPr>
-        <w:t>cacheControl</w:t>
-      </w:r>
-      <w:proofErr w:type="spellEnd"/>
-      <w:r>
-        <w:rPr>
-          <w:rFonts w:ascii="Menlo" w:hAnsi="Menlo" w:cs="Menlo"/>
-          <w:color w:val="A9B7C6"/>
-          <w:sz w:val="18"/>
-          <w:szCs w:val="18"/>
-          <w:lang w:val="en-US"/>
-        </w:rPr>
-        <w:t xml:space="preserve"> = </w:t>
-      </w:r>
-      <w:proofErr w:type="spellStart"/>
-      <w:r>
-        <w:rPr>
-          <w:rFonts w:ascii="Menlo" w:hAnsi="Menlo" w:cs="Menlo"/>
-          <w:color w:val="A9B7C6"/>
-          <w:sz w:val="18"/>
-          <w:szCs w:val="18"/>
-          <w:lang w:val="en-US"/>
-        </w:rPr>
-        <w:t>getParam</w:t>
-      </w:r>
-      <w:proofErr w:type="spellEnd"/>
-      <w:r>
-        <w:rPr>
-          <w:rFonts w:ascii="Menlo" w:hAnsi="Menlo" w:cs="Menlo"/>
-          <w:color w:val="A9B7C6"/>
-          <w:sz w:val="18"/>
-          <w:szCs w:val="18"/>
-          <w:lang w:val="en-US"/>
-        </w:rPr>
-        <w:t>(</w:t>
+        <w:t xml:space="preserve">    System.</w:t>
       </w:r>
       <w:r>
         <w:rPr>
@@ -4902,185 +3945,17 @@
           <w:szCs w:val="18"/>
           <w:lang w:val="en-US"/>
         </w:rPr>
-        <w:t>CACHE_CONTROL</w:t>
-      </w:r>
-      <w:r>
-        <w:rPr>
-          <w:rFonts w:ascii="Menlo" w:hAnsi="Menlo" w:cs="Menlo"/>
-          <w:color w:val="A9B7C6"/>
-          <w:sz w:val="18"/>
-          <w:szCs w:val="18"/>
-          <w:lang w:val="en-US"/>
-        </w:rPr>
-        <w:t>)</w:t>
-      </w:r>
-      <w:r>
-        <w:rPr>
-          <w:rFonts w:ascii="Menlo" w:hAnsi="Menlo" w:cs="Menlo"/>
-          <w:color w:val="CC7832"/>
-          <w:sz w:val="18"/>
-          <w:szCs w:val="18"/>
-          <w:lang w:val="en-US"/>
-        </w:rPr>
-        <w:t>;</w:t>
-      </w:r>
-      <w:r>
-        <w:rPr>
-          <w:rFonts w:ascii="Menlo" w:hAnsi="Menlo" w:cs="Menlo"/>
-          <w:color w:val="CC7832"/>
-          <w:sz w:val="18"/>
-          <w:szCs w:val="18"/>
-          <w:lang w:val="en-US"/>
-        </w:rPr>
-        <w:br/>
-      </w:r>
-      <w:proofErr w:type="gramStart"/>
-      <w:r>
-        <w:rPr>
-          <w:rFonts w:ascii="Menlo" w:hAnsi="Menlo" w:cs="Menlo"/>
-          <w:color w:val="CC7832"/>
-          <w:sz w:val="18"/>
-          <w:szCs w:val="18"/>
-          <w:lang w:val="en-US"/>
-        </w:rPr>
-        <w:t>if</w:t>
-      </w:r>
-      <w:r>
-        <w:rPr>
-          <w:rFonts w:ascii="Menlo" w:hAnsi="Menlo" w:cs="Menlo"/>
-          <w:color w:val="A9B7C6"/>
-          <w:sz w:val="18"/>
-          <w:szCs w:val="18"/>
-          <w:lang w:val="en-US"/>
-        </w:rPr>
-        <w:t>(</w:t>
-      </w:r>
-      <w:proofErr w:type="spellStart"/>
-      <w:proofErr w:type="gramEnd"/>
-      <w:r>
-        <w:rPr>
-          <w:rFonts w:ascii="Menlo" w:hAnsi="Menlo" w:cs="Menlo"/>
-          <w:color w:val="A9B7C6"/>
-          <w:sz w:val="18"/>
-          <w:szCs w:val="18"/>
-          <w:lang w:val="en-US"/>
-        </w:rPr>
-        <w:t>cacheControl</w:t>
-      </w:r>
-      <w:proofErr w:type="spellEnd"/>
-      <w:r>
-        <w:rPr>
-          <w:rFonts w:ascii="Menlo" w:hAnsi="Menlo" w:cs="Menlo"/>
-          <w:color w:val="A9B7C6"/>
-          <w:sz w:val="18"/>
-          <w:szCs w:val="18"/>
-          <w:lang w:val="en-US"/>
-        </w:rPr>
-        <w:t xml:space="preserve"> == </w:t>
-      </w:r>
-      <w:r>
-        <w:rPr>
-          <w:rFonts w:ascii="Menlo" w:hAnsi="Menlo" w:cs="Menlo"/>
-          <w:color w:val="CC7832"/>
-          <w:sz w:val="18"/>
-          <w:szCs w:val="18"/>
-          <w:lang w:val="en-US"/>
-        </w:rPr>
-        <w:t xml:space="preserve">null </w:t>
-      </w:r>
-      <w:r>
-        <w:rPr>
-          <w:rFonts w:ascii="Menlo" w:hAnsi="Menlo" w:cs="Menlo"/>
-          <w:color w:val="A9B7C6"/>
-          <w:sz w:val="18"/>
-          <w:szCs w:val="18"/>
-          <w:lang w:val="en-US"/>
-        </w:rPr>
-        <w:t xml:space="preserve">|| </w:t>
-      </w:r>
-      <w:proofErr w:type="spellStart"/>
-      <w:r>
-        <w:rPr>
-          <w:rFonts w:ascii="Menlo" w:hAnsi="Menlo" w:cs="Menlo"/>
-          <w:color w:val="A9B7C6"/>
-          <w:sz w:val="18"/>
-          <w:szCs w:val="18"/>
-          <w:lang w:val="en-US"/>
-        </w:rPr>
-        <w:t>cacheControl.indexOf</w:t>
-      </w:r>
-      <w:proofErr w:type="spellEnd"/>
-      <w:r>
-        <w:rPr>
-          <w:rFonts w:ascii="Menlo" w:hAnsi="Menlo" w:cs="Menlo"/>
-          <w:color w:val="A9B7C6"/>
-          <w:sz w:val="18"/>
-          <w:szCs w:val="18"/>
-          <w:lang w:val="en-US"/>
-        </w:rPr>
-        <w:t>(</w:t>
-      </w:r>
-      <w:r>
-        <w:rPr>
-          <w:rFonts w:ascii="Menlo" w:hAnsi="Menlo" w:cs="Menlo"/>
-          <w:color w:val="6A8759"/>
-          <w:sz w:val="18"/>
-          <w:szCs w:val="18"/>
-          <w:lang w:val="en-US"/>
-        </w:rPr>
-        <w:t>"no-cache"</w:t>
-      </w:r>
-      <w:r>
-        <w:rPr>
-          <w:rFonts w:ascii="Menlo" w:hAnsi="Menlo" w:cs="Menlo"/>
-          <w:color w:val="A9B7C6"/>
-          <w:sz w:val="18"/>
-          <w:szCs w:val="18"/>
-          <w:lang w:val="en-US"/>
-        </w:rPr>
-        <w:t>) == -</w:t>
-      </w:r>
-      <w:r>
-        <w:rPr>
-          <w:rFonts w:ascii="Menlo" w:hAnsi="Menlo" w:cs="Menlo"/>
-          <w:color w:val="6897BB"/>
-          <w:sz w:val="18"/>
-          <w:szCs w:val="18"/>
-          <w:lang w:val="en-US"/>
-        </w:rPr>
-        <w:t>1</w:t>
-      </w:r>
-      <w:r>
-        <w:rPr>
-          <w:rFonts w:ascii="Menlo" w:hAnsi="Menlo" w:cs="Menlo"/>
-          <w:color w:val="A9B7C6"/>
-          <w:sz w:val="18"/>
-          <w:szCs w:val="18"/>
-          <w:lang w:val="en-US"/>
-        </w:rPr>
-        <w:t>){</w:t>
-      </w:r>
-      <w:r>
-        <w:rPr>
-          <w:rFonts w:ascii="Menlo" w:hAnsi="Menlo" w:cs="Menlo"/>
-          <w:color w:val="A9B7C6"/>
-          <w:sz w:val="18"/>
-          <w:szCs w:val="18"/>
-          <w:lang w:val="en-US"/>
-        </w:rPr>
-        <w:br/>
-        <w:t xml:space="preserve">    </w:t>
-      </w:r>
-      <w:proofErr w:type="spellStart"/>
-      <w:r>
-        <w:rPr>
-          <w:rFonts w:ascii="Menlo" w:hAnsi="Menlo" w:cs="Menlo"/>
-          <w:color w:val="A9B7C6"/>
-          <w:sz w:val="18"/>
-          <w:szCs w:val="18"/>
-          <w:lang w:val="en-US"/>
-        </w:rPr>
-        <w:t>System.</w:t>
+        <w:t>out</w:t>
+      </w:r>
+      <w:r>
+        <w:rPr>
+          <w:rFonts w:ascii="Menlo" w:hAnsi="Menlo" w:cs="Menlo"/>
+          <w:color w:val="A9B7C6"/>
+          <w:sz w:val="18"/>
+          <w:szCs w:val="18"/>
+          <w:lang w:val="en-US"/>
+        </w:rPr>
+        <w:t>.println(Constants.</w:t>
       </w:r>
       <w:r>
         <w:rPr>
@@ -5092,39 +3967,48 @@
           <w:szCs w:val="18"/>
           <w:lang w:val="en-US"/>
         </w:rPr>
-        <w:t>out</w:t>
-      </w:r>
-      <w:r>
-        <w:rPr>
-          <w:rFonts w:ascii="Menlo" w:hAnsi="Menlo" w:cs="Menlo"/>
-          <w:color w:val="A9B7C6"/>
-          <w:sz w:val="18"/>
-          <w:szCs w:val="18"/>
-          <w:lang w:val="en-US"/>
-        </w:rPr>
-        <w:t>.println</w:t>
-      </w:r>
-      <w:proofErr w:type="spellEnd"/>
-      <w:r>
-        <w:rPr>
-          <w:rFonts w:ascii="Menlo" w:hAnsi="Menlo" w:cs="Menlo"/>
-          <w:color w:val="A9B7C6"/>
-          <w:sz w:val="18"/>
-          <w:szCs w:val="18"/>
-          <w:lang w:val="en-US"/>
-        </w:rPr>
-        <w:t>(</w:t>
-      </w:r>
-      <w:proofErr w:type="spellStart"/>
-      <w:r>
-        <w:rPr>
-          <w:rFonts w:ascii="Menlo" w:hAnsi="Menlo" w:cs="Menlo"/>
-          <w:color w:val="A9B7C6"/>
-          <w:sz w:val="18"/>
-          <w:szCs w:val="18"/>
-          <w:lang w:val="en-US"/>
-        </w:rPr>
-        <w:t>Constants.</w:t>
+        <w:t>YES</w:t>
+      </w:r>
+      <w:r>
+        <w:rPr>
+          <w:rFonts w:ascii="Menlo" w:hAnsi="Menlo" w:cs="Menlo"/>
+          <w:color w:val="A9B7C6"/>
+          <w:sz w:val="18"/>
+          <w:szCs w:val="18"/>
+          <w:lang w:val="en-US"/>
+        </w:rPr>
+        <w:t>)</w:t>
+      </w:r>
+      <w:r>
+        <w:rPr>
+          <w:rFonts w:ascii="Menlo" w:hAnsi="Menlo" w:cs="Menlo"/>
+          <w:color w:val="CC7832"/>
+          <w:sz w:val="18"/>
+          <w:szCs w:val="18"/>
+          <w:lang w:val="en-US"/>
+        </w:rPr>
+        <w:t>;</w:t>
+      </w:r>
+      <w:r>
+        <w:rPr>
+          <w:rFonts w:ascii="Menlo" w:hAnsi="Menlo" w:cs="Menlo"/>
+          <w:color w:val="CC7832"/>
+          <w:sz w:val="18"/>
+          <w:szCs w:val="18"/>
+          <w:lang w:val="en-US"/>
+        </w:rPr>
+        <w:br/>
+        <w:t xml:space="preserve">    </w:t>
+      </w:r>
+      <w:r>
+        <w:rPr>
+          <w:rFonts w:ascii="Menlo" w:hAnsi="Menlo" w:cs="Menlo"/>
+          <w:color w:val="A9B7C6"/>
+          <w:sz w:val="18"/>
+          <w:szCs w:val="18"/>
+          <w:lang w:val="en-US"/>
+        </w:rPr>
+        <w:t>System.</w:t>
       </w:r>
       <w:r>
         <w:rPr>
@@ -5136,50 +4020,17 @@
           <w:szCs w:val="18"/>
           <w:lang w:val="en-US"/>
         </w:rPr>
-        <w:t>YES</w:t>
-      </w:r>
-      <w:proofErr w:type="spellEnd"/>
-      <w:r>
-        <w:rPr>
-          <w:rFonts w:ascii="Menlo" w:hAnsi="Menlo" w:cs="Menlo"/>
-          <w:color w:val="A9B7C6"/>
-          <w:sz w:val="18"/>
-          <w:szCs w:val="18"/>
-          <w:lang w:val="en-US"/>
-        </w:rPr>
-        <w:t>)</w:t>
-      </w:r>
-      <w:r>
-        <w:rPr>
-          <w:rFonts w:ascii="Menlo" w:hAnsi="Menlo" w:cs="Menlo"/>
-          <w:color w:val="CC7832"/>
-          <w:sz w:val="18"/>
-          <w:szCs w:val="18"/>
-          <w:lang w:val="en-US"/>
-        </w:rPr>
-        <w:t>;</w:t>
-      </w:r>
-      <w:r>
-        <w:rPr>
-          <w:rFonts w:ascii="Menlo" w:hAnsi="Menlo" w:cs="Menlo"/>
-          <w:color w:val="CC7832"/>
-          <w:sz w:val="18"/>
-          <w:szCs w:val="18"/>
-          <w:lang w:val="en-US"/>
-        </w:rPr>
-        <w:br/>
-        <w:t xml:space="preserve">    </w:t>
-      </w:r>
-      <w:proofErr w:type="spellStart"/>
-      <w:r>
-        <w:rPr>
-          <w:rFonts w:ascii="Menlo" w:hAnsi="Menlo" w:cs="Menlo"/>
-          <w:color w:val="A9B7C6"/>
-          <w:sz w:val="18"/>
-          <w:szCs w:val="18"/>
-          <w:lang w:val="en-US"/>
-        </w:rPr>
-        <w:t>System.</w:t>
+        <w:t>out</w:t>
+      </w:r>
+      <w:r>
+        <w:rPr>
+          <w:rFonts w:ascii="Menlo" w:hAnsi="Menlo" w:cs="Menlo"/>
+          <w:color w:val="A9B7C6"/>
+          <w:sz w:val="18"/>
+          <w:szCs w:val="18"/>
+          <w:lang w:val="en-US"/>
+        </w:rPr>
+        <w:t>.println(Constants.</w:t>
       </w:r>
       <w:r>
         <w:rPr>
@@ -5191,39 +4042,17 @@
           <w:szCs w:val="18"/>
           <w:lang w:val="en-US"/>
         </w:rPr>
-        <w:t>out</w:t>
-      </w:r>
-      <w:r>
-        <w:rPr>
-          <w:rFonts w:ascii="Menlo" w:hAnsi="Menlo" w:cs="Menlo"/>
-          <w:color w:val="A9B7C6"/>
-          <w:sz w:val="18"/>
-          <w:szCs w:val="18"/>
-          <w:lang w:val="en-US"/>
-        </w:rPr>
-        <w:t>.println</w:t>
-      </w:r>
-      <w:proofErr w:type="spellEnd"/>
-      <w:r>
-        <w:rPr>
-          <w:rFonts w:ascii="Menlo" w:hAnsi="Menlo" w:cs="Menlo"/>
-          <w:color w:val="A9B7C6"/>
-          <w:sz w:val="18"/>
-          <w:szCs w:val="18"/>
-          <w:lang w:val="en-US"/>
-        </w:rPr>
-        <w:t>(</w:t>
-      </w:r>
-      <w:proofErr w:type="spellStart"/>
-      <w:r>
-        <w:rPr>
-          <w:rFonts w:ascii="Menlo" w:hAnsi="Menlo" w:cs="Menlo"/>
-          <w:color w:val="A9B7C6"/>
-          <w:sz w:val="18"/>
-          <w:szCs w:val="18"/>
-          <w:lang w:val="en-US"/>
-        </w:rPr>
-        <w:t>Constants.</w:t>
+        <w:t>_S</w:t>
+      </w:r>
+      <w:r>
+        <w:rPr>
+          <w:rFonts w:ascii="Menlo" w:hAnsi="Menlo" w:cs="Menlo"/>
+          <w:color w:val="A9B7C6"/>
+          <w:sz w:val="18"/>
+          <w:szCs w:val="18"/>
+          <w:lang w:val="en-US"/>
+        </w:rPr>
+        <w:t>+</w:t>
       </w:r>
       <w:r>
         <w:rPr>
@@ -5235,7 +4064,7 @@
           <w:szCs w:val="18"/>
           <w:lang w:val="en-US"/>
         </w:rPr>
-        <w:t>_S</w:t>
+        <w:t>CACHE_CONTROL</w:t>
       </w:r>
       <w:r>
         <w:rPr>
@@ -5246,6 +4075,98 @@
           <w:lang w:val="en-US"/>
         </w:rPr>
         <w:t>+</w:t>
+      </w:r>
+      <w:r>
+        <w:rPr>
+          <w:rFonts w:ascii="Menlo" w:hAnsi="Menlo" w:cs="Menlo"/>
+          <w:color w:val="6A8759"/>
+          <w:sz w:val="18"/>
+          <w:szCs w:val="18"/>
+          <w:lang w:val="en-US"/>
+        </w:rPr>
+        <w:t>"="</w:t>
+      </w:r>
+      <w:r>
+        <w:rPr>
+          <w:rFonts w:ascii="Menlo" w:hAnsi="Menlo" w:cs="Menlo"/>
+          <w:color w:val="A9B7C6"/>
+          <w:sz w:val="18"/>
+          <w:szCs w:val="18"/>
+          <w:lang w:val="en-US"/>
+        </w:rPr>
+        <w:t>+cacheControl)</w:t>
+      </w:r>
+      <w:r>
+        <w:rPr>
+          <w:rFonts w:ascii="Menlo" w:hAnsi="Menlo" w:cs="Menlo"/>
+          <w:color w:val="CC7832"/>
+          <w:sz w:val="18"/>
+          <w:szCs w:val="18"/>
+          <w:lang w:val="en-US"/>
+        </w:rPr>
+        <w:t>;</w:t>
+      </w:r>
+      <w:r>
+        <w:rPr>
+          <w:rFonts w:ascii="Menlo" w:hAnsi="Menlo" w:cs="Menlo"/>
+          <w:color w:val="CC7832"/>
+          <w:sz w:val="18"/>
+          <w:szCs w:val="18"/>
+          <w:lang w:val="en-US"/>
+        </w:rPr>
+        <w:br/>
+        <w:t xml:space="preserve">    return true;</w:t>
+      </w:r>
+      <w:r>
+        <w:rPr>
+          <w:rFonts w:ascii="Menlo" w:hAnsi="Menlo" w:cs="Menlo"/>
+          <w:color w:val="CC7832"/>
+          <w:sz w:val="18"/>
+          <w:szCs w:val="18"/>
+          <w:lang w:val="en-US"/>
+        </w:rPr>
+        <w:br/>
+      </w:r>
+      <w:r>
+        <w:rPr>
+          <w:rFonts w:ascii="Menlo" w:hAnsi="Menlo" w:cs="Menlo"/>
+          <w:color w:val="A9B7C6"/>
+          <w:sz w:val="18"/>
+          <w:szCs w:val="18"/>
+          <w:lang w:val="en-US"/>
+        </w:rPr>
+        <w:t>}</w:t>
+      </w:r>
+      <w:r>
+        <w:rPr>
+          <w:rFonts w:ascii="Menlo" w:hAnsi="Menlo" w:cs="Menlo"/>
+          <w:color w:val="CC7832"/>
+          <w:sz w:val="18"/>
+          <w:szCs w:val="18"/>
+          <w:lang w:val="en-US"/>
+        </w:rPr>
+        <w:t>else</w:t>
+      </w:r>
+      <w:r>
+        <w:rPr>
+          <w:rFonts w:ascii="Menlo" w:hAnsi="Menlo" w:cs="Menlo"/>
+          <w:color w:val="A9B7C6"/>
+          <w:sz w:val="18"/>
+          <w:szCs w:val="18"/>
+          <w:lang w:val="en-US"/>
+        </w:rPr>
+        <w:t>{</w:t>
+      </w:r>
+      <w:r>
+        <w:rPr>
+          <w:rFonts w:ascii="Menlo" w:hAnsi="Menlo" w:cs="Menlo"/>
+          <w:color w:val="A9B7C6"/>
+          <w:sz w:val="18"/>
+          <w:szCs w:val="18"/>
+          <w:lang w:val="en-US"/>
+        </w:rPr>
+        <w:br/>
+        <w:t xml:space="preserve">    System.</w:t>
       </w:r>
       <w:r>
         <w:rPr>
@@ -5257,143 +4178,17 @@
           <w:szCs w:val="18"/>
           <w:lang w:val="en-US"/>
         </w:rPr>
-        <w:t>CACHE_CONTROL</w:t>
-      </w:r>
-      <w:proofErr w:type="spellEnd"/>
-      <w:r>
-        <w:rPr>
-          <w:rFonts w:ascii="Menlo" w:hAnsi="Menlo" w:cs="Menlo"/>
-          <w:color w:val="A9B7C6"/>
-          <w:sz w:val="18"/>
-          <w:szCs w:val="18"/>
-          <w:lang w:val="en-US"/>
-        </w:rPr>
-        <w:t>+</w:t>
-      </w:r>
-      <w:r>
-        <w:rPr>
-          <w:rFonts w:ascii="Menlo" w:hAnsi="Menlo" w:cs="Menlo"/>
-          <w:color w:val="6A8759"/>
-          <w:sz w:val="18"/>
-          <w:szCs w:val="18"/>
-          <w:lang w:val="en-US"/>
-        </w:rPr>
-        <w:t>"="</w:t>
-      </w:r>
-      <w:r>
-        <w:rPr>
-          <w:rFonts w:ascii="Menlo" w:hAnsi="Menlo" w:cs="Menlo"/>
-          <w:color w:val="A9B7C6"/>
-          <w:sz w:val="18"/>
-          <w:szCs w:val="18"/>
-          <w:lang w:val="en-US"/>
-        </w:rPr>
-        <w:t>+</w:t>
-      </w:r>
-      <w:proofErr w:type="spellStart"/>
-      <w:r>
-        <w:rPr>
-          <w:rFonts w:ascii="Menlo" w:hAnsi="Menlo" w:cs="Menlo"/>
-          <w:color w:val="A9B7C6"/>
-          <w:sz w:val="18"/>
-          <w:szCs w:val="18"/>
-          <w:lang w:val="en-US"/>
-        </w:rPr>
-        <w:t>cacheControl</w:t>
-      </w:r>
-      <w:proofErr w:type="spellEnd"/>
-      <w:r>
-        <w:rPr>
-          <w:rFonts w:ascii="Menlo" w:hAnsi="Menlo" w:cs="Menlo"/>
-          <w:color w:val="A9B7C6"/>
-          <w:sz w:val="18"/>
-          <w:szCs w:val="18"/>
-          <w:lang w:val="en-US"/>
-        </w:rPr>
-        <w:t>)</w:t>
-      </w:r>
-      <w:r>
-        <w:rPr>
-          <w:rFonts w:ascii="Menlo" w:hAnsi="Menlo" w:cs="Menlo"/>
-          <w:color w:val="CC7832"/>
-          <w:sz w:val="18"/>
-          <w:szCs w:val="18"/>
-          <w:lang w:val="en-US"/>
-        </w:rPr>
-        <w:t>;</w:t>
-      </w:r>
-      <w:r>
-        <w:rPr>
-          <w:rFonts w:ascii="Menlo" w:hAnsi="Menlo" w:cs="Menlo"/>
-          <w:color w:val="CC7832"/>
-          <w:sz w:val="18"/>
-          <w:szCs w:val="18"/>
-          <w:lang w:val="en-US"/>
-        </w:rPr>
-        <w:br/>
-        <w:t xml:space="preserve">    return true;</w:t>
-      </w:r>
-      <w:r>
-        <w:rPr>
-          <w:rFonts w:ascii="Menlo" w:hAnsi="Menlo" w:cs="Menlo"/>
-          <w:color w:val="CC7832"/>
-          <w:sz w:val="18"/>
-          <w:szCs w:val="18"/>
-          <w:lang w:val="en-US"/>
-        </w:rPr>
-        <w:br/>
-      </w:r>
-      <w:r>
-        <w:rPr>
-          <w:rFonts w:ascii="Menlo" w:hAnsi="Menlo" w:cs="Menlo"/>
-          <w:color w:val="A9B7C6"/>
-          <w:sz w:val="18"/>
-          <w:szCs w:val="18"/>
-          <w:lang w:val="en-US"/>
-        </w:rPr>
-        <w:t>}</w:t>
-      </w:r>
-      <w:r>
-        <w:rPr>
-          <w:rFonts w:ascii="Menlo" w:hAnsi="Menlo" w:cs="Menlo"/>
-          <w:color w:val="CC7832"/>
-          <w:sz w:val="18"/>
-          <w:szCs w:val="18"/>
-          <w:lang w:val="en-US"/>
-        </w:rPr>
-        <w:t>else</w:t>
-      </w:r>
-      <w:r>
-        <w:rPr>
-          <w:rFonts w:ascii="Menlo" w:hAnsi="Menlo" w:cs="Menlo"/>
-          <w:color w:val="A9B7C6"/>
-          <w:sz w:val="18"/>
-          <w:szCs w:val="18"/>
-          <w:lang w:val="en-US"/>
-        </w:rPr>
-        <w:t>{</w:t>
-      </w:r>
-      <w:r>
-        <w:rPr>
-          <w:rFonts w:ascii="Menlo" w:hAnsi="Menlo" w:cs="Menlo"/>
-          <w:color w:val="A9B7C6"/>
-          <w:sz w:val="18"/>
-          <w:szCs w:val="18"/>
-          <w:lang w:val="en-US"/>
-        </w:rPr>
-        <w:br/>
-        <w:t xml:space="preserve">    </w:t>
-      </w:r>
-      <w:proofErr w:type="spellStart"/>
-      <w:r>
-        <w:rPr>
-          <w:rFonts w:ascii="Menlo" w:hAnsi="Menlo" w:cs="Menlo"/>
-          <w:color w:val="A9B7C6"/>
-          <w:sz w:val="18"/>
-          <w:szCs w:val="18"/>
-          <w:lang w:val="en-US"/>
-        </w:rPr>
-        <w:t>System.</w:t>
+        <w:t>out</w:t>
+      </w:r>
+      <w:r>
+        <w:rPr>
+          <w:rFonts w:ascii="Menlo" w:hAnsi="Menlo" w:cs="Menlo"/>
+          <w:color w:val="A9B7C6"/>
+          <w:sz w:val="18"/>
+          <w:szCs w:val="18"/>
+          <w:lang w:val="en-US"/>
+        </w:rPr>
+        <w:t>.println(Constants.</w:t>
       </w:r>
       <w:r>
         <w:rPr>
@@ -5405,39 +4200,6 @@
           <w:szCs w:val="18"/>
           <w:lang w:val="en-US"/>
         </w:rPr>
-        <w:t>out</w:t>
-      </w:r>
-      <w:r>
-        <w:rPr>
-          <w:rFonts w:ascii="Menlo" w:hAnsi="Menlo" w:cs="Menlo"/>
-          <w:color w:val="A9B7C6"/>
-          <w:sz w:val="18"/>
-          <w:szCs w:val="18"/>
-          <w:lang w:val="en-US"/>
-        </w:rPr>
-        <w:t>.println</w:t>
-      </w:r>
-      <w:proofErr w:type="spellEnd"/>
-      <w:r>
-        <w:rPr>
-          <w:rFonts w:ascii="Menlo" w:hAnsi="Menlo" w:cs="Menlo"/>
-          <w:color w:val="A9B7C6"/>
-          <w:sz w:val="18"/>
-          <w:szCs w:val="18"/>
-          <w:lang w:val="en-US"/>
-        </w:rPr>
-        <w:t>(Constants.</w:t>
-      </w:r>
-      <w:r>
-        <w:rPr>
-          <w:rFonts w:ascii="Menlo" w:hAnsi="Menlo" w:cs="Menlo"/>
-          <w:i/>
-          <w:iCs/>
-          <w:color w:val="9876AA"/>
-          <w:sz w:val="18"/>
-          <w:szCs w:val="18"/>
-          <w:lang w:val="en-US"/>
-        </w:rPr>
         <w:t>NO</w:t>
       </w:r>
       <w:r>
@@ -5498,49 +4260,7 @@
         <w:rPr>
           <w:lang w:val="en-US"/>
         </w:rPr>
-        <w:t xml:space="preserve">The application is able to detect if the cache </w:t>
-      </w:r>
-      <w:proofErr w:type="spellStart"/>
-      <w:r>
-        <w:rPr>
-          <w:lang w:val="en-US"/>
-        </w:rPr>
-        <w:t>informations</w:t>
-      </w:r>
-      <w:proofErr w:type="spellEnd"/>
-      <w:r>
-        <w:rPr>
-          <w:lang w:val="en-US"/>
-        </w:rPr>
-        <w:t xml:space="preserve"> are always up to date with the ‘</w:t>
-      </w:r>
-      <w:proofErr w:type="spellStart"/>
-      <w:r>
-        <w:rPr>
-          <w:lang w:val="en-US"/>
-        </w:rPr>
-        <w:t>isValid</w:t>
-      </w:r>
-      <w:proofErr w:type="spellEnd"/>
-      <w:r>
-        <w:rPr>
-          <w:lang w:val="en-US"/>
-        </w:rPr>
-        <w:t xml:space="preserve">” method in </w:t>
-      </w:r>
-      <w:proofErr w:type="spellStart"/>
-      <w:r>
-        <w:rPr>
-          <w:lang w:val="en-US"/>
-        </w:rPr>
-        <w:t>HttpResponse</w:t>
-      </w:r>
-      <w:proofErr w:type="spellEnd"/>
-      <w:r>
-        <w:rPr>
-          <w:lang w:val="en-US"/>
-        </w:rPr>
-        <w:t xml:space="preserve"> class.</w:t>
+        <w:t>The application is able to detect if the cache informations are always up to date with the ‘isValid” method in HttpResponse class.</w:t>
       </w:r>
     </w:p>
     <w:p>
@@ -5641,29 +4361,8 @@
           <w:sz w:val="18"/>
           <w:szCs w:val="18"/>
         </w:rPr>
-        <w:t xml:space="preserve"> </w:t>
-      </w:r>
-      <w:proofErr w:type="spellStart"/>
-      <w:r>
-        <w:rPr>
-          <w:rFonts w:ascii="Menlo" w:hAnsi="Menlo" w:cs="Menlo"/>
-          <w:color w:val="CC7832"/>
-          <w:sz w:val="18"/>
-          <w:szCs w:val="18"/>
-        </w:rPr>
-        <w:t>void</w:t>
-      </w:r>
-      <w:proofErr w:type="spellEnd"/>
-      <w:r>
-        <w:rPr>
-          <w:rFonts w:ascii="Menlo" w:hAnsi="Menlo" w:cs="Menlo"/>
-          <w:color w:val="CC7832"/>
-          <w:sz w:val="18"/>
-          <w:szCs w:val="18"/>
-        </w:rPr>
-        <w:t xml:space="preserve"> </w:t>
-      </w:r>
-      <w:proofErr w:type="spellStart"/>
+        <w:t xml:space="preserve"> void </w:t>
+      </w:r>
       <w:r>
         <w:rPr>
           <w:rFonts w:ascii="Menlo" w:hAnsi="Menlo" w:cs="Menlo"/>
@@ -5673,27 +4372,15 @@
         </w:rPr>
         <w:t>saveToFile</w:t>
       </w:r>
-      <w:proofErr w:type="spellEnd"/>
-      <w:r>
-        <w:rPr>
-          <w:rFonts w:ascii="Menlo" w:hAnsi="Menlo" w:cs="Menlo"/>
-          <w:color w:val="A9B7C6"/>
-          <w:sz w:val="18"/>
-          <w:szCs w:val="18"/>
-        </w:rPr>
-        <w:t xml:space="preserve">(HttpRequest </w:t>
-      </w:r>
-      <w:proofErr w:type="spellStart"/>
-      <w:r>
-        <w:rPr>
-          <w:rFonts w:ascii="Menlo" w:hAnsi="Menlo" w:cs="Menlo"/>
-          <w:color w:val="A9B7C6"/>
-          <w:sz w:val="18"/>
-          <w:szCs w:val="18"/>
-        </w:rPr>
-        <w:t>httpRequest</w:t>
-      </w:r>
-      <w:proofErr w:type="spellEnd"/>
+      <w:r>
+        <w:rPr>
+          <w:rFonts w:ascii="Menlo" w:hAnsi="Menlo" w:cs="Menlo"/>
+          <w:color w:val="A9B7C6"/>
+          <w:sz w:val="18"/>
+          <w:szCs w:val="18"/>
+        </w:rPr>
+        <w:t>(HttpRequest httpRequest</w:t>
+      </w:r>
       <w:r>
         <w:rPr>
           <w:rFonts w:ascii="Menlo" w:hAnsi="Menlo" w:cs="Menlo"/>
@@ -5710,27 +4397,7 @@
           <w:sz w:val="18"/>
           <w:szCs w:val="18"/>
         </w:rPr>
-        <w:t xml:space="preserve">HttpResponse </w:t>
-      </w:r>
-      <w:proofErr w:type="spellStart"/>
-      <w:r>
-        <w:rPr>
-          <w:rFonts w:ascii="Menlo" w:hAnsi="Menlo" w:cs="Menlo"/>
-          <w:color w:val="A9B7C6"/>
-          <w:sz w:val="18"/>
-          <w:szCs w:val="18"/>
-        </w:rPr>
-        <w:t>httpResponse</w:t>
-      </w:r>
-      <w:proofErr w:type="spellEnd"/>
-      <w:r>
-        <w:rPr>
-          <w:rFonts w:ascii="Menlo" w:hAnsi="Menlo" w:cs="Menlo"/>
-          <w:color w:val="A9B7C6"/>
-          <w:sz w:val="18"/>
-          <w:szCs w:val="18"/>
-        </w:rPr>
-        <w:t>)</w:t>
+        <w:t>HttpResponse httpResponse)</w:t>
       </w:r>
     </w:p>
     <w:p>
@@ -5742,30 +4409,44 @@
           <w:color w:val="A9B7C6"/>
           <w:sz w:val="18"/>
           <w:szCs w:val="18"/>
-        </w:rPr>
-      </w:pPr>
-      <w:r>
-        <w:rPr>
-          <w:rFonts w:ascii="Menlo" w:hAnsi="Menlo" w:cs="Menlo"/>
-          <w:color w:val="A9B7C6"/>
-          <w:sz w:val="18"/>
-          <w:szCs w:val="18"/>
+          <w:lang w:val="nl-BE"/>
+        </w:rPr>
+      </w:pPr>
+      <w:r>
+        <w:rPr>
+          <w:rFonts w:ascii="Menlo" w:hAnsi="Menlo" w:cs="Menlo"/>
+          <w:color w:val="A9B7C6"/>
+          <w:sz w:val="18"/>
+          <w:szCs w:val="18"/>
+          <w:lang w:val="nl-BE"/>
         </w:rPr>
         <w:t>[...]</w:t>
       </w:r>
     </w:p>
-    <w:p/>
-    <w:p>
-      <w:pPr>
-        <w:rPr>
-          <w:lang w:val="en-US"/>
-        </w:rPr>
-      </w:pPr>
-      <w:r>
-        <w:rPr>
-          <w:lang w:val="en-US"/>
-        </w:rPr>
-        <w:t xml:space="preserve">The cache is saved in “cache” folder, next to the executable file. </w:t>
+    <w:p>
+      <w:pPr>
+        <w:rPr>
+          <w:lang w:val="nl-BE"/>
+        </w:rPr>
+      </w:pPr>
+    </w:p>
+    <w:p>
+      <w:pPr>
+        <w:rPr>
+          <w:lang w:val="en-US"/>
+        </w:rPr>
+      </w:pPr>
+      <w:r>
+        <w:rPr>
+          <w:lang w:val="en-US"/>
+        </w:rPr>
+        <w:t>The cache is saved in specified cache</w:t>
+      </w:r>
+      <w:r>
+        <w:rPr>
+          <w:lang w:val="en-US"/>
+        </w:rPr>
+        <w:t xml:space="preserve"> folder, next to the executable file. </w:t>
       </w:r>
       <w:r>
         <w:rPr>
@@ -5789,7 +4470,15 @@
         <w:rPr>
           <w:lang w:val="en-US"/>
         </w:rPr>
-        <w:t xml:space="preserve"> in order to have a unique folder for each request/response couple. </w:t>
+        <w:t xml:space="preserve"> in order to have a unique folder for</w:t>
+      </w:r>
+      <w:bookmarkStart w:id="1" w:name="_GoBack"/>
+      <w:bookmarkEnd w:id="1"/>
+      <w:r>
+        <w:rPr>
+          <w:lang w:val="en-US"/>
+        </w:rPr>
+        <w:t xml:space="preserve"> each request/response couple. </w:t>
       </w:r>
       <w:r>
         <w:rPr>
@@ -6245,8 +4934,6 @@
           <w:t>http://httpd.apache.org/docs/2.2/fr/</w:t>
         </w:r>
       </w:hyperlink>
-      <w:bookmarkStart w:id="1" w:name="_GoBack"/>
-      <w:bookmarkEnd w:id="1"/>
     </w:p>
     <w:sectPr>
       <w:footerReference w:type="default" r:id="rId14"/>
@@ -6346,17 +5033,8 @@
         <w:sz w:val="20"/>
         <w:szCs w:val="20"/>
       </w:rPr>
-      <w:t xml:space="preserve">Baptiste </w:t>
+      <w:t>Baptiste Calin</w:t>
     </w:r>
-    <w:proofErr w:type="spellStart"/>
-    <w:r>
-      <w:rPr>
-        <w:sz w:val="20"/>
-        <w:szCs w:val="20"/>
-      </w:rPr>
-      <w:t>Calin</w:t>
-    </w:r>
-    <w:proofErr w:type="spellEnd"/>
   </w:p>
   <w:p>
     <w:pPr>
@@ -6378,17 +5056,8 @@
         <w:sz w:val="20"/>
         <w:szCs w:val="20"/>
       </w:rPr>
-      <w:t xml:space="preserve"> </w:t>
+      <w:t xml:space="preserve"> Jamar</w:t>
     </w:r>
-    <w:proofErr w:type="spellStart"/>
-    <w:r>
-      <w:rPr>
-        <w:sz w:val="20"/>
-        <w:szCs w:val="20"/>
-      </w:rPr>
-      <w:t>Jamar</w:t>
-    </w:r>
-    <w:proofErr w:type="spellEnd"/>
   </w:p>
   <w:p>
     <w:pPr>
@@ -6399,7 +5068,6 @@
         <w:szCs w:val="20"/>
       </w:rPr>
     </w:pPr>
-    <w:proofErr w:type="spellStart"/>
     <w:proofErr w:type="gramStart"/>
     <w:r>
       <w:rPr>
@@ -6408,7 +5076,6 @@
       </w:rPr>
       <w:t>uMons</w:t>
     </w:r>
-    <w:proofErr w:type="spellEnd"/>
     <w:proofErr w:type="gramEnd"/>
     <w:r>
       <w:rPr>

</xml_diff>

<commit_message>
Adding architecture of project in word document. To be continued ...
</commit_message>
<xml_diff>
--- a/Networks_PCS_BC_FJ_2017.docx
+++ b/Networks_PCS_BC_FJ_2017.docx
@@ -1061,7 +1061,25 @@
         <w:pStyle w:val="Titre1"/>
       </w:pPr>
       <w:r>
-        <w:t>Tools and architecture:</w:t>
+        <w:t>A</w:t>
+      </w:r>
+      <w:r>
+        <w:t>rchitecture:</w:t>
+      </w:r>
+    </w:p>
+    <w:p>
+      <w:pPr>
+        <w:rPr>
+          <w:lang w:val="en-US"/>
+        </w:rPr>
+      </w:pPr>
+    </w:p>
+    <w:p>
+      <w:pPr>
+        <w:pStyle w:val="Titre2"/>
+      </w:pPr>
+      <w:r>
+        <w:t>Tools:</w:t>
       </w:r>
     </w:p>
     <w:p>
@@ -1184,11 +1202,309 @@
           <w:lang w:val="en-US"/>
         </w:rPr>
       </w:pPr>
-      <w:r>
-        <w:rPr>
-          <w:lang w:val="en-US"/>
-        </w:rPr>
-        <w:br w:type="page"/>
+    </w:p>
+    <w:p>
+      <w:pPr>
+        <w:pStyle w:val="Titre2"/>
+      </w:pPr>
+      <w:r>
+        <w:t>Classes</w:t>
+      </w:r>
+      <w:r>
+        <w:t xml:space="preserve"> and packages:</w:t>
+      </w:r>
+    </w:p>
+    <w:p>
+      <w:pPr>
+        <w:rPr>
+          <w:lang w:val="en-US"/>
+        </w:rPr>
+      </w:pPr>
+    </w:p>
+    <w:p>
+      <w:pPr>
+        <w:rPr>
+          <w:lang w:val="en-US"/>
+        </w:rPr>
+      </w:pPr>
+      <w:r>
+        <w:rPr>
+          <w:lang w:val="en-US"/>
+        </w:rPr>
+        <w:t>See appendix 1 for the project’s architecture image.</w:t>
+      </w:r>
+    </w:p>
+    <w:p>
+      <w:pPr>
+        <w:rPr>
+          <w:lang w:val="en-US"/>
+        </w:rPr>
+      </w:pPr>
+      <w:r>
+        <w:rPr>
+          <w:lang w:val="en-US"/>
+        </w:rPr>
+        <w:t>proxy:</w:t>
+      </w:r>
+    </w:p>
+    <w:p>
+      <w:pPr>
+        <w:pStyle w:val="Pardeliste"/>
+        <w:numPr>
+          <w:ilvl w:val="0"/>
+          <w:numId w:val="1"/>
+        </w:numPr>
+        <w:rPr>
+          <w:lang w:val="en-US"/>
+        </w:rPr>
+      </w:pPr>
+      <w:r>
+        <w:rPr>
+          <w:lang w:val="en-US"/>
+        </w:rPr>
+        <w:t>b</w:t>
+      </w:r>
+      <w:r>
+        <w:rPr>
+          <w:lang w:val="en-US"/>
+        </w:rPr>
+        <w:t>ean:</w:t>
+      </w:r>
+    </w:p>
+    <w:p>
+      <w:pPr>
+        <w:pStyle w:val="Pardeliste"/>
+        <w:numPr>
+          <w:ilvl w:val="1"/>
+          <w:numId w:val="1"/>
+        </w:numPr>
+        <w:rPr>
+          <w:lang w:val="en-US"/>
+        </w:rPr>
+      </w:pPr>
+      <w:r>
+        <w:rPr>
+          <w:lang w:val="en-US"/>
+        </w:rPr>
+        <w:t>HttpRequest.java</w:t>
+      </w:r>
+    </w:p>
+    <w:p>
+      <w:pPr>
+        <w:pStyle w:val="Pardeliste"/>
+        <w:numPr>
+          <w:ilvl w:val="1"/>
+          <w:numId w:val="1"/>
+        </w:numPr>
+        <w:rPr>
+          <w:lang w:val="en-US"/>
+        </w:rPr>
+      </w:pPr>
+      <w:r>
+        <w:rPr>
+          <w:lang w:val="en-US"/>
+        </w:rPr>
+        <w:t>HttpResponse.java</w:t>
+      </w:r>
+    </w:p>
+    <w:p>
+      <w:pPr>
+        <w:pStyle w:val="Pardeliste"/>
+        <w:numPr>
+          <w:ilvl w:val="0"/>
+          <w:numId w:val="1"/>
+        </w:numPr>
+        <w:rPr>
+          <w:lang w:val="en-US"/>
+        </w:rPr>
+      </w:pPr>
+      <w:r>
+        <w:rPr>
+          <w:lang w:val="en-US"/>
+        </w:rPr>
+        <w:t>t</w:t>
+      </w:r>
+      <w:r>
+        <w:rPr>
+          <w:lang w:val="en-US"/>
+        </w:rPr>
+        <w:t>ools:</w:t>
+      </w:r>
+    </w:p>
+    <w:p>
+      <w:pPr>
+        <w:pStyle w:val="Pardeliste"/>
+        <w:numPr>
+          <w:ilvl w:val="1"/>
+          <w:numId w:val="1"/>
+        </w:numPr>
+        <w:rPr>
+          <w:lang w:val="en-US"/>
+        </w:rPr>
+      </w:pPr>
+      <w:r>
+        <w:rPr>
+          <w:lang w:val="en-US"/>
+        </w:rPr>
+        <w:t>Constants.java</w:t>
+      </w:r>
+    </w:p>
+    <w:p>
+      <w:pPr>
+        <w:pStyle w:val="Pardeliste"/>
+        <w:numPr>
+          <w:ilvl w:val="0"/>
+          <w:numId w:val="1"/>
+        </w:numPr>
+        <w:rPr>
+          <w:lang w:val="en-US"/>
+        </w:rPr>
+      </w:pPr>
+      <w:proofErr w:type="spellStart"/>
+      <w:r>
+        <w:rPr>
+          <w:lang w:val="en-US"/>
+        </w:rPr>
+        <w:t>u</w:t>
+      </w:r>
+      <w:r>
+        <w:rPr>
+          <w:lang w:val="en-US"/>
+        </w:rPr>
+        <w:t>til</w:t>
+      </w:r>
+      <w:proofErr w:type="spellEnd"/>
+      <w:r>
+        <w:rPr>
+          <w:lang w:val="en-US"/>
+        </w:rPr>
+        <w:t>:</w:t>
+      </w:r>
+    </w:p>
+    <w:p>
+      <w:pPr>
+        <w:pStyle w:val="Pardeliste"/>
+        <w:numPr>
+          <w:ilvl w:val="1"/>
+          <w:numId w:val="1"/>
+        </w:numPr>
+        <w:rPr>
+          <w:lang w:val="en-US"/>
+        </w:rPr>
+      </w:pPr>
+      <w:r>
+        <w:rPr>
+          <w:lang w:val="en-US"/>
+        </w:rPr>
+        <w:t>HttpRequestBuilder.java</w:t>
+      </w:r>
+    </w:p>
+    <w:p>
+      <w:pPr>
+        <w:pStyle w:val="Pardeliste"/>
+        <w:numPr>
+          <w:ilvl w:val="1"/>
+          <w:numId w:val="1"/>
+        </w:numPr>
+        <w:rPr>
+          <w:lang w:val="en-US"/>
+        </w:rPr>
+      </w:pPr>
+      <w:r>
+        <w:rPr>
+          <w:lang w:val="en-US"/>
+        </w:rPr>
+        <w:t>HttpResponseBuilder.java</w:t>
+      </w:r>
+    </w:p>
+    <w:p>
+      <w:pPr>
+        <w:pStyle w:val="Pardeliste"/>
+        <w:numPr>
+          <w:ilvl w:val="0"/>
+          <w:numId w:val="1"/>
+        </w:numPr>
+        <w:rPr>
+          <w:lang w:val="en-US"/>
+        </w:rPr>
+      </w:pPr>
+      <w:r>
+        <w:rPr>
+          <w:lang w:val="en-US"/>
+        </w:rPr>
+        <w:t>Cache.java</w:t>
+      </w:r>
+    </w:p>
+    <w:p>
+      <w:pPr>
+        <w:pStyle w:val="Pardeliste"/>
+        <w:numPr>
+          <w:ilvl w:val="0"/>
+          <w:numId w:val="1"/>
+        </w:numPr>
+        <w:rPr>
+          <w:lang w:val="en-US"/>
+        </w:rPr>
+      </w:pPr>
+      <w:r>
+        <w:rPr>
+          <w:lang w:val="en-US"/>
+        </w:rPr>
+        <w:t>Client.java</w:t>
+      </w:r>
+    </w:p>
+    <w:p>
+      <w:pPr>
+        <w:pStyle w:val="Pardeliste"/>
+        <w:numPr>
+          <w:ilvl w:val="0"/>
+          <w:numId w:val="1"/>
+        </w:numPr>
+        <w:rPr>
+          <w:lang w:val="en-US"/>
+        </w:rPr>
+      </w:pPr>
+      <w:r>
+        <w:rPr>
+          <w:lang w:val="en-US"/>
+        </w:rPr>
+        <w:t>Proxy.java</w:t>
+      </w:r>
+    </w:p>
+    <w:p>
+      <w:pPr>
+        <w:pStyle w:val="Pardeliste"/>
+        <w:numPr>
+          <w:ilvl w:val="0"/>
+          <w:numId w:val="1"/>
+        </w:numPr>
+        <w:rPr>
+          <w:lang w:val="en-US"/>
+        </w:rPr>
+      </w:pPr>
+      <w:r>
+        <w:rPr>
+          <w:lang w:val="en-US"/>
+        </w:rPr>
+        <w:t>Request.java</w:t>
+      </w:r>
+    </w:p>
+    <w:p>
+      <w:pPr>
+        <w:pStyle w:val="Pardeliste"/>
+        <w:numPr>
+          <w:ilvl w:val="0"/>
+          <w:numId w:val="1"/>
+        </w:numPr>
+        <w:rPr>
+          <w:lang w:val="en-US"/>
+        </w:rPr>
+      </w:pPr>
+      <w:r>
+        <w:rPr>
+          <w:lang w:val="en-US"/>
+        </w:rPr>
+        <w:t>Server.java</w:t>
       </w:r>
     </w:p>
     <w:p>
@@ -1421,15 +1737,60 @@
           <w:lang w:val="en-US"/>
         </w:rPr>
       </w:pPr>
-      <w:r>
-        <w:rPr>
-          <w:rFonts w:ascii="Menlo" w:hAnsi="Menlo" w:cs="Menlo"/>
-          <w:color w:val="A9B7C6"/>
-          <w:sz w:val="18"/>
-          <w:szCs w:val="18"/>
-          <w:lang w:val="en-US"/>
-        </w:rPr>
-        <w:t>HttpRequest httpRequest = HttpRequestBuilder.</w:t>
+      <w:proofErr w:type="spellStart"/>
+      <w:r>
+        <w:rPr>
+          <w:rFonts w:ascii="Menlo" w:hAnsi="Menlo" w:cs="Menlo"/>
+          <w:color w:val="A9B7C6"/>
+          <w:sz w:val="18"/>
+          <w:szCs w:val="18"/>
+          <w:lang w:val="en-US"/>
+        </w:rPr>
+        <w:t>HttpRequest</w:t>
+      </w:r>
+      <w:proofErr w:type="spellEnd"/>
+      <w:r>
+        <w:rPr>
+          <w:rFonts w:ascii="Menlo" w:hAnsi="Menlo" w:cs="Menlo"/>
+          <w:color w:val="A9B7C6"/>
+          <w:sz w:val="18"/>
+          <w:szCs w:val="18"/>
+          <w:lang w:val="en-US"/>
+        </w:rPr>
+        <w:t xml:space="preserve"> </w:t>
+      </w:r>
+      <w:proofErr w:type="spellStart"/>
+      <w:r>
+        <w:rPr>
+          <w:rFonts w:ascii="Menlo" w:hAnsi="Menlo" w:cs="Menlo"/>
+          <w:color w:val="A9B7C6"/>
+          <w:sz w:val="18"/>
+          <w:szCs w:val="18"/>
+          <w:lang w:val="en-US"/>
+        </w:rPr>
+        <w:t>httpRequest</w:t>
+      </w:r>
+      <w:proofErr w:type="spellEnd"/>
+      <w:r>
+        <w:rPr>
+          <w:rFonts w:ascii="Menlo" w:hAnsi="Menlo" w:cs="Menlo"/>
+          <w:color w:val="A9B7C6"/>
+          <w:sz w:val="18"/>
+          <w:szCs w:val="18"/>
+          <w:lang w:val="en-US"/>
+        </w:rPr>
+        <w:t xml:space="preserve"> = </w:t>
+      </w:r>
+      <w:proofErr w:type="spellStart"/>
+      <w:r>
+        <w:rPr>
+          <w:rFonts w:ascii="Menlo" w:hAnsi="Menlo" w:cs="Menlo"/>
+          <w:color w:val="A9B7C6"/>
+          <w:sz w:val="18"/>
+          <w:szCs w:val="18"/>
+          <w:lang w:val="en-US"/>
+        </w:rPr>
+        <w:t>HttpRequestBuilder.</w:t>
       </w:r>
       <w:r>
         <w:rPr>
@@ -1443,6 +1804,7 @@
         </w:rPr>
         <w:t>makeHttpRequest</w:t>
       </w:r>
+      <w:proofErr w:type="spellEnd"/>
       <w:r>
         <w:rPr>
           <w:rFonts w:ascii="Menlo" w:hAnsi="Menlo" w:cs="Menlo"/>
@@ -1453,6 +1815,7 @@
         </w:rPr>
         <w:t>(</w:t>
       </w:r>
+      <w:proofErr w:type="spellStart"/>
       <w:proofErr w:type="gramStart"/>
       <w:r>
         <w:rPr>
@@ -1484,6 +1847,7 @@
         </w:rPr>
         <w:t>clientRequest</w:t>
       </w:r>
+      <w:proofErr w:type="spellEnd"/>
       <w:proofErr w:type="gramEnd"/>
       <w:r>
         <w:rPr>
@@ -1543,7 +1907,29 @@
           <w:szCs w:val="18"/>
           <w:lang w:val="en-US"/>
         </w:rPr>
-        <w:t>String host = httpRequest.getHost()</w:t>
+        <w:t xml:space="preserve">String host = </w:t>
+      </w:r>
+      <w:proofErr w:type="spellStart"/>
+      <w:r>
+        <w:rPr>
+          <w:rFonts w:ascii="Menlo" w:hAnsi="Menlo" w:cs="Menlo"/>
+          <w:color w:val="A9B7C6"/>
+          <w:sz w:val="18"/>
+          <w:szCs w:val="18"/>
+          <w:lang w:val="en-US"/>
+        </w:rPr>
+        <w:t>httpRequest.getHost</w:t>
+      </w:r>
+      <w:proofErr w:type="spellEnd"/>
+      <w:r>
+        <w:rPr>
+          <w:rFonts w:ascii="Menlo" w:hAnsi="Menlo" w:cs="Menlo"/>
+          <w:color w:val="A9B7C6"/>
+          <w:sz w:val="18"/>
+          <w:szCs w:val="18"/>
+          <w:lang w:val="en-US"/>
+        </w:rPr>
+        <w:t>()</w:t>
       </w:r>
       <w:r>
         <w:rPr>
@@ -1573,7 +1959,29 @@
           <w:szCs w:val="18"/>
           <w:lang w:val="en-US"/>
         </w:rPr>
-        <w:t xml:space="preserve">Socket serverSocket = </w:t>
+        <w:t xml:space="preserve">Socket </w:t>
+      </w:r>
+      <w:proofErr w:type="spellStart"/>
+      <w:r>
+        <w:rPr>
+          <w:rFonts w:ascii="Menlo" w:hAnsi="Menlo" w:cs="Menlo"/>
+          <w:color w:val="A9B7C6"/>
+          <w:sz w:val="18"/>
+          <w:szCs w:val="18"/>
+          <w:lang w:val="en-US"/>
+        </w:rPr>
+        <w:t>serverSocket</w:t>
+      </w:r>
+      <w:proofErr w:type="spellEnd"/>
+      <w:r>
+        <w:rPr>
+          <w:rFonts w:ascii="Menlo" w:hAnsi="Menlo" w:cs="Menlo"/>
+          <w:color w:val="A9B7C6"/>
+          <w:sz w:val="18"/>
+          <w:szCs w:val="18"/>
+          <w:lang w:val="en-US"/>
+        </w:rPr>
+        <w:t xml:space="preserve"> = </w:t>
       </w:r>
       <w:r>
         <w:rPr>
@@ -1645,6 +2053,7 @@
         </w:rPr>
         <w:br/>
       </w:r>
+      <w:proofErr w:type="spellStart"/>
       <w:r>
         <w:rPr>
           <w:rFonts w:ascii="Menlo" w:hAnsi="Menlo" w:cs="Menlo"/>
@@ -1675,7 +2084,29 @@
           <w:szCs w:val="18"/>
           <w:lang w:val="en-US"/>
         </w:rPr>
-        <w:t>.println(Constants.</w:t>
+        <w:t>.println</w:t>
+      </w:r>
+      <w:proofErr w:type="spellEnd"/>
+      <w:r>
+        <w:rPr>
+          <w:rFonts w:ascii="Menlo" w:hAnsi="Menlo" w:cs="Menlo"/>
+          <w:color w:val="A9B7C6"/>
+          <w:sz w:val="18"/>
+          <w:szCs w:val="18"/>
+          <w:lang w:val="en-US"/>
+        </w:rPr>
+        <w:t>(</w:t>
+      </w:r>
+      <w:proofErr w:type="spellStart"/>
+      <w:r>
+        <w:rPr>
+          <w:rFonts w:ascii="Menlo" w:hAnsi="Menlo" w:cs="Menlo"/>
+          <w:color w:val="A9B7C6"/>
+          <w:sz w:val="18"/>
+          <w:szCs w:val="18"/>
+          <w:lang w:val="en-US"/>
+        </w:rPr>
+        <w:t>Constants.</w:t>
       </w:r>
       <w:r>
         <w:rPr>
@@ -1689,15 +2120,27 @@
         </w:rPr>
         <w:t>_I</w:t>
       </w:r>
-      <w:r>
-        <w:rPr>
-          <w:rFonts w:ascii="Menlo" w:hAnsi="Menlo" w:cs="Menlo"/>
-          <w:color w:val="A9B7C6"/>
-          <w:sz w:val="18"/>
-          <w:szCs w:val="18"/>
-          <w:lang w:val="en-US"/>
-        </w:rPr>
-        <w:t>+ Constants.</w:t>
+      <w:proofErr w:type="spellEnd"/>
+      <w:r>
+        <w:rPr>
+          <w:rFonts w:ascii="Menlo" w:hAnsi="Menlo" w:cs="Menlo"/>
+          <w:color w:val="A9B7C6"/>
+          <w:sz w:val="18"/>
+          <w:szCs w:val="18"/>
+          <w:lang w:val="en-US"/>
+        </w:rPr>
+        <w:t xml:space="preserve">+ </w:t>
+      </w:r>
+      <w:proofErr w:type="spellStart"/>
+      <w:r>
+        <w:rPr>
+          <w:rFonts w:ascii="Menlo" w:hAnsi="Menlo" w:cs="Menlo"/>
+          <w:color w:val="A9B7C6"/>
+          <w:sz w:val="18"/>
+          <w:szCs w:val="18"/>
+          <w:lang w:val="en-US"/>
+        </w:rPr>
+        <w:t>Constants.</w:t>
       </w:r>
       <w:r>
         <w:rPr>
@@ -1719,7 +2162,18 @@
           <w:szCs w:val="18"/>
           <w:lang w:val="en-US"/>
         </w:rPr>
-        <w:t>.replace(</w:t>
+        <w:t>.replace</w:t>
+      </w:r>
+      <w:proofErr w:type="spellEnd"/>
+      <w:r>
+        <w:rPr>
+          <w:rFonts w:ascii="Menlo" w:hAnsi="Menlo" w:cs="Menlo"/>
+          <w:color w:val="A9B7C6"/>
+          <w:sz w:val="18"/>
+          <w:szCs w:val="18"/>
+          <w:lang w:val="en-US"/>
+        </w:rPr>
+        <w:t>(</w:t>
       </w:r>
       <w:r>
         <w:rPr>
@@ -1770,17 +2224,50 @@
           <w:lang w:val="en-US"/>
         </w:rPr>
         <w:br/>
-        <w:t xml:space="preserve">int </w:t>
-      </w:r>
-      <w:r>
-        <w:rPr>
-          <w:rFonts w:ascii="Menlo" w:hAnsi="Menlo" w:cs="Menlo"/>
-          <w:color w:val="A9B7C6"/>
-          <w:sz w:val="18"/>
-          <w:szCs w:val="18"/>
-          <w:lang w:val="en-US"/>
-        </w:rPr>
-        <w:t xml:space="preserve">nbrWaiting = </w:t>
+      </w:r>
+      <w:proofErr w:type="spellStart"/>
+      <w:r>
+        <w:rPr>
+          <w:rFonts w:ascii="Menlo" w:hAnsi="Menlo" w:cs="Menlo"/>
+          <w:color w:val="CC7832"/>
+          <w:sz w:val="18"/>
+          <w:szCs w:val="18"/>
+          <w:lang w:val="en-US"/>
+        </w:rPr>
+        <w:t>int</w:t>
+      </w:r>
+      <w:proofErr w:type="spellEnd"/>
+      <w:r>
+        <w:rPr>
+          <w:rFonts w:ascii="Menlo" w:hAnsi="Menlo" w:cs="Menlo"/>
+          <w:color w:val="CC7832"/>
+          <w:sz w:val="18"/>
+          <w:szCs w:val="18"/>
+          <w:lang w:val="en-US"/>
+        </w:rPr>
+        <w:t xml:space="preserve"> </w:t>
+      </w:r>
+      <w:proofErr w:type="spellStart"/>
+      <w:r>
+        <w:rPr>
+          <w:rFonts w:ascii="Menlo" w:hAnsi="Menlo" w:cs="Menlo"/>
+          <w:color w:val="A9B7C6"/>
+          <w:sz w:val="18"/>
+          <w:szCs w:val="18"/>
+          <w:lang w:val="en-US"/>
+        </w:rPr>
+        <w:t>nbrWaiting</w:t>
+      </w:r>
+      <w:proofErr w:type="spellEnd"/>
+      <w:r>
+        <w:rPr>
+          <w:rFonts w:ascii="Menlo" w:hAnsi="Menlo" w:cs="Menlo"/>
+          <w:color w:val="A9B7C6"/>
+          <w:sz w:val="18"/>
+          <w:szCs w:val="18"/>
+          <w:lang w:val="en-US"/>
+        </w:rPr>
+        <w:t xml:space="preserve"> = </w:t>
       </w:r>
       <w:r>
         <w:rPr>
@@ -1850,7 +2337,29 @@
           <w:szCs w:val="18"/>
           <w:lang w:val="en-US"/>
         </w:rPr>
-        <w:t>(!serverSocket.isClosed()) {</w:t>
+        <w:t>(!</w:t>
+      </w:r>
+      <w:proofErr w:type="spellStart"/>
+      <w:r>
+        <w:rPr>
+          <w:rFonts w:ascii="Menlo" w:hAnsi="Menlo" w:cs="Menlo"/>
+          <w:color w:val="A9B7C6"/>
+          <w:sz w:val="18"/>
+          <w:szCs w:val="18"/>
+          <w:lang w:val="en-US"/>
+        </w:rPr>
+        <w:t>serverSocket.isClosed</w:t>
+      </w:r>
+      <w:proofErr w:type="spellEnd"/>
+      <w:r>
+        <w:rPr>
+          <w:rFonts w:ascii="Menlo" w:hAnsi="Menlo" w:cs="Menlo"/>
+          <w:color w:val="A9B7C6"/>
+          <w:sz w:val="18"/>
+          <w:szCs w:val="18"/>
+          <w:lang w:val="en-US"/>
+        </w:rPr>
+        <w:t>()) {</w:t>
       </w:r>
       <w:r>
         <w:rPr>
@@ -2078,7 +2587,67 @@
           <w:szCs w:val="18"/>
         </w:rPr>
         <w:br/>
-        <w:t>* The server is able to handle multiples client connections in the same time.</w:t>
+        <w:t xml:space="preserve">* The server </w:t>
+      </w:r>
+      <w:proofErr w:type="spellStart"/>
+      <w:r>
+        <w:rPr>
+          <w:rFonts w:ascii="Menlo" w:hAnsi="Menlo" w:cs="Menlo"/>
+          <w:color w:val="808080"/>
+          <w:sz w:val="18"/>
+          <w:szCs w:val="18"/>
+        </w:rPr>
+        <w:t>is</w:t>
+      </w:r>
+      <w:proofErr w:type="spellEnd"/>
+      <w:r>
+        <w:rPr>
+          <w:rFonts w:ascii="Menlo" w:hAnsi="Menlo" w:cs="Menlo"/>
+          <w:color w:val="808080"/>
+          <w:sz w:val="18"/>
+          <w:szCs w:val="18"/>
+        </w:rPr>
+        <w:t xml:space="preserve"> able to </w:t>
+      </w:r>
+      <w:proofErr w:type="spellStart"/>
+      <w:r>
+        <w:rPr>
+          <w:rFonts w:ascii="Menlo" w:hAnsi="Menlo" w:cs="Menlo"/>
+          <w:color w:val="808080"/>
+          <w:sz w:val="18"/>
+          <w:szCs w:val="18"/>
+        </w:rPr>
+        <w:t>handle</w:t>
+      </w:r>
+      <w:proofErr w:type="spellEnd"/>
+      <w:r>
+        <w:rPr>
+          <w:rFonts w:ascii="Menlo" w:hAnsi="Menlo" w:cs="Menlo"/>
+          <w:color w:val="808080"/>
+          <w:sz w:val="18"/>
+          <w:szCs w:val="18"/>
+        </w:rPr>
+        <w:t xml:space="preserve"> multiples client connections in the </w:t>
+      </w:r>
+      <w:proofErr w:type="spellStart"/>
+      <w:r>
+        <w:rPr>
+          <w:rFonts w:ascii="Menlo" w:hAnsi="Menlo" w:cs="Menlo"/>
+          <w:color w:val="808080"/>
+          <w:sz w:val="18"/>
+          <w:szCs w:val="18"/>
+        </w:rPr>
+        <w:t>same</w:t>
+      </w:r>
+      <w:proofErr w:type="spellEnd"/>
+      <w:r>
+        <w:rPr>
+          <w:rFonts w:ascii="Menlo" w:hAnsi="Menlo" w:cs="Menlo"/>
+          <w:color w:val="808080"/>
+          <w:sz w:val="18"/>
+          <w:szCs w:val="18"/>
+        </w:rPr>
+        <w:t xml:space="preserve"> time.</w:t>
       </w:r>
       <w:r>
         <w:rPr>
@@ -2098,8 +2667,9 @@
           <w:szCs w:val="18"/>
         </w:rPr>
         <w:br/>
-        <w:t xml:space="preserve">// Server is waiting infinitely a new </w:t>
-      </w:r>
+        <w:t xml:space="preserve">// Server </w:t>
+      </w:r>
+      <w:proofErr w:type="spellStart"/>
       <w:r>
         <w:rPr>
           <w:rFonts w:ascii="Menlo" w:hAnsi="Menlo" w:cs="Menlo"/>
@@ -2107,6 +2677,65 @@
           <w:sz w:val="18"/>
           <w:szCs w:val="18"/>
         </w:rPr>
+        <w:t>is</w:t>
+      </w:r>
+      <w:proofErr w:type="spellEnd"/>
+      <w:r>
+        <w:rPr>
+          <w:rFonts w:ascii="Menlo" w:hAnsi="Menlo" w:cs="Menlo"/>
+          <w:color w:val="808080"/>
+          <w:sz w:val="18"/>
+          <w:szCs w:val="18"/>
+        </w:rPr>
+        <w:t xml:space="preserve"> </w:t>
+      </w:r>
+      <w:proofErr w:type="spellStart"/>
+      <w:r>
+        <w:rPr>
+          <w:rFonts w:ascii="Menlo" w:hAnsi="Menlo" w:cs="Menlo"/>
+          <w:color w:val="808080"/>
+          <w:sz w:val="18"/>
+          <w:szCs w:val="18"/>
+        </w:rPr>
+        <w:t>waiting</w:t>
+      </w:r>
+      <w:proofErr w:type="spellEnd"/>
+      <w:r>
+        <w:rPr>
+          <w:rFonts w:ascii="Menlo" w:hAnsi="Menlo" w:cs="Menlo"/>
+          <w:color w:val="808080"/>
+          <w:sz w:val="18"/>
+          <w:szCs w:val="18"/>
+        </w:rPr>
+        <w:t xml:space="preserve"> </w:t>
+      </w:r>
+      <w:proofErr w:type="spellStart"/>
+      <w:r>
+        <w:rPr>
+          <w:rFonts w:ascii="Menlo" w:hAnsi="Menlo" w:cs="Menlo"/>
+          <w:color w:val="808080"/>
+          <w:sz w:val="18"/>
+          <w:szCs w:val="18"/>
+        </w:rPr>
+        <w:t>infinitely</w:t>
+      </w:r>
+      <w:proofErr w:type="spellEnd"/>
+      <w:r>
+        <w:rPr>
+          <w:rFonts w:ascii="Menlo" w:hAnsi="Menlo" w:cs="Menlo"/>
+          <w:color w:val="808080"/>
+          <w:sz w:val="18"/>
+          <w:szCs w:val="18"/>
+        </w:rPr>
+        <w:t xml:space="preserve"> a new </w:t>
+      </w:r>
+      <w:r>
+        <w:rPr>
+          <w:rFonts w:ascii="Menlo" w:hAnsi="Menlo" w:cs="Menlo"/>
+          <w:color w:val="808080"/>
+          <w:sz w:val="18"/>
+          <w:szCs w:val="18"/>
+        </w:rPr>
         <w:t xml:space="preserve">Thread </w:t>
       </w:r>
       <w:r>
@@ -2116,8 +2745,9 @@
           <w:sz w:val="18"/>
           <w:szCs w:val="18"/>
         </w:rPr>
-        <w:t>client with its opened socket.</w:t>
-      </w:r>
+        <w:t xml:space="preserve">client </w:t>
+      </w:r>
+      <w:proofErr w:type="spellStart"/>
       <w:r>
         <w:rPr>
           <w:rFonts w:ascii="Menlo" w:hAnsi="Menlo" w:cs="Menlo"/>
@@ -2125,8 +2755,68 @@
           <w:sz w:val="18"/>
           <w:szCs w:val="18"/>
         </w:rPr>
+        <w:t>with</w:t>
+      </w:r>
+      <w:proofErr w:type="spellEnd"/>
+      <w:r>
+        <w:rPr>
+          <w:rFonts w:ascii="Menlo" w:hAnsi="Menlo" w:cs="Menlo"/>
+          <w:color w:val="808080"/>
+          <w:sz w:val="18"/>
+          <w:szCs w:val="18"/>
+        </w:rPr>
+        <w:t xml:space="preserve"> </w:t>
+      </w:r>
+      <w:proofErr w:type="spellStart"/>
+      <w:r>
+        <w:rPr>
+          <w:rFonts w:ascii="Menlo" w:hAnsi="Menlo" w:cs="Menlo"/>
+          <w:color w:val="808080"/>
+          <w:sz w:val="18"/>
+          <w:szCs w:val="18"/>
+        </w:rPr>
+        <w:t>its</w:t>
+      </w:r>
+      <w:proofErr w:type="spellEnd"/>
+      <w:r>
+        <w:rPr>
+          <w:rFonts w:ascii="Menlo" w:hAnsi="Menlo" w:cs="Menlo"/>
+          <w:color w:val="808080"/>
+          <w:sz w:val="18"/>
+          <w:szCs w:val="18"/>
+        </w:rPr>
+        <w:t xml:space="preserve"> </w:t>
+      </w:r>
+      <w:proofErr w:type="spellStart"/>
+      <w:r>
+        <w:rPr>
+          <w:rFonts w:ascii="Menlo" w:hAnsi="Menlo" w:cs="Menlo"/>
+          <w:color w:val="808080"/>
+          <w:sz w:val="18"/>
+          <w:szCs w:val="18"/>
+        </w:rPr>
+        <w:t>opened</w:t>
+      </w:r>
+      <w:proofErr w:type="spellEnd"/>
+      <w:r>
+        <w:rPr>
+          <w:rFonts w:ascii="Menlo" w:hAnsi="Menlo" w:cs="Menlo"/>
+          <w:color w:val="808080"/>
+          <w:sz w:val="18"/>
+          <w:szCs w:val="18"/>
+        </w:rPr>
+        <w:t xml:space="preserve"> socket.</w:t>
+      </w:r>
+      <w:r>
+        <w:rPr>
+          <w:rFonts w:ascii="Menlo" w:hAnsi="Menlo" w:cs="Menlo"/>
+          <w:color w:val="808080"/>
+          <w:sz w:val="18"/>
+          <w:szCs w:val="18"/>
+        </w:rPr>
         <w:br/>
       </w:r>
+      <w:proofErr w:type="spellStart"/>
       <w:r>
         <w:rPr>
           <w:rFonts w:ascii="Menlo" w:hAnsi="Menlo" w:cs="Menlo"/>
@@ -2136,6 +2826,7 @@
         </w:rPr>
         <w:t>while</w:t>
       </w:r>
+      <w:proofErr w:type="spellEnd"/>
       <w:r>
         <w:rPr>
           <w:rFonts w:ascii="Menlo" w:hAnsi="Menlo" w:cs="Menlo"/>
@@ -2145,6 +2836,7 @@
         </w:rPr>
         <w:t>(</w:t>
       </w:r>
+      <w:proofErr w:type="spellStart"/>
       <w:r>
         <w:rPr>
           <w:rFonts w:ascii="Menlo" w:hAnsi="Menlo" w:cs="Menlo"/>
@@ -2154,6 +2846,7 @@
         </w:rPr>
         <w:t>true</w:t>
       </w:r>
+      <w:proofErr w:type="spellEnd"/>
       <w:proofErr w:type="gramStart"/>
       <w:r>
         <w:rPr>
@@ -2182,7 +2875,107 @@
           <w:sz w:val="18"/>
           <w:szCs w:val="18"/>
         </w:rPr>
-        <w:t>// Each time a client is accepted, a new client is defined.</w:t>
+        <w:t xml:space="preserve">// </w:t>
+      </w:r>
+      <w:proofErr w:type="spellStart"/>
+      <w:r>
+        <w:rPr>
+          <w:rFonts w:ascii="Menlo" w:hAnsi="Menlo" w:cs="Menlo"/>
+          <w:color w:val="808080"/>
+          <w:sz w:val="18"/>
+          <w:szCs w:val="18"/>
+        </w:rPr>
+        <w:t>Each</w:t>
+      </w:r>
+      <w:proofErr w:type="spellEnd"/>
+      <w:r>
+        <w:rPr>
+          <w:rFonts w:ascii="Menlo" w:hAnsi="Menlo" w:cs="Menlo"/>
+          <w:color w:val="808080"/>
+          <w:sz w:val="18"/>
+          <w:szCs w:val="18"/>
+        </w:rPr>
+        <w:t xml:space="preserve"> time a client </w:t>
+      </w:r>
+      <w:proofErr w:type="spellStart"/>
+      <w:r>
+        <w:rPr>
+          <w:rFonts w:ascii="Menlo" w:hAnsi="Menlo" w:cs="Menlo"/>
+          <w:color w:val="808080"/>
+          <w:sz w:val="18"/>
+          <w:szCs w:val="18"/>
+        </w:rPr>
+        <w:t>is</w:t>
+      </w:r>
+      <w:proofErr w:type="spellEnd"/>
+      <w:r>
+        <w:rPr>
+          <w:rFonts w:ascii="Menlo" w:hAnsi="Menlo" w:cs="Menlo"/>
+          <w:color w:val="808080"/>
+          <w:sz w:val="18"/>
+          <w:szCs w:val="18"/>
+        </w:rPr>
+        <w:t xml:space="preserve"> </w:t>
+      </w:r>
+      <w:proofErr w:type="spellStart"/>
+      <w:r>
+        <w:rPr>
+          <w:rFonts w:ascii="Menlo" w:hAnsi="Menlo" w:cs="Menlo"/>
+          <w:color w:val="808080"/>
+          <w:sz w:val="18"/>
+          <w:szCs w:val="18"/>
+        </w:rPr>
+        <w:t>accepted</w:t>
+      </w:r>
+      <w:proofErr w:type="spellEnd"/>
+      <w:r>
+        <w:rPr>
+          <w:rFonts w:ascii="Menlo" w:hAnsi="Menlo" w:cs="Menlo"/>
+          <w:color w:val="808080"/>
+          <w:sz w:val="18"/>
+          <w:szCs w:val="18"/>
+        </w:rPr>
+        <w:t xml:space="preserve">, a new client </w:t>
+      </w:r>
+      <w:proofErr w:type="spellStart"/>
+      <w:r>
+        <w:rPr>
+          <w:rFonts w:ascii="Menlo" w:hAnsi="Menlo" w:cs="Menlo"/>
+          <w:color w:val="808080"/>
+          <w:sz w:val="18"/>
+          <w:szCs w:val="18"/>
+        </w:rPr>
+        <w:t>is</w:t>
+      </w:r>
+      <w:proofErr w:type="spellEnd"/>
+      <w:r>
+        <w:rPr>
+          <w:rFonts w:ascii="Menlo" w:hAnsi="Menlo" w:cs="Menlo"/>
+          <w:color w:val="808080"/>
+          <w:sz w:val="18"/>
+          <w:szCs w:val="18"/>
+        </w:rPr>
+        <w:t xml:space="preserve"> </w:t>
+      </w:r>
+      <w:proofErr w:type="spellStart"/>
+      <w:r>
+        <w:rPr>
+          <w:rFonts w:ascii="Menlo" w:hAnsi="Menlo" w:cs="Menlo"/>
+          <w:color w:val="808080"/>
+          <w:sz w:val="18"/>
+          <w:szCs w:val="18"/>
+        </w:rPr>
+        <w:t>defined</w:t>
+      </w:r>
+      <w:proofErr w:type="spellEnd"/>
+      <w:r>
+        <w:rPr>
+          <w:rFonts w:ascii="Menlo" w:hAnsi="Menlo" w:cs="Menlo"/>
+          <w:color w:val="808080"/>
+          <w:sz w:val="18"/>
+          <w:szCs w:val="18"/>
+        </w:rPr>
+        <w:t>.</w:t>
       </w:r>
       <w:r>
         <w:rPr>
@@ -2212,6 +3005,7 @@
         </w:rPr>
         <w:t>Client(</w:t>
       </w:r>
+      <w:proofErr w:type="spellStart"/>
       <w:r>
         <w:rPr>
           <w:rFonts w:ascii="Menlo" w:hAnsi="Menlo" w:cs="Menlo"/>
@@ -2246,7 +3040,37 @@
           <w:sz w:val="18"/>
           <w:szCs w:val="18"/>
         </w:rPr>
-        <w:t>.accept()).start()</w:t>
+        <w:t>.accept</w:t>
+      </w:r>
+      <w:proofErr w:type="spellEnd"/>
+      <w:r>
+        <w:rPr>
+          <w:rFonts w:ascii="Menlo" w:hAnsi="Menlo" w:cs="Menlo"/>
+          <w:color w:val="A9B7C6"/>
+          <w:sz w:val="18"/>
+          <w:szCs w:val="18"/>
+        </w:rPr>
+        <w:t>()).</w:t>
+      </w:r>
+      <w:proofErr w:type="spellStart"/>
+      <w:r>
+        <w:rPr>
+          <w:rFonts w:ascii="Menlo" w:hAnsi="Menlo" w:cs="Menlo"/>
+          <w:color w:val="A9B7C6"/>
+          <w:sz w:val="18"/>
+          <w:szCs w:val="18"/>
+        </w:rPr>
+        <w:t>start</w:t>
+      </w:r>
+      <w:proofErr w:type="spellEnd"/>
+      <w:r>
+        <w:rPr>
+          <w:rFonts w:ascii="Menlo" w:hAnsi="Menlo" w:cs="Menlo"/>
+          <w:color w:val="A9B7C6"/>
+          <w:sz w:val="18"/>
+          <w:szCs w:val="18"/>
+        </w:rPr>
+        <w:t>()</w:t>
       </w:r>
       <w:r>
         <w:rPr>
@@ -2741,8 +3565,18 @@
           <w:szCs w:val="18"/>
         </w:rPr>
         <w:br/>
+      </w:r>
+      <w:proofErr w:type="spellStart"/>
+      <w:r>
+        <w:rPr>
+          <w:rFonts w:ascii="Menlo" w:hAnsi="Menlo" w:cs="Menlo"/>
+          <w:color w:val="CC7832"/>
+          <w:sz w:val="18"/>
+          <w:szCs w:val="18"/>
+        </w:rPr>
         <w:t>while</w:t>
       </w:r>
+      <w:proofErr w:type="spellEnd"/>
       <w:r>
         <w:rPr>
           <w:rFonts w:ascii="Menlo" w:hAnsi="Menlo" w:cs="Menlo"/>
@@ -3115,11 +3949,19 @@
         </w:rPr>
         <w:t xml:space="preserve"> operations named marshalling/</w:t>
       </w:r>
-      <w:r>
-        <w:rPr>
-          <w:lang w:val="en-US"/>
-        </w:rPr>
-        <w:t>unmarshalling.</w:t>
+      <w:proofErr w:type="spellStart"/>
+      <w:r>
+        <w:rPr>
+          <w:lang w:val="en-US"/>
+        </w:rPr>
+        <w:t>unmarshalling</w:t>
+      </w:r>
+      <w:proofErr w:type="spellEnd"/>
+      <w:r>
+        <w:rPr>
+          <w:lang w:val="en-US"/>
+        </w:rPr>
+        <w:t>.</w:t>
       </w:r>
     </w:p>
     <w:p>
@@ -3184,8 +4026,16 @@
         <w:rPr>
           <w:lang w:val="en-US"/>
         </w:rPr>
-        <w:t>the JAXB object, deserializes</w:t>
-      </w:r>
+        <w:t xml:space="preserve">the JAXB object, </w:t>
+      </w:r>
+      <w:proofErr w:type="spellStart"/>
+      <w:r>
+        <w:rPr>
+          <w:lang w:val="en-US"/>
+        </w:rPr>
+        <w:t>deserializes</w:t>
+      </w:r>
+      <w:proofErr w:type="spellEnd"/>
       <w:r>
         <w:rPr>
           <w:lang w:val="en-US"/>
@@ -3238,7 +4088,127 @@
           <w:szCs w:val="18"/>
         </w:rPr>
         <w:br/>
-        <w:t>* If the requested web page is available locally, the server shall transmit it to the client.</w:t>
+        <w:t xml:space="preserve">* If the </w:t>
+      </w:r>
+      <w:proofErr w:type="spellStart"/>
+      <w:r>
+        <w:rPr>
+          <w:rFonts w:ascii="Menlo" w:hAnsi="Menlo" w:cs="Menlo"/>
+          <w:color w:val="808080"/>
+          <w:sz w:val="18"/>
+          <w:szCs w:val="18"/>
+        </w:rPr>
+        <w:t>requested</w:t>
+      </w:r>
+      <w:proofErr w:type="spellEnd"/>
+      <w:r>
+        <w:rPr>
+          <w:rFonts w:ascii="Menlo" w:hAnsi="Menlo" w:cs="Menlo"/>
+          <w:color w:val="808080"/>
+          <w:sz w:val="18"/>
+          <w:szCs w:val="18"/>
+        </w:rPr>
+        <w:t xml:space="preserve"> web page </w:t>
+      </w:r>
+      <w:proofErr w:type="spellStart"/>
+      <w:r>
+        <w:rPr>
+          <w:rFonts w:ascii="Menlo" w:hAnsi="Menlo" w:cs="Menlo"/>
+          <w:color w:val="808080"/>
+          <w:sz w:val="18"/>
+          <w:szCs w:val="18"/>
+        </w:rPr>
+        <w:t>is</w:t>
+      </w:r>
+      <w:proofErr w:type="spellEnd"/>
+      <w:r>
+        <w:rPr>
+          <w:rFonts w:ascii="Menlo" w:hAnsi="Menlo" w:cs="Menlo"/>
+          <w:color w:val="808080"/>
+          <w:sz w:val="18"/>
+          <w:szCs w:val="18"/>
+        </w:rPr>
+        <w:t xml:space="preserve"> </w:t>
+      </w:r>
+      <w:proofErr w:type="spellStart"/>
+      <w:r>
+        <w:rPr>
+          <w:rFonts w:ascii="Menlo" w:hAnsi="Menlo" w:cs="Menlo"/>
+          <w:color w:val="808080"/>
+          <w:sz w:val="18"/>
+          <w:szCs w:val="18"/>
+        </w:rPr>
+        <w:t>available</w:t>
+      </w:r>
+      <w:proofErr w:type="spellEnd"/>
+      <w:r>
+        <w:rPr>
+          <w:rFonts w:ascii="Menlo" w:hAnsi="Menlo" w:cs="Menlo"/>
+          <w:color w:val="808080"/>
+          <w:sz w:val="18"/>
+          <w:szCs w:val="18"/>
+        </w:rPr>
+        <w:t xml:space="preserve"> </w:t>
+      </w:r>
+      <w:proofErr w:type="spellStart"/>
+      <w:r>
+        <w:rPr>
+          <w:rFonts w:ascii="Menlo" w:hAnsi="Menlo" w:cs="Menlo"/>
+          <w:color w:val="808080"/>
+          <w:sz w:val="18"/>
+          <w:szCs w:val="18"/>
+        </w:rPr>
+        <w:t>locally</w:t>
+      </w:r>
+      <w:proofErr w:type="spellEnd"/>
+      <w:r>
+        <w:rPr>
+          <w:rFonts w:ascii="Menlo" w:hAnsi="Menlo" w:cs="Menlo"/>
+          <w:color w:val="808080"/>
+          <w:sz w:val="18"/>
+          <w:szCs w:val="18"/>
+        </w:rPr>
+        <w:t xml:space="preserve">, the server </w:t>
+      </w:r>
+      <w:proofErr w:type="spellStart"/>
+      <w:r>
+        <w:rPr>
+          <w:rFonts w:ascii="Menlo" w:hAnsi="Menlo" w:cs="Menlo"/>
+          <w:color w:val="808080"/>
+          <w:sz w:val="18"/>
+          <w:szCs w:val="18"/>
+        </w:rPr>
+        <w:t>shall</w:t>
+      </w:r>
+      <w:proofErr w:type="spellEnd"/>
+      <w:r>
+        <w:rPr>
+          <w:rFonts w:ascii="Menlo" w:hAnsi="Menlo" w:cs="Menlo"/>
+          <w:color w:val="808080"/>
+          <w:sz w:val="18"/>
+          <w:szCs w:val="18"/>
+        </w:rPr>
+        <w:t xml:space="preserve"> transmit </w:t>
+      </w:r>
+      <w:proofErr w:type="spellStart"/>
+      <w:r>
+        <w:rPr>
+          <w:rFonts w:ascii="Menlo" w:hAnsi="Menlo" w:cs="Menlo"/>
+          <w:color w:val="808080"/>
+          <w:sz w:val="18"/>
+          <w:szCs w:val="18"/>
+        </w:rPr>
+        <w:t>it</w:t>
+      </w:r>
+      <w:proofErr w:type="spellEnd"/>
+      <w:r>
+        <w:rPr>
+          <w:rFonts w:ascii="Menlo" w:hAnsi="Menlo" w:cs="Menlo"/>
+          <w:color w:val="808080"/>
+          <w:sz w:val="18"/>
+          <w:szCs w:val="18"/>
+        </w:rPr>
+        <w:t xml:space="preserve"> to the client.</w:t>
       </w:r>
       <w:r>
         <w:rPr>
@@ -3307,17 +4277,9 @@
           <w:sz w:val="18"/>
           <w:szCs w:val="18"/>
         </w:rPr>
-        <w:t>_I</w:t>
-      </w:r>
-      <w:r>
-        <w:rPr>
-          <w:rFonts w:ascii="Menlo" w:hAnsi="Menlo" w:cs="Menlo"/>
-          <w:color w:val="A9B7C6"/>
-          <w:sz w:val="18"/>
-          <w:szCs w:val="18"/>
-        </w:rPr>
-        <w:t>+Constants.</w:t>
-      </w:r>
+        <w:t>_</w:t>
+      </w:r>
+      <w:proofErr w:type="spellStart"/>
       <w:r>
         <w:rPr>
           <w:rFonts w:ascii="Menlo" w:hAnsi="Menlo" w:cs="Menlo"/>
@@ -3327,70 +4289,16 @@
           <w:sz w:val="18"/>
           <w:szCs w:val="18"/>
         </w:rPr>
-        <w:t>RESPONSE_IS_ALR_CACHED</w:t>
-      </w:r>
-      <w:r>
-        <w:rPr>
-          <w:rFonts w:ascii="Menlo" w:hAnsi="Menlo" w:cs="Menlo"/>
-          <w:color w:val="A9B7C6"/>
-          <w:sz w:val="18"/>
-          <w:szCs w:val="18"/>
-        </w:rPr>
-        <w:t>.replace(</w:t>
-      </w:r>
-      <w:r>
-        <w:rPr>
-          <w:rFonts w:ascii="Menlo" w:hAnsi="Menlo" w:cs="Menlo"/>
-          <w:color w:val="6A8759"/>
-          <w:sz w:val="18"/>
-          <w:szCs w:val="18"/>
-        </w:rPr>
-        <w:t>"%1"</w:t>
-      </w:r>
-      <w:r>
-        <w:rPr>
-          <w:rFonts w:ascii="Menlo" w:hAnsi="Menlo" w:cs="Menlo"/>
-          <w:color w:val="CC7832"/>
-          <w:sz w:val="18"/>
-          <w:szCs w:val="18"/>
-        </w:rPr>
-        <w:t xml:space="preserve">, </w:t>
-      </w:r>
-      <w:r>
-        <w:rPr>
-          <w:rFonts w:ascii="Menlo" w:hAnsi="Menlo" w:cs="Menlo"/>
-          <w:color w:val="A9B7C6"/>
-          <w:sz w:val="18"/>
-          <w:szCs w:val="18"/>
-        </w:rPr>
-        <w:t>httpRequest.getHost()))</w:t>
-      </w:r>
-      <w:r>
-        <w:rPr>
-          <w:rFonts w:ascii="Menlo" w:hAnsi="Menlo" w:cs="Menlo"/>
-          <w:color w:val="CC7832"/>
-          <w:sz w:val="18"/>
-          <w:szCs w:val="18"/>
-        </w:rPr>
-        <w:t>;</w:t>
-      </w:r>
-      <w:r>
-        <w:rPr>
-          <w:rFonts w:ascii="Menlo" w:hAnsi="Menlo" w:cs="Menlo"/>
-          <w:color w:val="CC7832"/>
-          <w:sz w:val="18"/>
-          <w:szCs w:val="18"/>
-        </w:rPr>
-        <w:br/>
-      </w:r>
-      <w:r>
-        <w:rPr>
-          <w:rFonts w:ascii="Menlo" w:hAnsi="Menlo" w:cs="Menlo"/>
-          <w:color w:val="A9B7C6"/>
-          <w:sz w:val="18"/>
-          <w:szCs w:val="18"/>
-        </w:rPr>
-        <w:t>System.</w:t>
+        <w:t>I</w:t>
+      </w:r>
+      <w:r>
+        <w:rPr>
+          <w:rFonts w:ascii="Menlo" w:hAnsi="Menlo" w:cs="Menlo"/>
+          <w:color w:val="A9B7C6"/>
+          <w:sz w:val="18"/>
+          <w:szCs w:val="18"/>
+        </w:rPr>
+        <w:t>+Constants.</w:t>
       </w:r>
       <w:r>
         <w:rPr>
@@ -3401,16 +4309,35 @@
           <w:sz w:val="18"/>
           <w:szCs w:val="18"/>
         </w:rPr>
-        <w:t>out</w:t>
-      </w:r>
-      <w:r>
-        <w:rPr>
-          <w:rFonts w:ascii="Menlo" w:hAnsi="Menlo" w:cs="Menlo"/>
-          <w:color w:val="A9B7C6"/>
-          <w:sz w:val="18"/>
-          <w:szCs w:val="18"/>
-        </w:rPr>
-        <w:t>.println(httpResponse.toString())</w:t>
+        <w:t>RESPONSE_IS_ALR_CACHED</w:t>
+      </w:r>
+      <w:r>
+        <w:rPr>
+          <w:rFonts w:ascii="Menlo" w:hAnsi="Menlo" w:cs="Menlo"/>
+          <w:color w:val="A9B7C6"/>
+          <w:sz w:val="18"/>
+          <w:szCs w:val="18"/>
+        </w:rPr>
+        <w:t>.replace</w:t>
+      </w:r>
+      <w:proofErr w:type="spellEnd"/>
+      <w:r>
+        <w:rPr>
+          <w:rFonts w:ascii="Menlo" w:hAnsi="Menlo" w:cs="Menlo"/>
+          <w:color w:val="A9B7C6"/>
+          <w:sz w:val="18"/>
+          <w:szCs w:val="18"/>
+        </w:rPr>
+        <w:t>(</w:t>
+      </w:r>
+      <w:r>
+        <w:rPr>
+          <w:rFonts w:ascii="Menlo" w:hAnsi="Menlo" w:cs="Menlo"/>
+          <w:color w:val="6A8759"/>
+          <w:sz w:val="18"/>
+          <w:szCs w:val="18"/>
+        </w:rPr>
+        <w:t>"%1"</w:t>
       </w:r>
       <w:r>
         <w:rPr>
@@ -3419,6 +4346,24 @@
           <w:sz w:val="18"/>
           <w:szCs w:val="18"/>
         </w:rPr>
+        <w:t xml:space="preserve">, </w:t>
+      </w:r>
+      <w:r>
+        <w:rPr>
+          <w:rFonts w:ascii="Menlo" w:hAnsi="Menlo" w:cs="Menlo"/>
+          <w:color w:val="A9B7C6"/>
+          <w:sz w:val="18"/>
+          <w:szCs w:val="18"/>
+        </w:rPr>
+        <w:t>httpRequest.getHost()))</w:t>
+      </w:r>
+      <w:r>
+        <w:rPr>
+          <w:rFonts w:ascii="Menlo" w:hAnsi="Menlo" w:cs="Menlo"/>
+          <w:color w:val="CC7832"/>
+          <w:sz w:val="18"/>
+          <w:szCs w:val="18"/>
+        </w:rPr>
         <w:t>;</w:t>
       </w:r>
       <w:r>
@@ -3433,362 +4378,11 @@
       <w:r>
         <w:rPr>
           <w:rFonts w:ascii="Menlo" w:hAnsi="Menlo" w:cs="Menlo"/>
-          <w:color w:val="CC7832"/>
-          <w:sz w:val="18"/>
-          <w:szCs w:val="18"/>
-        </w:rPr>
-        <w:br/>
-      </w:r>
-      <w:r>
-        <w:rPr>
-          <w:rFonts w:ascii="Menlo" w:hAnsi="Menlo" w:cs="Menlo"/>
-          <w:color w:val="A9B7C6"/>
-          <w:sz w:val="18"/>
-          <w:szCs w:val="18"/>
-        </w:rPr>
-        <w:t>List&lt;</w:t>
-      </w:r>
-      <w:r>
-        <w:rPr>
-          <w:rFonts w:ascii="Menlo" w:hAnsi="Menlo" w:cs="Menlo"/>
-          <w:color w:val="CC7832"/>
-          <w:sz w:val="18"/>
-          <w:szCs w:val="18"/>
-        </w:rPr>
-        <w:t>byte</w:t>
-      </w:r>
-      <w:r>
-        <w:rPr>
-          <w:rFonts w:ascii="Menlo" w:hAnsi="Menlo" w:cs="Menlo"/>
-          <w:color w:val="A9B7C6"/>
-          <w:sz w:val="18"/>
-          <w:szCs w:val="18"/>
-        </w:rPr>
-        <w:t>[]&gt; serverResponseList = httpResponse.getServerResponseList()</w:t>
-      </w:r>
-      <w:r>
-        <w:rPr>
-          <w:rFonts w:ascii="Menlo" w:hAnsi="Menlo" w:cs="Menlo"/>
-          <w:color w:val="CC7832"/>
-          <w:sz w:val="18"/>
-          <w:szCs w:val="18"/>
-        </w:rPr>
-        <w:t>;</w:t>
-      </w:r>
-      <w:r>
-        <w:rPr>
-          <w:rFonts w:ascii="Menlo" w:hAnsi="Menlo" w:cs="Menlo"/>
-          <w:color w:val="CC7832"/>
-          <w:sz w:val="18"/>
-          <w:szCs w:val="18"/>
-        </w:rPr>
-        <w:br/>
-        <w:t xml:space="preserve">for </w:t>
-      </w:r>
-      <w:r>
-        <w:rPr>
-          <w:rFonts w:ascii="Menlo" w:hAnsi="Menlo" w:cs="Menlo"/>
-          <w:color w:val="A9B7C6"/>
-          <w:sz w:val="18"/>
-          <w:szCs w:val="18"/>
-        </w:rPr>
-        <w:t>(</w:t>
-      </w:r>
-      <w:r>
-        <w:rPr>
-          <w:rFonts w:ascii="Menlo" w:hAnsi="Menlo" w:cs="Menlo"/>
-          <w:color w:val="CC7832"/>
-          <w:sz w:val="18"/>
-          <w:szCs w:val="18"/>
-        </w:rPr>
-        <w:t xml:space="preserve">int </w:t>
-      </w:r>
-      <w:r>
-        <w:rPr>
-          <w:rFonts w:ascii="Menlo" w:hAnsi="Menlo" w:cs="Menlo"/>
-          <w:color w:val="A9B7C6"/>
-          <w:sz w:val="18"/>
-          <w:szCs w:val="18"/>
-        </w:rPr>
-        <w:t xml:space="preserve">i = </w:t>
-      </w:r>
-      <w:r>
-        <w:rPr>
-          <w:rFonts w:ascii="Menlo" w:hAnsi="Menlo" w:cs="Menlo"/>
-          <w:color w:val="6897BB"/>
-          <w:sz w:val="18"/>
-          <w:szCs w:val="18"/>
-        </w:rPr>
-        <w:t>0</w:t>
-      </w:r>
-      <w:r>
-        <w:rPr>
-          <w:rFonts w:ascii="Menlo" w:hAnsi="Menlo" w:cs="Menlo"/>
-          <w:color w:val="CC7832"/>
-          <w:sz w:val="18"/>
-          <w:szCs w:val="18"/>
-        </w:rPr>
-        <w:t xml:space="preserve">; </w:t>
-      </w:r>
-      <w:r>
-        <w:rPr>
-          <w:rFonts w:ascii="Menlo" w:hAnsi="Menlo" w:cs="Menlo"/>
-          <w:color w:val="A9B7C6"/>
-          <w:sz w:val="18"/>
-          <w:szCs w:val="18"/>
-        </w:rPr>
-        <w:t>i &lt;= serverResponseList.size()</w:t>
-      </w:r>
-      <w:r>
-        <w:rPr>
-          <w:rFonts w:ascii="Menlo" w:hAnsi="Menlo" w:cs="Menlo"/>
-          <w:color w:val="CC7832"/>
-          <w:sz w:val="18"/>
-          <w:szCs w:val="18"/>
-        </w:rPr>
-        <w:t xml:space="preserve">; </w:t>
-      </w:r>
-      <w:r>
-        <w:rPr>
-          <w:rFonts w:ascii="Menlo" w:hAnsi="Menlo" w:cs="Menlo"/>
-          <w:color w:val="A9B7C6"/>
-          <w:sz w:val="18"/>
-          <w:szCs w:val="18"/>
-        </w:rPr>
-        <w:t>i++) {</w:t>
-      </w:r>
-      <w:r>
-        <w:rPr>
-          <w:rFonts w:ascii="Menlo" w:hAnsi="Menlo" w:cs="Menlo"/>
-          <w:color w:val="A9B7C6"/>
-          <w:sz w:val="18"/>
-          <w:szCs w:val="18"/>
-        </w:rPr>
-        <w:br/>
-        <w:t xml:space="preserve">    </w:t>
-      </w:r>
-      <w:r>
-        <w:rPr>
-          <w:rFonts w:ascii="Menlo" w:hAnsi="Menlo" w:cs="Menlo"/>
-          <w:color w:val="9876AA"/>
-          <w:sz w:val="18"/>
-          <w:szCs w:val="18"/>
-        </w:rPr>
-        <w:t>clientOutputStream</w:t>
-      </w:r>
-      <w:r>
-        <w:rPr>
-          <w:rFonts w:ascii="Menlo" w:hAnsi="Menlo" w:cs="Menlo"/>
-          <w:color w:val="A9B7C6"/>
-          <w:sz w:val="18"/>
-          <w:szCs w:val="18"/>
-        </w:rPr>
-        <w:t>.write(serverResponseList.get(</w:t>
-      </w:r>
-      <w:r>
-        <w:rPr>
-          <w:rFonts w:ascii="Menlo" w:hAnsi="Menlo" w:cs="Menlo"/>
-          <w:color w:val="6897BB"/>
-          <w:sz w:val="18"/>
-          <w:szCs w:val="18"/>
-        </w:rPr>
-        <w:t>0</w:t>
-      </w:r>
-      <w:r>
-        <w:rPr>
-          <w:rFonts w:ascii="Menlo" w:hAnsi="Menlo" w:cs="Menlo"/>
-          <w:color w:val="A9B7C6"/>
-          <w:sz w:val="18"/>
-          <w:szCs w:val="18"/>
-        </w:rPr>
-        <w:t>))</w:t>
-      </w:r>
-      <w:r>
-        <w:rPr>
-          <w:rFonts w:ascii="Menlo" w:hAnsi="Menlo" w:cs="Menlo"/>
-          <w:color w:val="CC7832"/>
-          <w:sz w:val="18"/>
-          <w:szCs w:val="18"/>
-        </w:rPr>
-        <w:t>;</w:t>
-      </w:r>
-      <w:r>
-        <w:rPr>
-          <w:rFonts w:ascii="Menlo" w:hAnsi="Menlo" w:cs="Menlo"/>
-          <w:color w:val="CC7832"/>
-          <w:sz w:val="18"/>
-          <w:szCs w:val="18"/>
-        </w:rPr>
-        <w:br/>
-      </w:r>
-      <w:r>
-        <w:rPr>
-          <w:rFonts w:ascii="Menlo" w:hAnsi="Menlo" w:cs="Menlo"/>
-          <w:color w:val="A9B7C6"/>
-          <w:sz w:val="18"/>
-          <w:szCs w:val="18"/>
-        </w:rPr>
-        <w:t>}</w:t>
-      </w:r>
-      <w:r>
-        <w:rPr>
-          <w:rFonts w:ascii="Menlo" w:hAnsi="Menlo" w:cs="Menlo"/>
-          <w:color w:val="A9B7C6"/>
-          <w:sz w:val="18"/>
-          <w:szCs w:val="18"/>
-        </w:rPr>
-        <w:br/>
-      </w:r>
-      <w:r>
-        <w:rPr>
-          <w:rFonts w:ascii="Menlo" w:hAnsi="Menlo" w:cs="Menlo"/>
-          <w:color w:val="9876AA"/>
-          <w:sz w:val="18"/>
-          <w:szCs w:val="18"/>
-        </w:rPr>
-        <w:t>clientOutputStream</w:t>
-      </w:r>
-      <w:r>
-        <w:rPr>
-          <w:rFonts w:ascii="Menlo" w:hAnsi="Menlo" w:cs="Menlo"/>
-          <w:color w:val="A9B7C6"/>
-          <w:sz w:val="18"/>
-          <w:szCs w:val="18"/>
-        </w:rPr>
-        <w:t>.flush()</w:t>
-      </w:r>
-      <w:r>
-        <w:rPr>
-          <w:rFonts w:ascii="Menlo" w:hAnsi="Menlo" w:cs="Menlo"/>
-          <w:color w:val="CC7832"/>
-          <w:sz w:val="18"/>
-          <w:szCs w:val="18"/>
-        </w:rPr>
-        <w:t>;</w:t>
-      </w:r>
-    </w:p>
-    <w:p>
-      <w:pPr>
-        <w:rPr>
-          <w:lang w:val="en-US"/>
-        </w:rPr>
-      </w:pPr>
-    </w:p>
-    <w:p>
-      <w:pPr>
-        <w:rPr>
-          <w:lang w:val="en-US"/>
-        </w:rPr>
-      </w:pPr>
-      <w:r>
-        <w:rPr>
-          <w:lang w:val="en-US"/>
-        </w:rPr>
-        <w:t>The</w:t>
-      </w:r>
-      <w:r>
-        <w:rPr>
-          <w:lang w:val="en-US"/>
-        </w:rPr>
-        <w:t xml:space="preserve"> method </w:t>
-      </w:r>
-      <w:r>
-        <w:rPr>
-          <w:lang w:val="en-US"/>
-        </w:rPr>
-        <w:t>verifies</w:t>
-      </w:r>
-      <w:r>
-        <w:rPr>
-          <w:lang w:val="en-US"/>
-        </w:rPr>
-        <w:t xml:space="preserve"> if the cache-control contains an authorization for caching</w:t>
-      </w:r>
-      <w:r>
-        <w:rPr>
-          <w:lang w:val="en-US"/>
-        </w:rPr>
-        <w:t xml:space="preserve"> by the web server. Indeed, the Proxy Server is able to detect if the web server does n</w:t>
-      </w:r>
-      <w:r>
-        <w:rPr>
-          <w:lang w:val="en-US"/>
-        </w:rPr>
-        <w:t xml:space="preserve">ot allow to cache file thanks to </w:t>
-      </w:r>
-      <w:r>
-        <w:rPr>
-          <w:lang w:val="en-US"/>
-        </w:rPr>
-        <w:t>the</w:t>
-      </w:r>
-      <w:r>
-        <w:rPr>
-          <w:lang w:val="en-US"/>
-        </w:rPr>
-        <w:t xml:space="preserve"> cache-control</w:t>
-      </w:r>
-      <w:r>
-        <w:rPr>
-          <w:lang w:val="en-US"/>
-        </w:rPr>
-        <w:t xml:space="preserve"> value in HttpResponse class</w:t>
-      </w:r>
-      <w:r>
-        <w:rPr>
-          <w:lang w:val="en-US"/>
-        </w:rPr>
-        <w:t>:</w:t>
-      </w:r>
-    </w:p>
-    <w:p>
-      <w:pPr>
-        <w:rPr>
-          <w:lang w:val="en-US"/>
-        </w:rPr>
-      </w:pPr>
-    </w:p>
-    <w:p>
-      <w:pPr>
-        <w:pStyle w:val="PrformatHTML"/>
-        <w:shd w:val="clear" w:color="auto" w:fill="2B2B2B"/>
-        <w:rPr>
-          <w:rFonts w:ascii="Menlo" w:hAnsi="Menlo" w:cs="Menlo"/>
-          <w:color w:val="A9B7C6"/>
-          <w:sz w:val="18"/>
-          <w:szCs w:val="18"/>
-          <w:lang w:val="en-US"/>
-        </w:rPr>
-      </w:pPr>
-      <w:r>
-        <w:rPr>
-          <w:rFonts w:ascii="Menlo" w:hAnsi="Menlo" w:cs="Menlo"/>
-          <w:color w:val="808080"/>
-          <w:sz w:val="18"/>
-          <w:szCs w:val="18"/>
-          <w:lang w:val="en-US"/>
-        </w:rPr>
-        <w:t>//Check property Cache-Control</w:t>
-      </w:r>
-      <w:r>
-        <w:rPr>
-          <w:rFonts w:ascii="Menlo" w:hAnsi="Menlo" w:cs="Menlo"/>
-          <w:color w:val="808080"/>
-          <w:sz w:val="18"/>
-          <w:szCs w:val="18"/>
-          <w:lang w:val="en-US"/>
-        </w:rPr>
-        <w:br/>
-      </w:r>
-      <w:r>
-        <w:rPr>
-          <w:rFonts w:ascii="Menlo" w:hAnsi="Menlo" w:cs="Menlo"/>
-          <w:color w:val="A9B7C6"/>
-          <w:sz w:val="18"/>
-          <w:szCs w:val="18"/>
-          <w:lang w:val="en-US"/>
-        </w:rPr>
-        <w:t>String cacheControl = getParam(</w:t>
+          <w:color w:val="A9B7C6"/>
+          <w:sz w:val="18"/>
+          <w:szCs w:val="18"/>
+        </w:rPr>
+        <w:t>System.</w:t>
       </w:r>
       <w:r>
         <w:rPr>
@@ -3798,19 +4392,37 @@
           <w:color w:val="9876AA"/>
           <w:sz w:val="18"/>
           <w:szCs w:val="18"/>
-          <w:lang w:val="en-US"/>
-        </w:rPr>
-        <w:t>CACHE_CONTROL</w:t>
-      </w:r>
-      <w:r>
-        <w:rPr>
-          <w:rFonts w:ascii="Menlo" w:hAnsi="Menlo" w:cs="Menlo"/>
-          <w:color w:val="A9B7C6"/>
-          <w:sz w:val="18"/>
-          <w:szCs w:val="18"/>
-          <w:lang w:val="en-US"/>
-        </w:rPr>
-        <w:t>)</w:t>
+        </w:rPr>
+        <w:t>out</w:t>
+      </w:r>
+      <w:r>
+        <w:rPr>
+          <w:rFonts w:ascii="Menlo" w:hAnsi="Menlo" w:cs="Menlo"/>
+          <w:color w:val="A9B7C6"/>
+          <w:sz w:val="18"/>
+          <w:szCs w:val="18"/>
+        </w:rPr>
+        <w:t>.println(</w:t>
+      </w:r>
+      <w:proofErr w:type="spellStart"/>
+      <w:r>
+        <w:rPr>
+          <w:rFonts w:ascii="Menlo" w:hAnsi="Menlo" w:cs="Menlo"/>
+          <w:color w:val="A9B7C6"/>
+          <w:sz w:val="18"/>
+          <w:szCs w:val="18"/>
+        </w:rPr>
+        <w:t>httpResponse.toString</w:t>
+      </w:r>
+      <w:proofErr w:type="spellEnd"/>
+      <w:r>
+        <w:rPr>
+          <w:rFonts w:ascii="Menlo" w:hAnsi="Menlo" w:cs="Menlo"/>
+          <w:color w:val="A9B7C6"/>
+          <w:sz w:val="18"/>
+          <w:szCs w:val="18"/>
+        </w:rPr>
+        <w:t>())</w:t>
       </w:r>
       <w:r>
         <w:rPr>
@@ -3818,7 +4430,6 @@
           <w:color w:val="CC7832"/>
           <w:sz w:val="18"/>
           <w:szCs w:val="18"/>
-          <w:lang w:val="en-US"/>
         </w:rPr>
         <w:t>;</w:t>
       </w:r>
@@ -3828,81 +4439,141 @@
           <w:color w:val="CC7832"/>
           <w:sz w:val="18"/>
           <w:szCs w:val="18"/>
-          <w:lang w:val="en-US"/>
         </w:rPr>
         <w:br/>
       </w:r>
-      <w:proofErr w:type="gramStart"/>
       <w:r>
         <w:rPr>
           <w:rFonts w:ascii="Menlo" w:hAnsi="Menlo" w:cs="Menlo"/>
           <w:color w:val="CC7832"/>
           <w:sz w:val="18"/>
           <w:szCs w:val="18"/>
-          <w:lang w:val="en-US"/>
-        </w:rPr>
-        <w:t>if</w:t>
-      </w:r>
-      <w:r>
-        <w:rPr>
-          <w:rFonts w:ascii="Menlo" w:hAnsi="Menlo" w:cs="Menlo"/>
-          <w:color w:val="A9B7C6"/>
-          <w:sz w:val="18"/>
-          <w:szCs w:val="18"/>
-          <w:lang w:val="en-US"/>
+        </w:rPr>
+        <w:br/>
+      </w:r>
+      <w:r>
+        <w:rPr>
+          <w:rFonts w:ascii="Menlo" w:hAnsi="Menlo" w:cs="Menlo"/>
+          <w:color w:val="A9B7C6"/>
+          <w:sz w:val="18"/>
+          <w:szCs w:val="18"/>
+        </w:rPr>
+        <w:t>List&lt;</w:t>
+      </w:r>
+      <w:r>
+        <w:rPr>
+          <w:rFonts w:ascii="Menlo" w:hAnsi="Menlo" w:cs="Menlo"/>
+          <w:color w:val="CC7832"/>
+          <w:sz w:val="18"/>
+          <w:szCs w:val="18"/>
+        </w:rPr>
+        <w:t>byte</w:t>
+      </w:r>
+      <w:r>
+        <w:rPr>
+          <w:rFonts w:ascii="Menlo" w:hAnsi="Menlo" w:cs="Menlo"/>
+          <w:color w:val="A9B7C6"/>
+          <w:sz w:val="18"/>
+          <w:szCs w:val="18"/>
+        </w:rPr>
+        <w:t xml:space="preserve">[]&gt; </w:t>
+      </w:r>
+      <w:proofErr w:type="spellStart"/>
+      <w:r>
+        <w:rPr>
+          <w:rFonts w:ascii="Menlo" w:hAnsi="Menlo" w:cs="Menlo"/>
+          <w:color w:val="A9B7C6"/>
+          <w:sz w:val="18"/>
+          <w:szCs w:val="18"/>
+        </w:rPr>
+        <w:t>serverResponseList</w:t>
+      </w:r>
+      <w:proofErr w:type="spellEnd"/>
+      <w:r>
+        <w:rPr>
+          <w:rFonts w:ascii="Menlo" w:hAnsi="Menlo" w:cs="Menlo"/>
+          <w:color w:val="A9B7C6"/>
+          <w:sz w:val="18"/>
+          <w:szCs w:val="18"/>
+        </w:rPr>
+        <w:t xml:space="preserve"> = </w:t>
+      </w:r>
+      <w:proofErr w:type="spellStart"/>
+      <w:r>
+        <w:rPr>
+          <w:rFonts w:ascii="Menlo" w:hAnsi="Menlo" w:cs="Menlo"/>
+          <w:color w:val="A9B7C6"/>
+          <w:sz w:val="18"/>
+          <w:szCs w:val="18"/>
+        </w:rPr>
+        <w:t>httpResponse.getServerResponseList</w:t>
+      </w:r>
+      <w:proofErr w:type="spellEnd"/>
+      <w:r>
+        <w:rPr>
+          <w:rFonts w:ascii="Menlo" w:hAnsi="Menlo" w:cs="Menlo"/>
+          <w:color w:val="A9B7C6"/>
+          <w:sz w:val="18"/>
+          <w:szCs w:val="18"/>
+        </w:rPr>
+        <w:t>()</w:t>
+      </w:r>
+      <w:r>
+        <w:rPr>
+          <w:rFonts w:ascii="Menlo" w:hAnsi="Menlo" w:cs="Menlo"/>
+          <w:color w:val="CC7832"/>
+          <w:sz w:val="18"/>
+          <w:szCs w:val="18"/>
+        </w:rPr>
+        <w:t>;</w:t>
+      </w:r>
+      <w:r>
+        <w:rPr>
+          <w:rFonts w:ascii="Menlo" w:hAnsi="Menlo" w:cs="Menlo"/>
+          <w:color w:val="CC7832"/>
+          <w:sz w:val="18"/>
+          <w:szCs w:val="18"/>
+        </w:rPr>
+        <w:br/>
+        <w:t xml:space="preserve">for </w:t>
+      </w:r>
+      <w:r>
+        <w:rPr>
+          <w:rFonts w:ascii="Menlo" w:hAnsi="Menlo" w:cs="Menlo"/>
+          <w:color w:val="A9B7C6"/>
+          <w:sz w:val="18"/>
+          <w:szCs w:val="18"/>
         </w:rPr>
         <w:t>(</w:t>
       </w:r>
-      <w:proofErr w:type="gramEnd"/>
-      <w:r>
-        <w:rPr>
-          <w:rFonts w:ascii="Menlo" w:hAnsi="Menlo" w:cs="Menlo"/>
-          <w:color w:val="A9B7C6"/>
-          <w:sz w:val="18"/>
-          <w:szCs w:val="18"/>
-          <w:lang w:val="en-US"/>
-        </w:rPr>
-        <w:t xml:space="preserve">cacheControl == </w:t>
-      </w:r>
+      <w:proofErr w:type="spellStart"/>
       <w:r>
         <w:rPr>
           <w:rFonts w:ascii="Menlo" w:hAnsi="Menlo" w:cs="Menlo"/>
           <w:color w:val="CC7832"/>
           <w:sz w:val="18"/>
           <w:szCs w:val="18"/>
-          <w:lang w:val="en-US"/>
-        </w:rPr>
-        <w:t xml:space="preserve">null </w:t>
-      </w:r>
-      <w:r>
-        <w:rPr>
-          <w:rFonts w:ascii="Menlo" w:hAnsi="Menlo" w:cs="Menlo"/>
-          <w:color w:val="A9B7C6"/>
-          <w:sz w:val="18"/>
-          <w:szCs w:val="18"/>
-          <w:lang w:val="en-US"/>
-        </w:rPr>
-        <w:t>|| cacheControl.indexOf(</w:t>
-      </w:r>
-      <w:r>
-        <w:rPr>
-          <w:rFonts w:ascii="Menlo" w:hAnsi="Menlo" w:cs="Menlo"/>
-          <w:color w:val="6A8759"/>
-          <w:sz w:val="18"/>
-          <w:szCs w:val="18"/>
-          <w:lang w:val="en-US"/>
-        </w:rPr>
-        <w:t>"no-cache"</w:t>
-      </w:r>
-      <w:r>
-        <w:rPr>
-          <w:rFonts w:ascii="Menlo" w:hAnsi="Menlo" w:cs="Menlo"/>
-          <w:color w:val="A9B7C6"/>
-          <w:sz w:val="18"/>
-          <w:szCs w:val="18"/>
-          <w:lang w:val="en-US"/>
-        </w:rPr>
-        <w:t>) == -</w:t>
+        </w:rPr>
+        <w:t>int</w:t>
+      </w:r>
+      <w:proofErr w:type="spellEnd"/>
+      <w:r>
+        <w:rPr>
+          <w:rFonts w:ascii="Menlo" w:hAnsi="Menlo" w:cs="Menlo"/>
+          <w:color w:val="CC7832"/>
+          <w:sz w:val="18"/>
+          <w:szCs w:val="18"/>
+        </w:rPr>
+        <w:t xml:space="preserve"> </w:t>
+      </w:r>
+      <w:r>
+        <w:rPr>
+          <w:rFonts w:ascii="Menlo" w:hAnsi="Menlo" w:cs="Menlo"/>
+          <w:color w:val="A9B7C6"/>
+          <w:sz w:val="18"/>
+          <w:szCs w:val="18"/>
+        </w:rPr>
+        <w:t xml:space="preserve">i = </w:t>
       </w:r>
       <w:r>
         <w:rPr>
@@ -3910,30 +4581,397 @@
           <w:color w:val="6897BB"/>
           <w:sz w:val="18"/>
           <w:szCs w:val="18"/>
-          <w:lang w:val="en-US"/>
-        </w:rPr>
-        <w:t>1</w:t>
-      </w:r>
-      <w:r>
-        <w:rPr>
-          <w:rFonts w:ascii="Menlo" w:hAnsi="Menlo" w:cs="Menlo"/>
-          <w:color w:val="A9B7C6"/>
-          <w:sz w:val="18"/>
-          <w:szCs w:val="18"/>
-          <w:lang w:val="en-US"/>
-        </w:rPr>
-        <w:t>){</w:t>
-      </w:r>
-      <w:r>
-        <w:rPr>
-          <w:rFonts w:ascii="Menlo" w:hAnsi="Menlo" w:cs="Menlo"/>
-          <w:color w:val="A9B7C6"/>
-          <w:sz w:val="18"/>
-          <w:szCs w:val="18"/>
-          <w:lang w:val="en-US"/>
+        </w:rPr>
+        <w:t>0</w:t>
+      </w:r>
+      <w:r>
+        <w:rPr>
+          <w:rFonts w:ascii="Menlo" w:hAnsi="Menlo" w:cs="Menlo"/>
+          <w:color w:val="CC7832"/>
+          <w:sz w:val="18"/>
+          <w:szCs w:val="18"/>
+        </w:rPr>
+        <w:t xml:space="preserve">; </w:t>
+      </w:r>
+      <w:r>
+        <w:rPr>
+          <w:rFonts w:ascii="Menlo" w:hAnsi="Menlo" w:cs="Menlo"/>
+          <w:color w:val="A9B7C6"/>
+          <w:sz w:val="18"/>
+          <w:szCs w:val="18"/>
+        </w:rPr>
+        <w:t xml:space="preserve">i &lt;= </w:t>
+      </w:r>
+      <w:proofErr w:type="spellStart"/>
+      <w:r>
+        <w:rPr>
+          <w:rFonts w:ascii="Menlo" w:hAnsi="Menlo" w:cs="Menlo"/>
+          <w:color w:val="A9B7C6"/>
+          <w:sz w:val="18"/>
+          <w:szCs w:val="18"/>
+        </w:rPr>
+        <w:t>serverResponseList.size</w:t>
+      </w:r>
+      <w:proofErr w:type="spellEnd"/>
+      <w:r>
+        <w:rPr>
+          <w:rFonts w:ascii="Menlo" w:hAnsi="Menlo" w:cs="Menlo"/>
+          <w:color w:val="A9B7C6"/>
+          <w:sz w:val="18"/>
+          <w:szCs w:val="18"/>
+        </w:rPr>
+        <w:t>()</w:t>
+      </w:r>
+      <w:r>
+        <w:rPr>
+          <w:rFonts w:ascii="Menlo" w:hAnsi="Menlo" w:cs="Menlo"/>
+          <w:color w:val="CC7832"/>
+          <w:sz w:val="18"/>
+          <w:szCs w:val="18"/>
+        </w:rPr>
+        <w:t xml:space="preserve">; </w:t>
+      </w:r>
+      <w:r>
+        <w:rPr>
+          <w:rFonts w:ascii="Menlo" w:hAnsi="Menlo" w:cs="Menlo"/>
+          <w:color w:val="A9B7C6"/>
+          <w:sz w:val="18"/>
+          <w:szCs w:val="18"/>
+        </w:rPr>
+        <w:t>i++) {</w:t>
+      </w:r>
+      <w:r>
+        <w:rPr>
+          <w:rFonts w:ascii="Menlo" w:hAnsi="Menlo" w:cs="Menlo"/>
+          <w:color w:val="A9B7C6"/>
+          <w:sz w:val="18"/>
+          <w:szCs w:val="18"/>
         </w:rPr>
         <w:br/>
-        <w:t xml:space="preserve">    System.</w:t>
+        <w:t xml:space="preserve">    </w:t>
+      </w:r>
+      <w:proofErr w:type="spellStart"/>
+      <w:r>
+        <w:rPr>
+          <w:rFonts w:ascii="Menlo" w:hAnsi="Menlo" w:cs="Menlo"/>
+          <w:color w:val="9876AA"/>
+          <w:sz w:val="18"/>
+          <w:szCs w:val="18"/>
+        </w:rPr>
+        <w:t>clientOutputStream</w:t>
+      </w:r>
+      <w:r>
+        <w:rPr>
+          <w:rFonts w:ascii="Menlo" w:hAnsi="Menlo" w:cs="Menlo"/>
+          <w:color w:val="A9B7C6"/>
+          <w:sz w:val="18"/>
+          <w:szCs w:val="18"/>
+        </w:rPr>
+        <w:t>.write</w:t>
+      </w:r>
+      <w:proofErr w:type="spellEnd"/>
+      <w:r>
+        <w:rPr>
+          <w:rFonts w:ascii="Menlo" w:hAnsi="Menlo" w:cs="Menlo"/>
+          <w:color w:val="A9B7C6"/>
+          <w:sz w:val="18"/>
+          <w:szCs w:val="18"/>
+        </w:rPr>
+        <w:t>(</w:t>
+      </w:r>
+      <w:proofErr w:type="spellStart"/>
+      <w:r>
+        <w:rPr>
+          <w:rFonts w:ascii="Menlo" w:hAnsi="Menlo" w:cs="Menlo"/>
+          <w:color w:val="A9B7C6"/>
+          <w:sz w:val="18"/>
+          <w:szCs w:val="18"/>
+        </w:rPr>
+        <w:t>serverResponseList.get</w:t>
+      </w:r>
+      <w:proofErr w:type="spellEnd"/>
+      <w:r>
+        <w:rPr>
+          <w:rFonts w:ascii="Menlo" w:hAnsi="Menlo" w:cs="Menlo"/>
+          <w:color w:val="A9B7C6"/>
+          <w:sz w:val="18"/>
+          <w:szCs w:val="18"/>
+        </w:rPr>
+        <w:t>(</w:t>
+      </w:r>
+      <w:r>
+        <w:rPr>
+          <w:rFonts w:ascii="Menlo" w:hAnsi="Menlo" w:cs="Menlo"/>
+          <w:color w:val="6897BB"/>
+          <w:sz w:val="18"/>
+          <w:szCs w:val="18"/>
+        </w:rPr>
+        <w:t>0</w:t>
+      </w:r>
+      <w:r>
+        <w:rPr>
+          <w:rFonts w:ascii="Menlo" w:hAnsi="Menlo" w:cs="Menlo"/>
+          <w:color w:val="A9B7C6"/>
+          <w:sz w:val="18"/>
+          <w:szCs w:val="18"/>
+        </w:rPr>
+        <w:t>))</w:t>
+      </w:r>
+      <w:r>
+        <w:rPr>
+          <w:rFonts w:ascii="Menlo" w:hAnsi="Menlo" w:cs="Menlo"/>
+          <w:color w:val="CC7832"/>
+          <w:sz w:val="18"/>
+          <w:szCs w:val="18"/>
+        </w:rPr>
+        <w:t>;</w:t>
+      </w:r>
+      <w:r>
+        <w:rPr>
+          <w:rFonts w:ascii="Menlo" w:hAnsi="Menlo" w:cs="Menlo"/>
+          <w:color w:val="CC7832"/>
+          <w:sz w:val="18"/>
+          <w:szCs w:val="18"/>
+        </w:rPr>
+        <w:br/>
+      </w:r>
+      <w:r>
+        <w:rPr>
+          <w:rFonts w:ascii="Menlo" w:hAnsi="Menlo" w:cs="Menlo"/>
+          <w:color w:val="A9B7C6"/>
+          <w:sz w:val="18"/>
+          <w:szCs w:val="18"/>
+        </w:rPr>
+        <w:t>}</w:t>
+      </w:r>
+      <w:r>
+        <w:rPr>
+          <w:rFonts w:ascii="Menlo" w:hAnsi="Menlo" w:cs="Menlo"/>
+          <w:color w:val="A9B7C6"/>
+          <w:sz w:val="18"/>
+          <w:szCs w:val="18"/>
+        </w:rPr>
+        <w:br/>
+      </w:r>
+      <w:proofErr w:type="spellStart"/>
+      <w:r>
+        <w:rPr>
+          <w:rFonts w:ascii="Menlo" w:hAnsi="Menlo" w:cs="Menlo"/>
+          <w:color w:val="9876AA"/>
+          <w:sz w:val="18"/>
+          <w:szCs w:val="18"/>
+        </w:rPr>
+        <w:t>clientOutputStream</w:t>
+      </w:r>
+      <w:r>
+        <w:rPr>
+          <w:rFonts w:ascii="Menlo" w:hAnsi="Menlo" w:cs="Menlo"/>
+          <w:color w:val="A9B7C6"/>
+          <w:sz w:val="18"/>
+          <w:szCs w:val="18"/>
+        </w:rPr>
+        <w:t>.flush</w:t>
+      </w:r>
+      <w:proofErr w:type="spellEnd"/>
+      <w:r>
+        <w:rPr>
+          <w:rFonts w:ascii="Menlo" w:hAnsi="Menlo" w:cs="Menlo"/>
+          <w:color w:val="A9B7C6"/>
+          <w:sz w:val="18"/>
+          <w:szCs w:val="18"/>
+        </w:rPr>
+        <w:t>()</w:t>
+      </w:r>
+      <w:r>
+        <w:rPr>
+          <w:rFonts w:ascii="Menlo" w:hAnsi="Menlo" w:cs="Menlo"/>
+          <w:color w:val="CC7832"/>
+          <w:sz w:val="18"/>
+          <w:szCs w:val="18"/>
+        </w:rPr>
+        <w:t>;</w:t>
+      </w:r>
+    </w:p>
+    <w:p>
+      <w:pPr>
+        <w:rPr>
+          <w:lang w:val="en-US"/>
+        </w:rPr>
+      </w:pPr>
+    </w:p>
+    <w:p>
+      <w:pPr>
+        <w:rPr>
+          <w:lang w:val="en-US"/>
+        </w:rPr>
+      </w:pPr>
+      <w:r>
+        <w:rPr>
+          <w:lang w:val="en-US"/>
+        </w:rPr>
+        <w:t>The</w:t>
+      </w:r>
+      <w:r>
+        <w:rPr>
+          <w:lang w:val="en-US"/>
+        </w:rPr>
+        <w:t xml:space="preserve"> method </w:t>
+      </w:r>
+      <w:r>
+        <w:rPr>
+          <w:lang w:val="en-US"/>
+        </w:rPr>
+        <w:t>verifies</w:t>
+      </w:r>
+      <w:r>
+        <w:rPr>
+          <w:lang w:val="en-US"/>
+        </w:rPr>
+        <w:t xml:space="preserve"> if the cache-control contains an authorization for caching</w:t>
+      </w:r>
+      <w:r>
+        <w:rPr>
+          <w:lang w:val="en-US"/>
+        </w:rPr>
+        <w:t xml:space="preserve"> by the web server. Indeed, the Proxy Server is able to detect if the web server does n</w:t>
+      </w:r>
+      <w:r>
+        <w:rPr>
+          <w:lang w:val="en-US"/>
+        </w:rPr>
+        <w:t xml:space="preserve">ot allow to cache file thanks to </w:t>
+      </w:r>
+      <w:r>
+        <w:rPr>
+          <w:lang w:val="en-US"/>
+        </w:rPr>
+        <w:t>the</w:t>
+      </w:r>
+      <w:r>
+        <w:rPr>
+          <w:lang w:val="en-US"/>
+        </w:rPr>
+        <w:t xml:space="preserve"> cache-control</w:t>
+      </w:r>
+      <w:r>
+        <w:rPr>
+          <w:lang w:val="en-US"/>
+        </w:rPr>
+        <w:t xml:space="preserve"> value in </w:t>
+      </w:r>
+      <w:proofErr w:type="spellStart"/>
+      <w:r>
+        <w:rPr>
+          <w:lang w:val="en-US"/>
+        </w:rPr>
+        <w:t>HttpResponse</w:t>
+      </w:r>
+      <w:proofErr w:type="spellEnd"/>
+      <w:r>
+        <w:rPr>
+          <w:lang w:val="en-US"/>
+        </w:rPr>
+        <w:t xml:space="preserve"> class</w:t>
+      </w:r>
+      <w:r>
+        <w:rPr>
+          <w:lang w:val="en-US"/>
+        </w:rPr>
+        <w:t>:</w:t>
+      </w:r>
+    </w:p>
+    <w:p>
+      <w:pPr>
+        <w:rPr>
+          <w:lang w:val="en-US"/>
+        </w:rPr>
+      </w:pPr>
+    </w:p>
+    <w:p>
+      <w:pPr>
+        <w:pStyle w:val="PrformatHTML"/>
+        <w:shd w:val="clear" w:color="auto" w:fill="2B2B2B"/>
+        <w:rPr>
+          <w:rFonts w:ascii="Menlo" w:hAnsi="Menlo" w:cs="Menlo"/>
+          <w:color w:val="A9B7C6"/>
+          <w:sz w:val="18"/>
+          <w:szCs w:val="18"/>
+          <w:lang w:val="en-US"/>
+        </w:rPr>
+      </w:pPr>
+      <w:r>
+        <w:rPr>
+          <w:rFonts w:ascii="Menlo" w:hAnsi="Menlo" w:cs="Menlo"/>
+          <w:color w:val="808080"/>
+          <w:sz w:val="18"/>
+          <w:szCs w:val="18"/>
+          <w:lang w:val="en-US"/>
+        </w:rPr>
+        <w:t>//Check property Cache-Control</w:t>
+      </w:r>
+      <w:r>
+        <w:rPr>
+          <w:rFonts w:ascii="Menlo" w:hAnsi="Menlo" w:cs="Menlo"/>
+          <w:color w:val="808080"/>
+          <w:sz w:val="18"/>
+          <w:szCs w:val="18"/>
+          <w:lang w:val="en-US"/>
+        </w:rPr>
+        <w:br/>
+      </w:r>
+      <w:r>
+        <w:rPr>
+          <w:rFonts w:ascii="Menlo" w:hAnsi="Menlo" w:cs="Menlo"/>
+          <w:color w:val="A9B7C6"/>
+          <w:sz w:val="18"/>
+          <w:szCs w:val="18"/>
+          <w:lang w:val="en-US"/>
+        </w:rPr>
+        <w:t xml:space="preserve">String </w:t>
+      </w:r>
+      <w:proofErr w:type="spellStart"/>
+      <w:r>
+        <w:rPr>
+          <w:rFonts w:ascii="Menlo" w:hAnsi="Menlo" w:cs="Menlo"/>
+          <w:color w:val="A9B7C6"/>
+          <w:sz w:val="18"/>
+          <w:szCs w:val="18"/>
+          <w:lang w:val="en-US"/>
+        </w:rPr>
+        <w:t>cacheControl</w:t>
+      </w:r>
+      <w:proofErr w:type="spellEnd"/>
+      <w:r>
+        <w:rPr>
+          <w:rFonts w:ascii="Menlo" w:hAnsi="Menlo" w:cs="Menlo"/>
+          <w:color w:val="A9B7C6"/>
+          <w:sz w:val="18"/>
+          <w:szCs w:val="18"/>
+          <w:lang w:val="en-US"/>
+        </w:rPr>
+        <w:t xml:space="preserve"> = </w:t>
+      </w:r>
+      <w:proofErr w:type="spellStart"/>
+      <w:r>
+        <w:rPr>
+          <w:rFonts w:ascii="Menlo" w:hAnsi="Menlo" w:cs="Menlo"/>
+          <w:color w:val="A9B7C6"/>
+          <w:sz w:val="18"/>
+          <w:szCs w:val="18"/>
+          <w:lang w:val="en-US"/>
+        </w:rPr>
+        <w:t>getParam</w:t>
+      </w:r>
+      <w:proofErr w:type="spellEnd"/>
+      <w:r>
+        <w:rPr>
+          <w:rFonts w:ascii="Menlo" w:hAnsi="Menlo" w:cs="Menlo"/>
+          <w:color w:val="A9B7C6"/>
+          <w:sz w:val="18"/>
+          <w:szCs w:val="18"/>
+          <w:lang w:val="en-US"/>
+        </w:rPr>
+        <w:t>(</w:t>
       </w:r>
       <w:r>
         <w:rPr>
@@ -3945,17 +4983,185 @@
           <w:szCs w:val="18"/>
           <w:lang w:val="en-US"/>
         </w:rPr>
-        <w:t>out</w:t>
-      </w:r>
-      <w:r>
-        <w:rPr>
-          <w:rFonts w:ascii="Menlo" w:hAnsi="Menlo" w:cs="Menlo"/>
-          <w:color w:val="A9B7C6"/>
-          <w:sz w:val="18"/>
-          <w:szCs w:val="18"/>
-          <w:lang w:val="en-US"/>
-        </w:rPr>
-        <w:t>.println(Constants.</w:t>
+        <w:t>CACHE_CONTROL</w:t>
+      </w:r>
+      <w:r>
+        <w:rPr>
+          <w:rFonts w:ascii="Menlo" w:hAnsi="Menlo" w:cs="Menlo"/>
+          <w:color w:val="A9B7C6"/>
+          <w:sz w:val="18"/>
+          <w:szCs w:val="18"/>
+          <w:lang w:val="en-US"/>
+        </w:rPr>
+        <w:t>)</w:t>
+      </w:r>
+      <w:r>
+        <w:rPr>
+          <w:rFonts w:ascii="Menlo" w:hAnsi="Menlo" w:cs="Menlo"/>
+          <w:color w:val="CC7832"/>
+          <w:sz w:val="18"/>
+          <w:szCs w:val="18"/>
+          <w:lang w:val="en-US"/>
+        </w:rPr>
+        <w:t>;</w:t>
+      </w:r>
+      <w:r>
+        <w:rPr>
+          <w:rFonts w:ascii="Menlo" w:hAnsi="Menlo" w:cs="Menlo"/>
+          <w:color w:val="CC7832"/>
+          <w:sz w:val="18"/>
+          <w:szCs w:val="18"/>
+          <w:lang w:val="en-US"/>
+        </w:rPr>
+        <w:br/>
+      </w:r>
+      <w:proofErr w:type="gramStart"/>
+      <w:r>
+        <w:rPr>
+          <w:rFonts w:ascii="Menlo" w:hAnsi="Menlo" w:cs="Menlo"/>
+          <w:color w:val="CC7832"/>
+          <w:sz w:val="18"/>
+          <w:szCs w:val="18"/>
+          <w:lang w:val="en-US"/>
+        </w:rPr>
+        <w:t>if</w:t>
+      </w:r>
+      <w:r>
+        <w:rPr>
+          <w:rFonts w:ascii="Menlo" w:hAnsi="Menlo" w:cs="Menlo"/>
+          <w:color w:val="A9B7C6"/>
+          <w:sz w:val="18"/>
+          <w:szCs w:val="18"/>
+          <w:lang w:val="en-US"/>
+        </w:rPr>
+        <w:t>(</w:t>
+      </w:r>
+      <w:proofErr w:type="spellStart"/>
+      <w:proofErr w:type="gramEnd"/>
+      <w:r>
+        <w:rPr>
+          <w:rFonts w:ascii="Menlo" w:hAnsi="Menlo" w:cs="Menlo"/>
+          <w:color w:val="A9B7C6"/>
+          <w:sz w:val="18"/>
+          <w:szCs w:val="18"/>
+          <w:lang w:val="en-US"/>
+        </w:rPr>
+        <w:t>cacheControl</w:t>
+      </w:r>
+      <w:proofErr w:type="spellEnd"/>
+      <w:r>
+        <w:rPr>
+          <w:rFonts w:ascii="Menlo" w:hAnsi="Menlo" w:cs="Menlo"/>
+          <w:color w:val="A9B7C6"/>
+          <w:sz w:val="18"/>
+          <w:szCs w:val="18"/>
+          <w:lang w:val="en-US"/>
+        </w:rPr>
+        <w:t xml:space="preserve"> == </w:t>
+      </w:r>
+      <w:r>
+        <w:rPr>
+          <w:rFonts w:ascii="Menlo" w:hAnsi="Menlo" w:cs="Menlo"/>
+          <w:color w:val="CC7832"/>
+          <w:sz w:val="18"/>
+          <w:szCs w:val="18"/>
+          <w:lang w:val="en-US"/>
+        </w:rPr>
+        <w:t xml:space="preserve">null </w:t>
+      </w:r>
+      <w:r>
+        <w:rPr>
+          <w:rFonts w:ascii="Menlo" w:hAnsi="Menlo" w:cs="Menlo"/>
+          <w:color w:val="A9B7C6"/>
+          <w:sz w:val="18"/>
+          <w:szCs w:val="18"/>
+          <w:lang w:val="en-US"/>
+        </w:rPr>
+        <w:t xml:space="preserve">|| </w:t>
+      </w:r>
+      <w:proofErr w:type="spellStart"/>
+      <w:r>
+        <w:rPr>
+          <w:rFonts w:ascii="Menlo" w:hAnsi="Menlo" w:cs="Menlo"/>
+          <w:color w:val="A9B7C6"/>
+          <w:sz w:val="18"/>
+          <w:szCs w:val="18"/>
+          <w:lang w:val="en-US"/>
+        </w:rPr>
+        <w:t>cacheControl.indexOf</w:t>
+      </w:r>
+      <w:proofErr w:type="spellEnd"/>
+      <w:r>
+        <w:rPr>
+          <w:rFonts w:ascii="Menlo" w:hAnsi="Menlo" w:cs="Menlo"/>
+          <w:color w:val="A9B7C6"/>
+          <w:sz w:val="18"/>
+          <w:szCs w:val="18"/>
+          <w:lang w:val="en-US"/>
+        </w:rPr>
+        <w:t>(</w:t>
+      </w:r>
+      <w:r>
+        <w:rPr>
+          <w:rFonts w:ascii="Menlo" w:hAnsi="Menlo" w:cs="Menlo"/>
+          <w:color w:val="6A8759"/>
+          <w:sz w:val="18"/>
+          <w:szCs w:val="18"/>
+          <w:lang w:val="en-US"/>
+        </w:rPr>
+        <w:t>"no-cache"</w:t>
+      </w:r>
+      <w:r>
+        <w:rPr>
+          <w:rFonts w:ascii="Menlo" w:hAnsi="Menlo" w:cs="Menlo"/>
+          <w:color w:val="A9B7C6"/>
+          <w:sz w:val="18"/>
+          <w:szCs w:val="18"/>
+          <w:lang w:val="en-US"/>
+        </w:rPr>
+        <w:t>) == -</w:t>
+      </w:r>
+      <w:r>
+        <w:rPr>
+          <w:rFonts w:ascii="Menlo" w:hAnsi="Menlo" w:cs="Menlo"/>
+          <w:color w:val="6897BB"/>
+          <w:sz w:val="18"/>
+          <w:szCs w:val="18"/>
+          <w:lang w:val="en-US"/>
+        </w:rPr>
+        <w:t>1</w:t>
+      </w:r>
+      <w:r>
+        <w:rPr>
+          <w:rFonts w:ascii="Menlo" w:hAnsi="Menlo" w:cs="Menlo"/>
+          <w:color w:val="A9B7C6"/>
+          <w:sz w:val="18"/>
+          <w:szCs w:val="18"/>
+          <w:lang w:val="en-US"/>
+        </w:rPr>
+        <w:t>){</w:t>
+      </w:r>
+      <w:r>
+        <w:rPr>
+          <w:rFonts w:ascii="Menlo" w:hAnsi="Menlo" w:cs="Menlo"/>
+          <w:color w:val="A9B7C6"/>
+          <w:sz w:val="18"/>
+          <w:szCs w:val="18"/>
+          <w:lang w:val="en-US"/>
+        </w:rPr>
+        <w:br/>
+        <w:t xml:space="preserve">    </w:t>
+      </w:r>
+      <w:proofErr w:type="spellStart"/>
+      <w:r>
+        <w:rPr>
+          <w:rFonts w:ascii="Menlo" w:hAnsi="Menlo" w:cs="Menlo"/>
+          <w:color w:val="A9B7C6"/>
+          <w:sz w:val="18"/>
+          <w:szCs w:val="18"/>
+          <w:lang w:val="en-US"/>
+        </w:rPr>
+        <w:t>System.</w:t>
       </w:r>
       <w:r>
         <w:rPr>
@@ -3967,48 +5173,39 @@
           <w:szCs w:val="18"/>
           <w:lang w:val="en-US"/>
         </w:rPr>
-        <w:t>YES</w:t>
-      </w:r>
-      <w:r>
-        <w:rPr>
-          <w:rFonts w:ascii="Menlo" w:hAnsi="Menlo" w:cs="Menlo"/>
-          <w:color w:val="A9B7C6"/>
-          <w:sz w:val="18"/>
-          <w:szCs w:val="18"/>
-          <w:lang w:val="en-US"/>
-        </w:rPr>
-        <w:t>)</w:t>
-      </w:r>
-      <w:r>
-        <w:rPr>
-          <w:rFonts w:ascii="Menlo" w:hAnsi="Menlo" w:cs="Menlo"/>
-          <w:color w:val="CC7832"/>
-          <w:sz w:val="18"/>
-          <w:szCs w:val="18"/>
-          <w:lang w:val="en-US"/>
-        </w:rPr>
-        <w:t>;</w:t>
-      </w:r>
-      <w:r>
-        <w:rPr>
-          <w:rFonts w:ascii="Menlo" w:hAnsi="Menlo" w:cs="Menlo"/>
-          <w:color w:val="CC7832"/>
-          <w:sz w:val="18"/>
-          <w:szCs w:val="18"/>
-          <w:lang w:val="en-US"/>
-        </w:rPr>
-        <w:br/>
-        <w:t xml:space="preserve">    </w:t>
-      </w:r>
-      <w:r>
-        <w:rPr>
-          <w:rFonts w:ascii="Menlo" w:hAnsi="Menlo" w:cs="Menlo"/>
-          <w:color w:val="A9B7C6"/>
-          <w:sz w:val="18"/>
-          <w:szCs w:val="18"/>
-          <w:lang w:val="en-US"/>
-        </w:rPr>
-        <w:t>System.</w:t>
+        <w:t>out</w:t>
+      </w:r>
+      <w:r>
+        <w:rPr>
+          <w:rFonts w:ascii="Menlo" w:hAnsi="Menlo" w:cs="Menlo"/>
+          <w:color w:val="A9B7C6"/>
+          <w:sz w:val="18"/>
+          <w:szCs w:val="18"/>
+          <w:lang w:val="en-US"/>
+        </w:rPr>
+        <w:t>.println</w:t>
+      </w:r>
+      <w:proofErr w:type="spellEnd"/>
+      <w:r>
+        <w:rPr>
+          <w:rFonts w:ascii="Menlo" w:hAnsi="Menlo" w:cs="Menlo"/>
+          <w:color w:val="A9B7C6"/>
+          <w:sz w:val="18"/>
+          <w:szCs w:val="18"/>
+          <w:lang w:val="en-US"/>
+        </w:rPr>
+        <w:t>(</w:t>
+      </w:r>
+      <w:proofErr w:type="spellStart"/>
+      <w:r>
+        <w:rPr>
+          <w:rFonts w:ascii="Menlo" w:hAnsi="Menlo" w:cs="Menlo"/>
+          <w:color w:val="A9B7C6"/>
+          <w:sz w:val="18"/>
+          <w:szCs w:val="18"/>
+          <w:lang w:val="en-US"/>
+        </w:rPr>
+        <w:t>Constants.</w:t>
       </w:r>
       <w:r>
         <w:rPr>
@@ -4020,17 +5217,50 @@
           <w:szCs w:val="18"/>
           <w:lang w:val="en-US"/>
         </w:rPr>
-        <w:t>out</w:t>
-      </w:r>
-      <w:r>
-        <w:rPr>
-          <w:rFonts w:ascii="Menlo" w:hAnsi="Menlo" w:cs="Menlo"/>
-          <w:color w:val="A9B7C6"/>
-          <w:sz w:val="18"/>
-          <w:szCs w:val="18"/>
-          <w:lang w:val="en-US"/>
-        </w:rPr>
-        <w:t>.println(Constants.</w:t>
+        <w:t>YES</w:t>
+      </w:r>
+      <w:proofErr w:type="spellEnd"/>
+      <w:r>
+        <w:rPr>
+          <w:rFonts w:ascii="Menlo" w:hAnsi="Menlo" w:cs="Menlo"/>
+          <w:color w:val="A9B7C6"/>
+          <w:sz w:val="18"/>
+          <w:szCs w:val="18"/>
+          <w:lang w:val="en-US"/>
+        </w:rPr>
+        <w:t>)</w:t>
+      </w:r>
+      <w:r>
+        <w:rPr>
+          <w:rFonts w:ascii="Menlo" w:hAnsi="Menlo" w:cs="Menlo"/>
+          <w:color w:val="CC7832"/>
+          <w:sz w:val="18"/>
+          <w:szCs w:val="18"/>
+          <w:lang w:val="en-US"/>
+        </w:rPr>
+        <w:t>;</w:t>
+      </w:r>
+      <w:r>
+        <w:rPr>
+          <w:rFonts w:ascii="Menlo" w:hAnsi="Menlo" w:cs="Menlo"/>
+          <w:color w:val="CC7832"/>
+          <w:sz w:val="18"/>
+          <w:szCs w:val="18"/>
+          <w:lang w:val="en-US"/>
+        </w:rPr>
+        <w:br/>
+        <w:t xml:space="preserve">    </w:t>
+      </w:r>
+      <w:proofErr w:type="spellStart"/>
+      <w:r>
+        <w:rPr>
+          <w:rFonts w:ascii="Menlo" w:hAnsi="Menlo" w:cs="Menlo"/>
+          <w:color w:val="A9B7C6"/>
+          <w:sz w:val="18"/>
+          <w:szCs w:val="18"/>
+          <w:lang w:val="en-US"/>
+        </w:rPr>
+        <w:t>System.</w:t>
       </w:r>
       <w:r>
         <w:rPr>
@@ -4042,17 +5272,39 @@
           <w:szCs w:val="18"/>
           <w:lang w:val="en-US"/>
         </w:rPr>
-        <w:t>_S</w:t>
-      </w:r>
-      <w:r>
-        <w:rPr>
-          <w:rFonts w:ascii="Menlo" w:hAnsi="Menlo" w:cs="Menlo"/>
-          <w:color w:val="A9B7C6"/>
-          <w:sz w:val="18"/>
-          <w:szCs w:val="18"/>
-          <w:lang w:val="en-US"/>
-        </w:rPr>
-        <w:t>+</w:t>
+        <w:t>out</w:t>
+      </w:r>
+      <w:r>
+        <w:rPr>
+          <w:rFonts w:ascii="Menlo" w:hAnsi="Menlo" w:cs="Menlo"/>
+          <w:color w:val="A9B7C6"/>
+          <w:sz w:val="18"/>
+          <w:szCs w:val="18"/>
+          <w:lang w:val="en-US"/>
+        </w:rPr>
+        <w:t>.println</w:t>
+      </w:r>
+      <w:proofErr w:type="spellEnd"/>
+      <w:r>
+        <w:rPr>
+          <w:rFonts w:ascii="Menlo" w:hAnsi="Menlo" w:cs="Menlo"/>
+          <w:color w:val="A9B7C6"/>
+          <w:sz w:val="18"/>
+          <w:szCs w:val="18"/>
+          <w:lang w:val="en-US"/>
+        </w:rPr>
+        <w:t>(</w:t>
+      </w:r>
+      <w:proofErr w:type="spellStart"/>
+      <w:r>
+        <w:rPr>
+          <w:rFonts w:ascii="Menlo" w:hAnsi="Menlo" w:cs="Menlo"/>
+          <w:color w:val="A9B7C6"/>
+          <w:sz w:val="18"/>
+          <w:szCs w:val="18"/>
+          <w:lang w:val="en-US"/>
+        </w:rPr>
+        <w:t>Constants.</w:t>
       </w:r>
       <w:r>
         <w:rPr>
@@ -4064,7 +5316,7 @@
           <w:szCs w:val="18"/>
           <w:lang w:val="en-US"/>
         </w:rPr>
-        <w:t>CACHE_CONTROL</w:t>
+        <w:t>_S</w:t>
       </w:r>
       <w:r>
         <w:rPr>
@@ -4075,98 +5327,6 @@
           <w:lang w:val="en-US"/>
         </w:rPr>
         <w:t>+</w:t>
-      </w:r>
-      <w:r>
-        <w:rPr>
-          <w:rFonts w:ascii="Menlo" w:hAnsi="Menlo" w:cs="Menlo"/>
-          <w:color w:val="6A8759"/>
-          <w:sz w:val="18"/>
-          <w:szCs w:val="18"/>
-          <w:lang w:val="en-US"/>
-        </w:rPr>
-        <w:t>"="</w:t>
-      </w:r>
-      <w:r>
-        <w:rPr>
-          <w:rFonts w:ascii="Menlo" w:hAnsi="Menlo" w:cs="Menlo"/>
-          <w:color w:val="A9B7C6"/>
-          <w:sz w:val="18"/>
-          <w:szCs w:val="18"/>
-          <w:lang w:val="en-US"/>
-        </w:rPr>
-        <w:t>+cacheControl)</w:t>
-      </w:r>
-      <w:r>
-        <w:rPr>
-          <w:rFonts w:ascii="Menlo" w:hAnsi="Menlo" w:cs="Menlo"/>
-          <w:color w:val="CC7832"/>
-          <w:sz w:val="18"/>
-          <w:szCs w:val="18"/>
-          <w:lang w:val="en-US"/>
-        </w:rPr>
-        <w:t>;</w:t>
-      </w:r>
-      <w:r>
-        <w:rPr>
-          <w:rFonts w:ascii="Menlo" w:hAnsi="Menlo" w:cs="Menlo"/>
-          <w:color w:val="CC7832"/>
-          <w:sz w:val="18"/>
-          <w:szCs w:val="18"/>
-          <w:lang w:val="en-US"/>
-        </w:rPr>
-        <w:br/>
-        <w:t xml:space="preserve">    return true;</w:t>
-      </w:r>
-      <w:r>
-        <w:rPr>
-          <w:rFonts w:ascii="Menlo" w:hAnsi="Menlo" w:cs="Menlo"/>
-          <w:color w:val="CC7832"/>
-          <w:sz w:val="18"/>
-          <w:szCs w:val="18"/>
-          <w:lang w:val="en-US"/>
-        </w:rPr>
-        <w:br/>
-      </w:r>
-      <w:r>
-        <w:rPr>
-          <w:rFonts w:ascii="Menlo" w:hAnsi="Menlo" w:cs="Menlo"/>
-          <w:color w:val="A9B7C6"/>
-          <w:sz w:val="18"/>
-          <w:szCs w:val="18"/>
-          <w:lang w:val="en-US"/>
-        </w:rPr>
-        <w:t>}</w:t>
-      </w:r>
-      <w:r>
-        <w:rPr>
-          <w:rFonts w:ascii="Menlo" w:hAnsi="Menlo" w:cs="Menlo"/>
-          <w:color w:val="CC7832"/>
-          <w:sz w:val="18"/>
-          <w:szCs w:val="18"/>
-          <w:lang w:val="en-US"/>
-        </w:rPr>
-        <w:t>else</w:t>
-      </w:r>
-      <w:r>
-        <w:rPr>
-          <w:rFonts w:ascii="Menlo" w:hAnsi="Menlo" w:cs="Menlo"/>
-          <w:color w:val="A9B7C6"/>
-          <w:sz w:val="18"/>
-          <w:szCs w:val="18"/>
-          <w:lang w:val="en-US"/>
-        </w:rPr>
-        <w:t>{</w:t>
-      </w:r>
-      <w:r>
-        <w:rPr>
-          <w:rFonts w:ascii="Menlo" w:hAnsi="Menlo" w:cs="Menlo"/>
-          <w:color w:val="A9B7C6"/>
-          <w:sz w:val="18"/>
-          <w:szCs w:val="18"/>
-          <w:lang w:val="en-US"/>
-        </w:rPr>
-        <w:br/>
-        <w:t xml:space="preserve">    System.</w:t>
       </w:r>
       <w:r>
         <w:rPr>
@@ -4178,17 +5338,143 @@
           <w:szCs w:val="18"/>
           <w:lang w:val="en-US"/>
         </w:rPr>
-        <w:t>out</w:t>
-      </w:r>
-      <w:r>
-        <w:rPr>
-          <w:rFonts w:ascii="Menlo" w:hAnsi="Menlo" w:cs="Menlo"/>
-          <w:color w:val="A9B7C6"/>
-          <w:sz w:val="18"/>
-          <w:szCs w:val="18"/>
-          <w:lang w:val="en-US"/>
-        </w:rPr>
-        <w:t>.println(Constants.</w:t>
+        <w:t>CACHE_CONTROL</w:t>
+      </w:r>
+      <w:proofErr w:type="spellEnd"/>
+      <w:r>
+        <w:rPr>
+          <w:rFonts w:ascii="Menlo" w:hAnsi="Menlo" w:cs="Menlo"/>
+          <w:color w:val="A9B7C6"/>
+          <w:sz w:val="18"/>
+          <w:szCs w:val="18"/>
+          <w:lang w:val="en-US"/>
+        </w:rPr>
+        <w:t>+</w:t>
+      </w:r>
+      <w:r>
+        <w:rPr>
+          <w:rFonts w:ascii="Menlo" w:hAnsi="Menlo" w:cs="Menlo"/>
+          <w:color w:val="6A8759"/>
+          <w:sz w:val="18"/>
+          <w:szCs w:val="18"/>
+          <w:lang w:val="en-US"/>
+        </w:rPr>
+        <w:t>"="</w:t>
+      </w:r>
+      <w:r>
+        <w:rPr>
+          <w:rFonts w:ascii="Menlo" w:hAnsi="Menlo" w:cs="Menlo"/>
+          <w:color w:val="A9B7C6"/>
+          <w:sz w:val="18"/>
+          <w:szCs w:val="18"/>
+          <w:lang w:val="en-US"/>
+        </w:rPr>
+        <w:t>+</w:t>
+      </w:r>
+      <w:proofErr w:type="spellStart"/>
+      <w:r>
+        <w:rPr>
+          <w:rFonts w:ascii="Menlo" w:hAnsi="Menlo" w:cs="Menlo"/>
+          <w:color w:val="A9B7C6"/>
+          <w:sz w:val="18"/>
+          <w:szCs w:val="18"/>
+          <w:lang w:val="en-US"/>
+        </w:rPr>
+        <w:t>cacheControl</w:t>
+      </w:r>
+      <w:proofErr w:type="spellEnd"/>
+      <w:r>
+        <w:rPr>
+          <w:rFonts w:ascii="Menlo" w:hAnsi="Menlo" w:cs="Menlo"/>
+          <w:color w:val="A9B7C6"/>
+          <w:sz w:val="18"/>
+          <w:szCs w:val="18"/>
+          <w:lang w:val="en-US"/>
+        </w:rPr>
+        <w:t>)</w:t>
+      </w:r>
+      <w:r>
+        <w:rPr>
+          <w:rFonts w:ascii="Menlo" w:hAnsi="Menlo" w:cs="Menlo"/>
+          <w:color w:val="CC7832"/>
+          <w:sz w:val="18"/>
+          <w:szCs w:val="18"/>
+          <w:lang w:val="en-US"/>
+        </w:rPr>
+        <w:t>;</w:t>
+      </w:r>
+      <w:r>
+        <w:rPr>
+          <w:rFonts w:ascii="Menlo" w:hAnsi="Menlo" w:cs="Menlo"/>
+          <w:color w:val="CC7832"/>
+          <w:sz w:val="18"/>
+          <w:szCs w:val="18"/>
+          <w:lang w:val="en-US"/>
+        </w:rPr>
+        <w:br/>
+        <w:t xml:space="preserve">    return true;</w:t>
+      </w:r>
+      <w:r>
+        <w:rPr>
+          <w:rFonts w:ascii="Menlo" w:hAnsi="Menlo" w:cs="Menlo"/>
+          <w:color w:val="CC7832"/>
+          <w:sz w:val="18"/>
+          <w:szCs w:val="18"/>
+          <w:lang w:val="en-US"/>
+        </w:rPr>
+        <w:br/>
+      </w:r>
+      <w:r>
+        <w:rPr>
+          <w:rFonts w:ascii="Menlo" w:hAnsi="Menlo" w:cs="Menlo"/>
+          <w:color w:val="A9B7C6"/>
+          <w:sz w:val="18"/>
+          <w:szCs w:val="18"/>
+          <w:lang w:val="en-US"/>
+        </w:rPr>
+        <w:t>}</w:t>
+      </w:r>
+      <w:r>
+        <w:rPr>
+          <w:rFonts w:ascii="Menlo" w:hAnsi="Menlo" w:cs="Menlo"/>
+          <w:color w:val="CC7832"/>
+          <w:sz w:val="18"/>
+          <w:szCs w:val="18"/>
+          <w:lang w:val="en-US"/>
+        </w:rPr>
+        <w:t>else</w:t>
+      </w:r>
+      <w:r>
+        <w:rPr>
+          <w:rFonts w:ascii="Menlo" w:hAnsi="Menlo" w:cs="Menlo"/>
+          <w:color w:val="A9B7C6"/>
+          <w:sz w:val="18"/>
+          <w:szCs w:val="18"/>
+          <w:lang w:val="en-US"/>
+        </w:rPr>
+        <w:t>{</w:t>
+      </w:r>
+      <w:r>
+        <w:rPr>
+          <w:rFonts w:ascii="Menlo" w:hAnsi="Menlo" w:cs="Menlo"/>
+          <w:color w:val="A9B7C6"/>
+          <w:sz w:val="18"/>
+          <w:szCs w:val="18"/>
+          <w:lang w:val="en-US"/>
+        </w:rPr>
+        <w:br/>
+        <w:t xml:space="preserve">    </w:t>
+      </w:r>
+      <w:proofErr w:type="spellStart"/>
+      <w:r>
+        <w:rPr>
+          <w:rFonts w:ascii="Menlo" w:hAnsi="Menlo" w:cs="Menlo"/>
+          <w:color w:val="A9B7C6"/>
+          <w:sz w:val="18"/>
+          <w:szCs w:val="18"/>
+          <w:lang w:val="en-US"/>
+        </w:rPr>
+        <w:t>System.</w:t>
       </w:r>
       <w:r>
         <w:rPr>
@@ -4200,6 +5486,39 @@
           <w:szCs w:val="18"/>
           <w:lang w:val="en-US"/>
         </w:rPr>
+        <w:t>out</w:t>
+      </w:r>
+      <w:r>
+        <w:rPr>
+          <w:rFonts w:ascii="Menlo" w:hAnsi="Menlo" w:cs="Menlo"/>
+          <w:color w:val="A9B7C6"/>
+          <w:sz w:val="18"/>
+          <w:szCs w:val="18"/>
+          <w:lang w:val="en-US"/>
+        </w:rPr>
+        <w:t>.println</w:t>
+      </w:r>
+      <w:proofErr w:type="spellEnd"/>
+      <w:r>
+        <w:rPr>
+          <w:rFonts w:ascii="Menlo" w:hAnsi="Menlo" w:cs="Menlo"/>
+          <w:color w:val="A9B7C6"/>
+          <w:sz w:val="18"/>
+          <w:szCs w:val="18"/>
+          <w:lang w:val="en-US"/>
+        </w:rPr>
+        <w:t>(Constants.</w:t>
+      </w:r>
+      <w:r>
+        <w:rPr>
+          <w:rFonts w:ascii="Menlo" w:hAnsi="Menlo" w:cs="Menlo"/>
+          <w:i/>
+          <w:iCs/>
+          <w:color w:val="9876AA"/>
+          <w:sz w:val="18"/>
+          <w:szCs w:val="18"/>
+          <w:lang w:val="en-US"/>
+        </w:rPr>
         <w:t>NO</w:t>
       </w:r>
       <w:r>
@@ -4260,7 +5579,49 @@
         <w:rPr>
           <w:lang w:val="en-US"/>
         </w:rPr>
-        <w:t>The application is able to detect if the cache informations are always up to date with the ‘isValid” method in HttpResponse class.</w:t>
+        <w:t xml:space="preserve">The application is able to detect if the cache </w:t>
+      </w:r>
+      <w:proofErr w:type="spellStart"/>
+      <w:r>
+        <w:rPr>
+          <w:lang w:val="en-US"/>
+        </w:rPr>
+        <w:t>informations</w:t>
+      </w:r>
+      <w:proofErr w:type="spellEnd"/>
+      <w:r>
+        <w:rPr>
+          <w:lang w:val="en-US"/>
+        </w:rPr>
+        <w:t xml:space="preserve"> are always up to date with the ‘</w:t>
+      </w:r>
+      <w:proofErr w:type="spellStart"/>
+      <w:r>
+        <w:rPr>
+          <w:lang w:val="en-US"/>
+        </w:rPr>
+        <w:t>isValid</w:t>
+      </w:r>
+      <w:proofErr w:type="spellEnd"/>
+      <w:r>
+        <w:rPr>
+          <w:lang w:val="en-US"/>
+        </w:rPr>
+        <w:t xml:space="preserve">” method in </w:t>
+      </w:r>
+      <w:proofErr w:type="spellStart"/>
+      <w:r>
+        <w:rPr>
+          <w:lang w:val="en-US"/>
+        </w:rPr>
+        <w:t>HttpResponse</w:t>
+      </w:r>
+      <w:proofErr w:type="spellEnd"/>
+      <w:r>
+        <w:rPr>
+          <w:lang w:val="en-US"/>
+        </w:rPr>
+        <w:t xml:space="preserve"> class.</w:t>
       </w:r>
     </w:p>
     <w:p>
@@ -4361,8 +5722,29 @@
           <w:sz w:val="18"/>
           <w:szCs w:val="18"/>
         </w:rPr>
-        <w:t xml:space="preserve"> void </w:t>
-      </w:r>
+        <w:t xml:space="preserve"> </w:t>
+      </w:r>
+      <w:proofErr w:type="spellStart"/>
+      <w:r>
+        <w:rPr>
+          <w:rFonts w:ascii="Menlo" w:hAnsi="Menlo" w:cs="Menlo"/>
+          <w:color w:val="CC7832"/>
+          <w:sz w:val="18"/>
+          <w:szCs w:val="18"/>
+        </w:rPr>
+        <w:t>void</w:t>
+      </w:r>
+      <w:proofErr w:type="spellEnd"/>
+      <w:r>
+        <w:rPr>
+          <w:rFonts w:ascii="Menlo" w:hAnsi="Menlo" w:cs="Menlo"/>
+          <w:color w:val="CC7832"/>
+          <w:sz w:val="18"/>
+          <w:szCs w:val="18"/>
+        </w:rPr>
+        <w:t xml:space="preserve"> </w:t>
+      </w:r>
+      <w:proofErr w:type="spellStart"/>
       <w:r>
         <w:rPr>
           <w:rFonts w:ascii="Menlo" w:hAnsi="Menlo" w:cs="Menlo"/>
@@ -4372,15 +5754,27 @@
         </w:rPr>
         <w:t>saveToFile</w:t>
       </w:r>
-      <w:r>
-        <w:rPr>
-          <w:rFonts w:ascii="Menlo" w:hAnsi="Menlo" w:cs="Menlo"/>
-          <w:color w:val="A9B7C6"/>
-          <w:sz w:val="18"/>
-          <w:szCs w:val="18"/>
-        </w:rPr>
-        <w:t>(HttpRequest httpRequest</w:t>
-      </w:r>
+      <w:proofErr w:type="spellEnd"/>
+      <w:r>
+        <w:rPr>
+          <w:rFonts w:ascii="Menlo" w:hAnsi="Menlo" w:cs="Menlo"/>
+          <w:color w:val="A9B7C6"/>
+          <w:sz w:val="18"/>
+          <w:szCs w:val="18"/>
+        </w:rPr>
+        <w:t xml:space="preserve">(HttpRequest </w:t>
+      </w:r>
+      <w:proofErr w:type="spellStart"/>
+      <w:r>
+        <w:rPr>
+          <w:rFonts w:ascii="Menlo" w:hAnsi="Menlo" w:cs="Menlo"/>
+          <w:color w:val="A9B7C6"/>
+          <w:sz w:val="18"/>
+          <w:szCs w:val="18"/>
+        </w:rPr>
+        <w:t>httpRequest</w:t>
+      </w:r>
+      <w:proofErr w:type="spellEnd"/>
       <w:r>
         <w:rPr>
           <w:rFonts w:ascii="Menlo" w:hAnsi="Menlo" w:cs="Menlo"/>
@@ -4397,7 +5791,27 @@
           <w:sz w:val="18"/>
           <w:szCs w:val="18"/>
         </w:rPr>
-        <w:t>HttpResponse httpResponse)</w:t>
+        <w:t xml:space="preserve">HttpResponse </w:t>
+      </w:r>
+      <w:proofErr w:type="spellStart"/>
+      <w:r>
+        <w:rPr>
+          <w:rFonts w:ascii="Menlo" w:hAnsi="Menlo" w:cs="Menlo"/>
+          <w:color w:val="A9B7C6"/>
+          <w:sz w:val="18"/>
+          <w:szCs w:val="18"/>
+        </w:rPr>
+        <w:t>httpResponse</w:t>
+      </w:r>
+      <w:proofErr w:type="spellEnd"/>
+      <w:r>
+        <w:rPr>
+          <w:rFonts w:ascii="Menlo" w:hAnsi="Menlo" w:cs="Menlo"/>
+          <w:color w:val="A9B7C6"/>
+          <w:sz w:val="18"/>
+          <w:szCs w:val="18"/>
+        </w:rPr>
+        <w:t>)</w:t>
       </w:r>
     </w:p>
     <w:p>
@@ -4470,7 +5884,143 @@
         <w:rPr>
           <w:lang w:val="en-US"/>
         </w:rPr>
-        <w:t xml:space="preserve"> in order to have a unique folder for</w:t>
+        <w:t xml:space="preserve"> in order to have a unique folder for each request/response couple. </w:t>
+      </w:r>
+      <w:r>
+        <w:rPr>
+          <w:lang w:val="en-US"/>
+        </w:rPr>
+        <w:t>If another client asks for the same web page or file, the MD5 print will be the same</w:t>
+      </w:r>
+      <w:r>
+        <w:rPr>
+          <w:lang w:val="en-US"/>
+        </w:rPr>
+        <w:t>. Th</w:t>
+      </w:r>
+      <w:r>
+        <w:rPr>
+          <w:lang w:val="en-US"/>
+        </w:rPr>
+        <w:t xml:space="preserve">anks to that, </w:t>
+      </w:r>
+      <w:r>
+        <w:rPr>
+          <w:lang w:val="en-US"/>
+        </w:rPr>
+        <w:t>the s</w:t>
+      </w:r>
+      <w:r>
+        <w:rPr>
+          <w:lang w:val="en-US"/>
+        </w:rPr>
+        <w:t>erver can</w:t>
+      </w:r>
+      <w:r>
+        <w:rPr>
+          <w:lang w:val="en-US"/>
+        </w:rPr>
+        <w:t xml:space="preserve"> </w:t>
+      </w:r>
+      <w:r>
+        <w:rPr>
+          <w:lang w:val="en-US"/>
+        </w:rPr>
+        <w:t>forward the saved response to the second client.</w:t>
+      </w:r>
+    </w:p>
+    <w:p>
+      <w:pPr>
+        <w:rPr>
+          <w:lang w:val="en-US"/>
+        </w:rPr>
+      </w:pPr>
+    </w:p>
+    <w:p>
+      <w:pPr>
+        <w:pStyle w:val="Titre1"/>
+      </w:pPr>
+      <w:r>
+        <w:t>Future change</w:t>
+      </w:r>
+      <w:r>
+        <w:t xml:space="preserve"> requests</w:t>
+      </w:r>
+    </w:p>
+    <w:p>
+      <w:pPr>
+        <w:rPr>
+          <w:lang w:val="en-US"/>
+        </w:rPr>
+      </w:pPr>
+    </w:p>
+    <w:p>
+      <w:pPr>
+        <w:rPr>
+          <w:lang w:val="en-US"/>
+        </w:rPr>
+      </w:pPr>
+      <w:r>
+        <w:rPr>
+          <w:lang w:val="en-US"/>
+        </w:rPr>
+        <w:t>As all features are impleme</w:t>
+      </w:r>
+      <w:r>
+        <w:rPr>
+          <w:lang w:val="en-US"/>
+        </w:rPr>
+        <w:t>nted, some change requests (</w:t>
+      </w:r>
+      <w:r>
+        <w:rPr>
+          <w:lang w:val="en-US"/>
+        </w:rPr>
+        <w:t>enhancement</w:t>
+      </w:r>
+      <w:r>
+        <w:rPr>
+          <w:lang w:val="en-US"/>
+        </w:rPr>
+        <w:t>s)</w:t>
+      </w:r>
+      <w:r>
+        <w:rPr>
+          <w:lang w:val="en-US"/>
+        </w:rPr>
+        <w:t xml:space="preserve"> can be </w:t>
+      </w:r>
+      <w:r>
+        <w:rPr>
+          <w:lang w:val="en-US"/>
+        </w:rPr>
+        <w:t>raised</w:t>
+      </w:r>
+      <w:r>
+        <w:rPr>
+          <w:lang w:val="en-US"/>
+        </w:rPr>
+        <w:t>.</w:t>
+      </w:r>
+    </w:p>
+    <w:p>
+      <w:pPr>
+        <w:rPr>
+          <w:lang w:val="en-US"/>
+        </w:rPr>
+      </w:pPr>
+    </w:p>
+    <w:p>
+      <w:pPr>
+        <w:rPr>
+          <w:lang w:val="en-US"/>
+        </w:rPr>
+      </w:pPr>
+      <w:r>
+        <w:rPr>
+          <w:lang w:val="en-US"/>
+        </w:rPr>
+        <w:t>The first feature that the Proxy Cache Server can receive for the next release is the verbose or non-verbose mode for console text mess</w:t>
       </w:r>
       <w:bookmarkStart w:id="1" w:name="_GoBack"/>
       <w:bookmarkEnd w:id="1"/>
@@ -4478,84 +6028,7 @@
         <w:rPr>
           <w:lang w:val="en-US"/>
         </w:rPr>
-        <w:t xml:space="preserve"> each request/response couple. </w:t>
-      </w:r>
-      <w:r>
-        <w:rPr>
-          <w:lang w:val="en-US"/>
-        </w:rPr>
-        <w:t>If another client asks for the same web page or file, the MD5 print will be the same</w:t>
-      </w:r>
-      <w:r>
-        <w:rPr>
-          <w:lang w:val="en-US"/>
-        </w:rPr>
-        <w:t>. Th</w:t>
-      </w:r>
-      <w:r>
-        <w:rPr>
-          <w:lang w:val="en-US"/>
-        </w:rPr>
-        <w:t xml:space="preserve">anks to that, </w:t>
-      </w:r>
-      <w:r>
-        <w:rPr>
-          <w:lang w:val="en-US"/>
-        </w:rPr>
-        <w:t>the s</w:t>
-      </w:r>
-      <w:r>
-        <w:rPr>
-          <w:lang w:val="en-US"/>
-        </w:rPr>
-        <w:t>erver can</w:t>
-      </w:r>
-      <w:r>
-        <w:rPr>
-          <w:lang w:val="en-US"/>
-        </w:rPr>
-        <w:t xml:space="preserve"> </w:t>
-      </w:r>
-      <w:r>
-        <w:rPr>
-          <w:lang w:val="en-US"/>
-        </w:rPr>
-        <w:t>forward the saved response to the second client.</w:t>
-      </w:r>
-    </w:p>
-    <w:p>
-      <w:pPr>
-        <w:rPr>
-          <w:lang w:val="en-US"/>
-        </w:rPr>
-      </w:pPr>
-    </w:p>
-    <w:p>
-      <w:pPr>
-        <w:pStyle w:val="Titre1"/>
-      </w:pPr>
-      <w:r>
-        <w:t>Future changes requests</w:t>
-      </w:r>
-    </w:p>
-    <w:p>
-      <w:pPr>
-        <w:rPr>
-          <w:lang w:val="en-US"/>
-        </w:rPr>
-      </w:pPr>
-    </w:p>
-    <w:p>
-      <w:pPr>
-        <w:rPr>
-          <w:lang w:val="en-US"/>
-        </w:rPr>
-      </w:pPr>
-      <w:r>
-        <w:rPr>
-          <w:lang w:val="en-US"/>
-        </w:rPr>
-        <w:t>The first feature that the Proxy Cache Server can receive for the next release is the verbose or non-verbose mode for console text messages. Indeed, this first release always displays a lot of messages such as complete HTTP requests, HTTP responses and even properties of cache-control sent by the web server. It could be annoying to do not have the possibility to mute the application messages.</w:t>
+        <w:t>ages. Indeed, this first release always displays a lot of messages such as complete HTTP requests, HTTP responses and even properties of cache-control sent by the web server. It could be annoying to do not have the possibility to mute the application messages.</w:t>
       </w:r>
     </w:p>
     <w:p>
@@ -4727,7 +6200,7 @@
           <w:u w:val="single"/>
           <w:lang w:val="en-US"/>
         </w:rPr>
-        <w:t>Example of use</w:t>
+        <w:t>Example</w:t>
       </w:r>
       <w:r>
         <w:rPr>
@@ -4735,6 +6208,22 @@
           <w:u w:val="single"/>
           <w:lang w:val="en-US"/>
         </w:rPr>
+        <w:t>s</w:t>
+      </w:r>
+      <w:r>
+        <w:rPr>
+          <w:i/>
+          <w:u w:val="single"/>
+          <w:lang w:val="en-US"/>
+        </w:rPr>
+        <w:t xml:space="preserve"> of use</w:t>
+      </w:r>
+      <w:r>
+        <w:rPr>
+          <w:i/>
+          <w:u w:val="single"/>
+          <w:lang w:val="en-US"/>
+        </w:rPr>
         <w:t>:</w:t>
       </w:r>
       <w:r>
@@ -4756,13 +6245,20 @@
           <w:i/>
           <w:lang w:val="en-US"/>
         </w:rPr>
-        <w:t xml:space="preserve">java –jar </w:t>
+        <w:t>java -</w:t>
       </w:r>
       <w:r>
         <w:rPr>
           <w:i/>
           <w:lang w:val="en-US"/>
         </w:rPr>
+        <w:t xml:space="preserve">jar </w:t>
+      </w:r>
+      <w:r>
+        <w:rPr>
+          <w:i/>
+          <w:lang w:val="en-US"/>
+        </w:rPr>
         <w:t>p</w:t>
       </w:r>
       <w:r>
@@ -4784,20 +6280,34 @@
           <w:i/>
           <w:lang w:val="en-US"/>
         </w:rPr>
-        <w:t xml:space="preserve"> –p 909</w:t>
+        <w:t xml:space="preserve"> -</w:t>
       </w:r>
       <w:r>
         <w:rPr>
           <w:i/>
           <w:lang w:val="en-US"/>
         </w:rPr>
-        <w:t xml:space="preserve">0 –d </w:t>
+        <w:t>p 909</w:t>
       </w:r>
       <w:r>
         <w:rPr>
           <w:i/>
           <w:lang w:val="en-US"/>
         </w:rPr>
+        <w:t>0 -</w:t>
+      </w:r>
+      <w:r>
+        <w:rPr>
+          <w:i/>
+          <w:lang w:val="en-US"/>
+        </w:rPr>
+        <w:t xml:space="preserve">d </w:t>
+      </w:r>
+      <w:r>
+        <w:rPr>
+          <w:i/>
+          <w:lang w:val="en-US"/>
+        </w:rPr>
         <w:t>cache</w:t>
       </w:r>
       <w:r>
@@ -4807,6 +6317,329 @@
         </w:rPr>
         <w:t>/</w:t>
       </w:r>
+    </w:p>
+    <w:p>
+      <w:pPr>
+        <w:rPr>
+          <w:i/>
+          <w:lang w:val="en-US"/>
+        </w:rPr>
+      </w:pPr>
+      <w:r>
+        <w:rPr>
+          <w:i/>
+          <w:lang w:val="en-US"/>
+        </w:rPr>
+        <w:tab/>
+      </w:r>
+      <w:r>
+        <w:rPr>
+          <w:i/>
+          <w:lang w:val="en-US"/>
+        </w:rPr>
+        <w:tab/>
+      </w:r>
+      <w:r>
+        <w:rPr>
+          <w:i/>
+          <w:lang w:val="en-US"/>
+        </w:rPr>
+        <w:tab/>
+      </w:r>
+      <w:r>
+        <w:rPr>
+          <w:i/>
+          <w:lang w:val="en-US"/>
+        </w:rPr>
+        <w:t>java -jar proxy.jar -</w:t>
+      </w:r>
+      <w:r>
+        <w:rPr>
+          <w:i/>
+          <w:lang w:val="en-US"/>
+        </w:rPr>
+        <w:t xml:space="preserve">d </w:t>
+      </w:r>
+      <w:proofErr w:type="spellStart"/>
+      <w:r>
+        <w:rPr>
+          <w:i/>
+          <w:lang w:val="en-US"/>
+        </w:rPr>
+        <w:t>cache</w:t>
+      </w:r>
+      <w:r>
+        <w:rPr>
+          <w:i/>
+          <w:lang w:val="en-US"/>
+        </w:rPr>
+        <w:t>_test</w:t>
+      </w:r>
+      <w:proofErr w:type="spellEnd"/>
+      <w:r>
+        <w:rPr>
+          <w:i/>
+          <w:lang w:val="en-US"/>
+        </w:rPr>
+        <w:t>/</w:t>
+      </w:r>
+    </w:p>
+    <w:p>
+      <w:pPr>
+        <w:rPr>
+          <w:i/>
+          <w:lang w:val="en-US"/>
+        </w:rPr>
+      </w:pPr>
+      <w:r>
+        <w:rPr>
+          <w:i/>
+          <w:lang w:val="en-US"/>
+        </w:rPr>
+        <w:tab/>
+      </w:r>
+      <w:r>
+        <w:rPr>
+          <w:i/>
+          <w:lang w:val="en-US"/>
+        </w:rPr>
+        <w:tab/>
+      </w:r>
+      <w:r>
+        <w:rPr>
+          <w:i/>
+          <w:lang w:val="en-US"/>
+        </w:rPr>
+        <w:tab/>
+      </w:r>
+      <w:r>
+        <w:rPr>
+          <w:i/>
+          <w:lang w:val="en-US"/>
+        </w:rPr>
+        <w:t>java -jar proxy.jar -p 909</w:t>
+      </w:r>
+      <w:r>
+        <w:rPr>
+          <w:i/>
+          <w:lang w:val="en-US"/>
+        </w:rPr>
+        <w:t>1</w:t>
+      </w:r>
+    </w:p>
+    <w:p>
+      <w:pPr>
+        <w:ind w:left="1416" w:firstLine="708"/>
+        <w:rPr>
+          <w:i/>
+          <w:lang w:val="en-US"/>
+        </w:rPr>
+      </w:pPr>
+      <w:r>
+        <w:rPr>
+          <w:i/>
+          <w:lang w:val="en-US"/>
+        </w:rPr>
+        <w:t>java -jar proxy.jar</w:t>
+      </w:r>
+    </w:p>
+    <w:p>
+      <w:pPr>
+        <w:rPr>
+          <w:lang w:val="en-US"/>
+        </w:rPr>
+      </w:pPr>
+    </w:p>
+    <w:p>
+      <w:pPr>
+        <w:rPr>
+          <w:lang w:val="en-US"/>
+        </w:rPr>
+      </w:pPr>
+      <w:r>
+        <w:rPr>
+          <w:i/>
+          <w:u w:val="single"/>
+          <w:lang w:val="en-US"/>
+        </w:rPr>
+        <w:t xml:space="preserve">Exception: </w:t>
+      </w:r>
+      <w:r>
+        <w:rPr>
+          <w:lang w:val="en-US"/>
+        </w:rPr>
+        <w:t>It seems that on OS X System</w:t>
+      </w:r>
+      <w:r>
+        <w:rPr>
+          <w:lang w:val="en-US"/>
+        </w:rPr>
+        <w:t xml:space="preserve"> with</w:t>
+      </w:r>
+      <w:r>
+        <w:rPr>
+          <w:lang w:val="en-US"/>
+        </w:rPr>
+        <w:t xml:space="preserve"> JDK 1</w:t>
+      </w:r>
+      <w:r>
+        <w:rPr>
+          <w:lang w:val="en-US"/>
+        </w:rPr>
+        <w:t>.8</w:t>
+      </w:r>
+      <w:r>
+        <w:rPr>
+          <w:lang w:val="en-US"/>
+        </w:rPr>
+        <w:t>.0</w:t>
+      </w:r>
+      <w:r>
+        <w:rPr>
+          <w:lang w:val="en-US"/>
+        </w:rPr>
+        <w:t xml:space="preserve"> u151, the .jar file </w:t>
+      </w:r>
+      <w:r>
+        <w:rPr>
+          <w:lang w:val="en-US"/>
+        </w:rPr>
+        <w:t>has to be called with one more option: --</w:t>
+      </w:r>
+      <w:r>
+        <w:rPr>
+          <w:lang w:val="en-US"/>
+        </w:rPr>
+        <w:t xml:space="preserve">add-modules </w:t>
+      </w:r>
+      <w:proofErr w:type="spellStart"/>
+      <w:proofErr w:type="gramStart"/>
+      <w:r>
+        <w:rPr>
+          <w:lang w:val="en-US"/>
+        </w:rPr>
+        <w:t>java.xml.bind</w:t>
+      </w:r>
+      <w:proofErr w:type="spellEnd"/>
+      <w:proofErr w:type="gramEnd"/>
+    </w:p>
+    <w:p>
+      <w:pPr>
+        <w:rPr>
+          <w:i/>
+          <w:lang w:val="en-US"/>
+        </w:rPr>
+      </w:pPr>
+      <w:r>
+        <w:rPr>
+          <w:i/>
+          <w:lang w:val="en-US"/>
+        </w:rPr>
+        <w:t xml:space="preserve">OS X </w:t>
+      </w:r>
+      <w:r>
+        <w:rPr>
+          <w:i/>
+          <w:lang w:val="en-US"/>
+        </w:rPr>
+        <w:t>use:</w:t>
+      </w:r>
+      <w:r>
+        <w:rPr>
+          <w:i/>
+          <w:lang w:val="en-US"/>
+        </w:rPr>
+        <w:t xml:space="preserve"> </w:t>
+      </w:r>
+      <w:r>
+        <w:rPr>
+          <w:i/>
+          <w:lang w:val="en-US"/>
+        </w:rPr>
+        <w:tab/>
+        <w:t>java</w:t>
+      </w:r>
+      <w:r>
+        <w:rPr>
+          <w:i/>
+          <w:lang w:val="en-US"/>
+        </w:rPr>
+        <w:t xml:space="preserve"> </w:t>
+      </w:r>
+      <w:r>
+        <w:rPr>
+          <w:i/>
+          <w:lang w:val="en-US"/>
+        </w:rPr>
+        <w:t xml:space="preserve">--add-modules </w:t>
+      </w:r>
+      <w:proofErr w:type="spellStart"/>
+      <w:proofErr w:type="gramStart"/>
+      <w:r>
+        <w:rPr>
+          <w:i/>
+          <w:lang w:val="en-US"/>
+        </w:rPr>
+        <w:t>java.xml.bind</w:t>
+      </w:r>
+      <w:proofErr w:type="spellEnd"/>
+      <w:proofErr w:type="gramEnd"/>
+      <w:r>
+        <w:rPr>
+          <w:i/>
+          <w:lang w:val="en-US"/>
+        </w:rPr>
+        <w:t xml:space="preserve"> -</w:t>
+      </w:r>
+      <w:r>
+        <w:rPr>
+          <w:i/>
+          <w:lang w:val="en-US"/>
+        </w:rPr>
+        <w:t>jar proxy.jar</w:t>
+      </w:r>
+      <w:r>
+        <w:rPr>
+          <w:i/>
+          <w:lang w:val="en-US"/>
+        </w:rPr>
+        <w:t xml:space="preserve"> -</w:t>
+      </w:r>
+      <w:r>
+        <w:rPr>
+          <w:i/>
+          <w:lang w:val="en-US"/>
+        </w:rPr>
+        <w:t>p 909</w:t>
+      </w:r>
+      <w:r>
+        <w:rPr>
+          <w:i/>
+          <w:lang w:val="en-US"/>
+        </w:rPr>
+        <w:t>0 -</w:t>
+      </w:r>
+      <w:r>
+        <w:rPr>
+          <w:i/>
+          <w:lang w:val="en-US"/>
+        </w:rPr>
+        <w:t xml:space="preserve">d </w:t>
+      </w:r>
+      <w:r>
+        <w:rPr>
+          <w:i/>
+          <w:lang w:val="en-US"/>
+        </w:rPr>
+        <w:t>cache/</w:t>
+      </w:r>
+    </w:p>
+    <w:p>
+      <w:pPr>
+        <w:rPr>
+          <w:lang w:val="en-US"/>
+        </w:rPr>
+      </w:pPr>
     </w:p>
     <w:p>
       <w:pPr>
@@ -4916,10 +6749,11 @@
         </w:numPr>
         <w:spacing w:before="0" w:beforeAutospacing="0" w:after="0" w:afterAutospacing="0"/>
         <w:rPr>
-          <w:rFonts w:ascii="Tahoma" w:hAnsi="Tahoma" w:cs="Tahoma"/>
-          <w:color w:val="212121"/>
-          <w:sz w:val="23"/>
-          <w:szCs w:val="23"/>
+          <w:rStyle w:val="Lienhypertexte"/>
+          <w:rFonts w:ascii="Consolas" w:hAnsi="Consolas" w:cstheme="minorBidi"/>
+          <w:sz w:val="18"/>
+          <w:szCs w:val="18"/>
+          <w:lang w:eastAsia="en-US"/>
         </w:rPr>
       </w:pPr>
       <w:hyperlink r:id="rId13" w:tgtFrame="_blank" w:history="1">
@@ -4935,8 +6769,131 @@
         </w:r>
       </w:hyperlink>
     </w:p>
+    <w:p>
+      <w:pPr>
+        <w:rPr>
+          <w:rStyle w:val="Lienhypertexte"/>
+          <w:rFonts w:ascii="Consolas" w:hAnsi="Consolas"/>
+          <w:sz w:val="18"/>
+          <w:szCs w:val="18"/>
+        </w:rPr>
+      </w:pPr>
+      <w:r>
+        <w:rPr>
+          <w:rStyle w:val="Lienhypertexte"/>
+          <w:rFonts w:ascii="Consolas" w:hAnsi="Consolas"/>
+          <w:sz w:val="18"/>
+          <w:szCs w:val="18"/>
+        </w:rPr>
+        <w:br w:type="page"/>
+      </w:r>
+    </w:p>
+    <w:p>
+      <w:pPr>
+        <w:pStyle w:val="Titre1"/>
+      </w:pPr>
+      <w:r>
+        <w:t>A</w:t>
+      </w:r>
+      <w:r>
+        <w:t>ppendices</w:t>
+      </w:r>
+      <w:r>
+        <w:t>:</w:t>
+      </w:r>
+    </w:p>
+    <w:p>
+      <w:pPr>
+        <w:rPr>
+          <w:lang w:val="en-US"/>
+        </w:rPr>
+      </w:pPr>
+    </w:p>
+    <w:p>
+      <w:pPr>
+        <w:pStyle w:val="Titre2"/>
+        <w:numPr>
+          <w:ilvl w:val="0"/>
+          <w:numId w:val="5"/>
+        </w:numPr>
+      </w:pPr>
+      <w:r>
+        <w:t>Project architecture:</w:t>
+      </w:r>
+    </w:p>
+    <w:p>
+      <w:pPr>
+        <w:rPr>
+          <w:lang w:val="en-US"/>
+        </w:rPr>
+      </w:pPr>
+    </w:p>
+    <w:p>
+      <w:pPr>
+        <w:ind w:left="708"/>
+        <w:rPr>
+          <w:lang w:val="en-US"/>
+        </w:rPr>
+      </w:pPr>
+      <w:r>
+        <w:rPr>
+          <w:lang w:val="en-US"/>
+        </w:rPr>
+        <w:drawing>
+          <wp:inline distT="0" distB="0" distL="0" distR="0" wp14:anchorId="13C6EDC9" wp14:editId="519CF1F0">
+            <wp:extent cx="1836170" cy="2877969"/>
+            <wp:effectExtent l="0" t="0" r="0" b="0"/>
+            <wp:docPr id="3" name="Image 3"/>
+            <wp:cNvGraphicFramePr>
+              <a:graphicFrameLocks xmlns:a="http://schemas.openxmlformats.org/drawingml/2006/main" noChangeAspect="1"/>
+            </wp:cNvGraphicFramePr>
+            <a:graphic xmlns:a="http://schemas.openxmlformats.org/drawingml/2006/main">
+              <a:graphicData uri="http://schemas.openxmlformats.org/drawingml/2006/picture">
+                <pic:pic xmlns:pic="http://schemas.openxmlformats.org/drawingml/2006/picture">
+                  <pic:nvPicPr>
+                    <pic:cNvPr id="1" name=""/>
+                    <pic:cNvPicPr/>
+                  </pic:nvPicPr>
+                  <pic:blipFill>
+                    <a:blip r:embed="rId14"/>
+                    <a:stretch>
+                      <a:fillRect/>
+                    </a:stretch>
+                  </pic:blipFill>
+                  <pic:spPr>
+                    <a:xfrm>
+                      <a:off x="0" y="0"/>
+                      <a:ext cx="1840524" cy="2884793"/>
+                    </a:xfrm>
+                    <a:prstGeom prst="rect">
+                      <a:avLst/>
+                    </a:prstGeom>
+                  </pic:spPr>
+                </pic:pic>
+              </a:graphicData>
+            </a:graphic>
+          </wp:inline>
+        </w:drawing>
+      </w:r>
+    </w:p>
+    <w:p>
+      <w:pPr>
+        <w:ind w:left="708"/>
+        <w:rPr>
+          <w:lang w:val="en-US"/>
+        </w:rPr>
+      </w:pPr>
+    </w:p>
+    <w:p>
+      <w:pPr>
+        <w:ind w:left="708"/>
+        <w:rPr>
+          <w:lang w:val="en-US"/>
+        </w:rPr>
+      </w:pPr>
+    </w:p>
     <w:sectPr>
-      <w:footerReference w:type="default" r:id="rId14"/>
+      <w:footerReference w:type="default" r:id="rId15"/>
       <w:pgSz w:w="11900" w:h="16840"/>
       <w:pgMar w:top="1418" w:right="1418" w:bottom="1418" w:left="1418" w:header="709" w:footer="709" w:gutter="0"/>
       <w:cols w:space="708"/>
@@ -5033,8 +6990,17 @@
         <w:sz w:val="20"/>
         <w:szCs w:val="20"/>
       </w:rPr>
-      <w:t>Baptiste Calin</w:t>
+      <w:t xml:space="preserve">Baptiste </w:t>
     </w:r>
+    <w:proofErr w:type="spellStart"/>
+    <w:r>
+      <w:rPr>
+        <w:sz w:val="20"/>
+        <w:szCs w:val="20"/>
+      </w:rPr>
+      <w:t>Calin</w:t>
+    </w:r>
+    <w:proofErr w:type="spellEnd"/>
   </w:p>
   <w:p>
     <w:pPr>
@@ -5056,8 +7022,17 @@
         <w:sz w:val="20"/>
         <w:szCs w:val="20"/>
       </w:rPr>
-      <w:t xml:space="preserve"> Jamar</w:t>
+      <w:t xml:space="preserve"> </w:t>
     </w:r>
+    <w:proofErr w:type="spellStart"/>
+    <w:r>
+      <w:rPr>
+        <w:sz w:val="20"/>
+        <w:szCs w:val="20"/>
+      </w:rPr>
+      <w:t>Jamar</w:t>
+    </w:r>
+    <w:proofErr w:type="spellEnd"/>
   </w:p>
   <w:p>
     <w:pPr>
@@ -5068,6 +7043,7 @@
         <w:szCs w:val="20"/>
       </w:rPr>
     </w:pPr>
+    <w:proofErr w:type="spellStart"/>
     <w:proofErr w:type="gramStart"/>
     <w:r>
       <w:rPr>
@@ -5076,6 +7052,7 @@
       </w:rPr>
       <w:t>uMons</w:t>
     </w:r>
+    <w:proofErr w:type="spellEnd"/>
     <w:proofErr w:type="gramEnd"/>
     <w:r>
       <w:rPr>
@@ -5120,6 +7097,184 @@
 <file path=word/numbering.xml><?xml version="1.0" encoding="utf-8"?>
 <w:numbering xmlns:wpc="http://schemas.microsoft.com/office/word/2010/wordprocessingCanvas" xmlns:mo="http://schemas.microsoft.com/office/mac/office/2008/main" xmlns:mc="http://schemas.openxmlformats.org/markup-compatibility/2006" xmlns:mv="urn:schemas-microsoft-com:mac:vml" xmlns:o="urn:schemas-microsoft-com:office:office" xmlns:r="http://schemas.openxmlformats.org/officeDocument/2006/relationships" xmlns:m="http://schemas.openxmlformats.org/officeDocument/2006/math" xmlns:v="urn:schemas-microsoft-com:vml" xmlns:wp14="http://schemas.microsoft.com/office/word/2010/wordprocessingDrawing" xmlns:wp="http://schemas.openxmlformats.org/drawingml/2006/wordprocessingDrawing" xmlns:w10="urn:schemas-microsoft-com:office:word" xmlns:w="http://schemas.openxmlformats.org/wordprocessingml/2006/main" xmlns:w14="http://schemas.microsoft.com/office/word/2010/wordml" xmlns:w15="http://schemas.microsoft.com/office/word/2012/wordml" xmlns:wpg="http://schemas.microsoft.com/office/word/2010/wordprocessingGroup" xmlns:wpi="http://schemas.microsoft.com/office/word/2010/wordprocessingInk" xmlns:wne="http://schemas.microsoft.com/office/word/2006/wordml" xmlns:wps="http://schemas.microsoft.com/office/word/2010/wordprocessingShape" mc:Ignorable="w14 w15 wp14">
   <w:abstractNum w:abstractNumId="0">
+    <w:nsid w:val="3F2C32E9"/>
+    <w:multiLevelType w:val="hybridMultilevel"/>
+    <w:tmpl w:val="477A79EA"/>
+    <w:lvl w:ilvl="0" w:tplc="4B64A248">
+      <w:start w:val="1"/>
+      <w:numFmt w:val="decimal"/>
+      <w:lvlText w:val="%1-"/>
+      <w:lvlJc w:val="left"/>
+      <w:pPr>
+        <w:ind w:left="720" w:hanging="360"/>
+      </w:pPr>
+      <w:rPr>
+        <w:rFonts w:hint="default"/>
+      </w:rPr>
+    </w:lvl>
+    <w:lvl w:ilvl="1" w:tplc="040C0019" w:tentative="1">
+      <w:start w:val="1"/>
+      <w:numFmt w:val="lowerLetter"/>
+      <w:lvlText w:val="%2."/>
+      <w:lvlJc w:val="left"/>
+      <w:pPr>
+        <w:ind w:left="1440" w:hanging="360"/>
+      </w:pPr>
+    </w:lvl>
+    <w:lvl w:ilvl="2" w:tplc="040C001B" w:tentative="1">
+      <w:start w:val="1"/>
+      <w:numFmt w:val="lowerRoman"/>
+      <w:lvlText w:val="%3."/>
+      <w:lvlJc w:val="right"/>
+      <w:pPr>
+        <w:ind w:left="2160" w:hanging="180"/>
+      </w:pPr>
+    </w:lvl>
+    <w:lvl w:ilvl="3" w:tplc="040C000F" w:tentative="1">
+      <w:start w:val="1"/>
+      <w:numFmt w:val="decimal"/>
+      <w:lvlText w:val="%4."/>
+      <w:lvlJc w:val="left"/>
+      <w:pPr>
+        <w:ind w:left="2880" w:hanging="360"/>
+      </w:pPr>
+    </w:lvl>
+    <w:lvl w:ilvl="4" w:tplc="040C0019" w:tentative="1">
+      <w:start w:val="1"/>
+      <w:numFmt w:val="lowerLetter"/>
+      <w:lvlText w:val="%5."/>
+      <w:lvlJc w:val="left"/>
+      <w:pPr>
+        <w:ind w:left="3600" w:hanging="360"/>
+      </w:pPr>
+    </w:lvl>
+    <w:lvl w:ilvl="5" w:tplc="040C001B" w:tentative="1">
+      <w:start w:val="1"/>
+      <w:numFmt w:val="lowerRoman"/>
+      <w:lvlText w:val="%6."/>
+      <w:lvlJc w:val="right"/>
+      <w:pPr>
+        <w:ind w:left="4320" w:hanging="180"/>
+      </w:pPr>
+    </w:lvl>
+    <w:lvl w:ilvl="6" w:tplc="040C000F" w:tentative="1">
+      <w:start w:val="1"/>
+      <w:numFmt w:val="decimal"/>
+      <w:lvlText w:val="%7."/>
+      <w:lvlJc w:val="left"/>
+      <w:pPr>
+        <w:ind w:left="5040" w:hanging="360"/>
+      </w:pPr>
+    </w:lvl>
+    <w:lvl w:ilvl="7" w:tplc="040C0019" w:tentative="1">
+      <w:start w:val="1"/>
+      <w:numFmt w:val="lowerLetter"/>
+      <w:lvlText w:val="%8."/>
+      <w:lvlJc w:val="left"/>
+      <w:pPr>
+        <w:ind w:left="5760" w:hanging="360"/>
+      </w:pPr>
+    </w:lvl>
+    <w:lvl w:ilvl="8" w:tplc="040C001B" w:tentative="1">
+      <w:start w:val="1"/>
+      <w:numFmt w:val="lowerRoman"/>
+      <w:lvlText w:val="%9."/>
+      <w:lvlJc w:val="right"/>
+      <w:pPr>
+        <w:ind w:left="6480" w:hanging="180"/>
+      </w:pPr>
+    </w:lvl>
+  </w:abstractNum>
+  <w:abstractNum w:abstractNumId="1">
+    <w:nsid w:val="4D14383A"/>
+    <w:multiLevelType w:val="hybridMultilevel"/>
+    <w:tmpl w:val="0E24D3D2"/>
+    <w:lvl w:ilvl="0" w:tplc="C3D2FCC8">
+      <w:start w:val="1"/>
+      <w:numFmt w:val="decimal"/>
+      <w:lvlText w:val="%1"/>
+      <w:lvlJc w:val="left"/>
+      <w:pPr>
+        <w:ind w:left="720" w:hanging="360"/>
+      </w:pPr>
+      <w:rPr>
+        <w:rFonts w:hint="default"/>
+      </w:rPr>
+    </w:lvl>
+    <w:lvl w:ilvl="1" w:tplc="040C0019" w:tentative="1">
+      <w:start w:val="1"/>
+      <w:numFmt w:val="lowerLetter"/>
+      <w:lvlText w:val="%2."/>
+      <w:lvlJc w:val="left"/>
+      <w:pPr>
+        <w:ind w:left="1440" w:hanging="360"/>
+      </w:pPr>
+    </w:lvl>
+    <w:lvl w:ilvl="2" w:tplc="040C001B" w:tentative="1">
+      <w:start w:val="1"/>
+      <w:numFmt w:val="lowerRoman"/>
+      <w:lvlText w:val="%3."/>
+      <w:lvlJc w:val="right"/>
+      <w:pPr>
+        <w:ind w:left="2160" w:hanging="180"/>
+      </w:pPr>
+    </w:lvl>
+    <w:lvl w:ilvl="3" w:tplc="040C000F" w:tentative="1">
+      <w:start w:val="1"/>
+      <w:numFmt w:val="decimal"/>
+      <w:lvlText w:val="%4."/>
+      <w:lvlJc w:val="left"/>
+      <w:pPr>
+        <w:ind w:left="2880" w:hanging="360"/>
+      </w:pPr>
+    </w:lvl>
+    <w:lvl w:ilvl="4" w:tplc="040C0019" w:tentative="1">
+      <w:start w:val="1"/>
+      <w:numFmt w:val="lowerLetter"/>
+      <w:lvlText w:val="%5."/>
+      <w:lvlJc w:val="left"/>
+      <w:pPr>
+        <w:ind w:left="3600" w:hanging="360"/>
+      </w:pPr>
+    </w:lvl>
+    <w:lvl w:ilvl="5" w:tplc="040C001B" w:tentative="1">
+      <w:start w:val="1"/>
+      <w:numFmt w:val="lowerRoman"/>
+      <w:lvlText w:val="%6."/>
+      <w:lvlJc w:val="right"/>
+      <w:pPr>
+        <w:ind w:left="4320" w:hanging="180"/>
+      </w:pPr>
+    </w:lvl>
+    <w:lvl w:ilvl="6" w:tplc="040C000F" w:tentative="1">
+      <w:start w:val="1"/>
+      <w:numFmt w:val="decimal"/>
+      <w:lvlText w:val="%7."/>
+      <w:lvlJc w:val="left"/>
+      <w:pPr>
+        <w:ind w:left="5040" w:hanging="360"/>
+      </w:pPr>
+    </w:lvl>
+    <w:lvl w:ilvl="7" w:tplc="040C0019" w:tentative="1">
+      <w:start w:val="1"/>
+      <w:numFmt w:val="lowerLetter"/>
+      <w:lvlText w:val="%8."/>
+      <w:lvlJc w:val="left"/>
+      <w:pPr>
+        <w:ind w:left="5760" w:hanging="360"/>
+      </w:pPr>
+    </w:lvl>
+    <w:lvl w:ilvl="8" w:tplc="040C001B" w:tentative="1">
+      <w:start w:val="1"/>
+      <w:numFmt w:val="lowerRoman"/>
+      <w:lvlText w:val="%9."/>
+      <w:lvlJc w:val="right"/>
+      <w:pPr>
+        <w:ind w:left="6480" w:hanging="180"/>
+      </w:pPr>
+    </w:lvl>
+  </w:abstractNum>
+  <w:abstractNum w:abstractNumId="2">
     <w:nsid w:val="5E292403"/>
     <w:multiLevelType w:val="hybridMultilevel"/>
     <w:tmpl w:val="89B46846"/>
@@ -5231,7 +7386,197 @@
       </w:rPr>
     </w:lvl>
   </w:abstractNum>
+  <w:abstractNum w:abstractNumId="3">
+    <w:nsid w:val="65A118CB"/>
+    <w:multiLevelType w:val="hybridMultilevel"/>
+    <w:tmpl w:val="2F3ED5CA"/>
+    <w:lvl w:ilvl="0" w:tplc="040C0011">
+      <w:start w:val="1"/>
+      <w:numFmt w:val="decimal"/>
+      <w:lvlText w:val="%1)"/>
+      <w:lvlJc w:val="left"/>
+      <w:pPr>
+        <w:ind w:left="720" w:hanging="360"/>
+      </w:pPr>
+      <w:rPr>
+        <w:rFonts w:hint="default"/>
+      </w:rPr>
+    </w:lvl>
+    <w:lvl w:ilvl="1" w:tplc="040C0019" w:tentative="1">
+      <w:start w:val="1"/>
+      <w:numFmt w:val="lowerLetter"/>
+      <w:lvlText w:val="%2."/>
+      <w:lvlJc w:val="left"/>
+      <w:pPr>
+        <w:ind w:left="1440" w:hanging="360"/>
+      </w:pPr>
+    </w:lvl>
+    <w:lvl w:ilvl="2" w:tplc="040C001B" w:tentative="1">
+      <w:start w:val="1"/>
+      <w:numFmt w:val="lowerRoman"/>
+      <w:lvlText w:val="%3."/>
+      <w:lvlJc w:val="right"/>
+      <w:pPr>
+        <w:ind w:left="2160" w:hanging="180"/>
+      </w:pPr>
+    </w:lvl>
+    <w:lvl w:ilvl="3" w:tplc="040C000F" w:tentative="1">
+      <w:start w:val="1"/>
+      <w:numFmt w:val="decimal"/>
+      <w:lvlText w:val="%4."/>
+      <w:lvlJc w:val="left"/>
+      <w:pPr>
+        <w:ind w:left="2880" w:hanging="360"/>
+      </w:pPr>
+    </w:lvl>
+    <w:lvl w:ilvl="4" w:tplc="040C0019" w:tentative="1">
+      <w:start w:val="1"/>
+      <w:numFmt w:val="lowerLetter"/>
+      <w:lvlText w:val="%5."/>
+      <w:lvlJc w:val="left"/>
+      <w:pPr>
+        <w:ind w:left="3600" w:hanging="360"/>
+      </w:pPr>
+    </w:lvl>
+    <w:lvl w:ilvl="5" w:tplc="040C001B" w:tentative="1">
+      <w:start w:val="1"/>
+      <w:numFmt w:val="lowerRoman"/>
+      <w:lvlText w:val="%6."/>
+      <w:lvlJc w:val="right"/>
+      <w:pPr>
+        <w:ind w:left="4320" w:hanging="180"/>
+      </w:pPr>
+    </w:lvl>
+    <w:lvl w:ilvl="6" w:tplc="040C000F" w:tentative="1">
+      <w:start w:val="1"/>
+      <w:numFmt w:val="decimal"/>
+      <w:lvlText w:val="%7."/>
+      <w:lvlJc w:val="left"/>
+      <w:pPr>
+        <w:ind w:left="5040" w:hanging="360"/>
+      </w:pPr>
+    </w:lvl>
+    <w:lvl w:ilvl="7" w:tplc="040C0019" w:tentative="1">
+      <w:start w:val="1"/>
+      <w:numFmt w:val="lowerLetter"/>
+      <w:lvlText w:val="%8."/>
+      <w:lvlJc w:val="left"/>
+      <w:pPr>
+        <w:ind w:left="5760" w:hanging="360"/>
+      </w:pPr>
+    </w:lvl>
+    <w:lvl w:ilvl="8" w:tplc="040C001B" w:tentative="1">
+      <w:start w:val="1"/>
+      <w:numFmt w:val="lowerRoman"/>
+      <w:lvlText w:val="%9."/>
+      <w:lvlJc w:val="right"/>
+      <w:pPr>
+        <w:ind w:left="6480" w:hanging="180"/>
+      </w:pPr>
+    </w:lvl>
+  </w:abstractNum>
+  <w:abstractNum w:abstractNumId="4">
+    <w:nsid w:val="7394386D"/>
+    <w:multiLevelType w:val="hybridMultilevel"/>
+    <w:tmpl w:val="E5C67BE2"/>
+    <w:lvl w:ilvl="0" w:tplc="5CC2D7DE">
+      <w:start w:val="1"/>
+      <w:numFmt w:val="decimal"/>
+      <w:lvlText w:val="%1-"/>
+      <w:lvlJc w:val="left"/>
+      <w:pPr>
+        <w:ind w:left="720" w:hanging="360"/>
+      </w:pPr>
+      <w:rPr>
+        <w:rFonts w:hint="default"/>
+      </w:rPr>
+    </w:lvl>
+    <w:lvl w:ilvl="1" w:tplc="040C0019" w:tentative="1">
+      <w:start w:val="1"/>
+      <w:numFmt w:val="lowerLetter"/>
+      <w:lvlText w:val="%2."/>
+      <w:lvlJc w:val="left"/>
+      <w:pPr>
+        <w:ind w:left="1440" w:hanging="360"/>
+      </w:pPr>
+    </w:lvl>
+    <w:lvl w:ilvl="2" w:tplc="040C001B" w:tentative="1">
+      <w:start w:val="1"/>
+      <w:numFmt w:val="lowerRoman"/>
+      <w:lvlText w:val="%3."/>
+      <w:lvlJc w:val="right"/>
+      <w:pPr>
+        <w:ind w:left="2160" w:hanging="180"/>
+      </w:pPr>
+    </w:lvl>
+    <w:lvl w:ilvl="3" w:tplc="040C000F" w:tentative="1">
+      <w:start w:val="1"/>
+      <w:numFmt w:val="decimal"/>
+      <w:lvlText w:val="%4."/>
+      <w:lvlJc w:val="left"/>
+      <w:pPr>
+        <w:ind w:left="2880" w:hanging="360"/>
+      </w:pPr>
+    </w:lvl>
+    <w:lvl w:ilvl="4" w:tplc="040C0019" w:tentative="1">
+      <w:start w:val="1"/>
+      <w:numFmt w:val="lowerLetter"/>
+      <w:lvlText w:val="%5."/>
+      <w:lvlJc w:val="left"/>
+      <w:pPr>
+        <w:ind w:left="3600" w:hanging="360"/>
+      </w:pPr>
+    </w:lvl>
+    <w:lvl w:ilvl="5" w:tplc="040C001B" w:tentative="1">
+      <w:start w:val="1"/>
+      <w:numFmt w:val="lowerRoman"/>
+      <w:lvlText w:val="%6."/>
+      <w:lvlJc w:val="right"/>
+      <w:pPr>
+        <w:ind w:left="4320" w:hanging="180"/>
+      </w:pPr>
+    </w:lvl>
+    <w:lvl w:ilvl="6" w:tplc="040C000F" w:tentative="1">
+      <w:start w:val="1"/>
+      <w:numFmt w:val="decimal"/>
+      <w:lvlText w:val="%7."/>
+      <w:lvlJc w:val="left"/>
+      <w:pPr>
+        <w:ind w:left="5040" w:hanging="360"/>
+      </w:pPr>
+    </w:lvl>
+    <w:lvl w:ilvl="7" w:tplc="040C0019" w:tentative="1">
+      <w:start w:val="1"/>
+      <w:numFmt w:val="lowerLetter"/>
+      <w:lvlText w:val="%8."/>
+      <w:lvlJc w:val="left"/>
+      <w:pPr>
+        <w:ind w:left="5760" w:hanging="360"/>
+      </w:pPr>
+    </w:lvl>
+    <w:lvl w:ilvl="8" w:tplc="040C001B" w:tentative="1">
+      <w:start w:val="1"/>
+      <w:numFmt w:val="lowerRoman"/>
+      <w:lvlText w:val="%9."/>
+      <w:lvlJc w:val="right"/>
+      <w:pPr>
+        <w:ind w:left="6480" w:hanging="180"/>
+      </w:pPr>
+    </w:lvl>
+  </w:abstractNum>
   <w:num w:numId="1">
+    <w:abstractNumId w:val="2"/>
+  </w:num>
+  <w:num w:numId="2">
+    <w:abstractNumId w:val="1"/>
+  </w:num>
+  <w:num w:numId="3">
+    <w:abstractNumId w:val="3"/>
+  </w:num>
+  <w:num w:numId="4">
+    <w:abstractNumId w:val="4"/>
+  </w:num>
+  <w:num w:numId="5">
     <w:abstractNumId w:val="0"/>
   </w:num>
 </w:numbering>
@@ -5694,7 +8039,7 @@
     <w:uiPriority w:val="9"/>
     <w:unhideWhenUsed/>
     <w:qFormat/>
-    <w:rsid w:val="00FC2348"/>
+    <w:rsid w:val="00612C86"/>
     <w:pPr>
       <w:keepNext/>
       <w:keepLines/>
@@ -5704,6 +8049,8 @@
     <w:rPr>
       <w:rFonts w:asciiTheme="majorHAnsi" w:eastAsiaTheme="majorEastAsia" w:hAnsiTheme="majorHAnsi" w:cstheme="majorBidi"/>
       <w:color w:val="1F3763" w:themeColor="accent1" w:themeShade="7F"/>
+      <w:u w:val="single"/>
+      <w:lang w:val="en-US"/>
     </w:rPr>
   </w:style>
   <w:style w:type="character" w:default="1" w:styleId="Policepardfaut">
@@ -5866,10 +8213,12 @@
     <w:basedOn w:val="Policepardfaut"/>
     <w:link w:val="Titre3"/>
     <w:uiPriority w:val="9"/>
-    <w:rsid w:val="00FC2348"/>
+    <w:rsid w:val="00612C86"/>
     <w:rPr>
       <w:rFonts w:asciiTheme="majorHAnsi" w:eastAsiaTheme="majorEastAsia" w:hAnsiTheme="majorHAnsi" w:cstheme="majorBidi"/>
       <w:color w:val="1F3763" w:themeColor="accent1" w:themeShade="7F"/>
+      <w:u w:val="single"/>
+      <w:lang w:val="en-US"/>
     </w:rPr>
   </w:style>
   <w:style w:type="paragraph" w:styleId="Sous-titre">

</xml_diff>

<commit_message>
Document is OK for verification
</commit_message>
<xml_diff>
--- a/Networks_PCS_BC_FJ_2017.docx
+++ b/Networks_PCS_BC_FJ_2017.docx
@@ -1734,13 +1734,19 @@
         <w:rPr>
           <w:lang w:val="en-US"/>
         </w:rPr>
-        <w:t xml:space="preserve">As part of the networking course, a two </w:t>
-      </w:r>
-      <w:r>
-        <w:rPr>
-          <w:lang w:val="en-US"/>
-        </w:rPr>
-        <w:t>persons group</w:t>
+        <w:t xml:space="preserve">As part of the networking course, a </w:t>
+      </w:r>
+      <w:r>
+        <w:rPr>
+          <w:lang w:val="en-US"/>
+        </w:rPr>
+        <w:t>two-person</w:t>
+      </w:r>
+      <w:r>
+        <w:rPr>
+          <w:lang w:val="en-US"/>
+        </w:rPr>
+        <w:t xml:space="preserve"> group</w:t>
       </w:r>
       <w:r>
         <w:rPr>
@@ -1788,13 +1794,19 @@
         <w:rPr>
           <w:lang w:val="en-US"/>
         </w:rPr>
-        <w:t xml:space="preserve"> that a</w:t>
-      </w:r>
-      <w:r>
-        <w:rPr>
-          <w:lang w:val="en-US"/>
-        </w:rPr>
-        <w:t xml:space="preserve"> HTTP client, like a browser, can contact when it needs to request a web site. The caching </w:t>
+        <w:t xml:space="preserve"> that </w:t>
+      </w:r>
+      <w:r>
+        <w:rPr>
+          <w:lang w:val="en-US"/>
+        </w:rPr>
+        <w:t xml:space="preserve">an HTTP </w:t>
+      </w:r>
+      <w:r>
+        <w:rPr>
+          <w:lang w:val="en-US"/>
+        </w:rPr>
+        <w:t xml:space="preserve">client, like a browser, can contact when it needs to request a web site. The caching </w:t>
       </w:r>
       <w:r>
         <w:rPr>
@@ -1824,7 +1836,19 @@
         <w:rPr>
           <w:lang w:val="en-US"/>
         </w:rPr>
-        <w:t>by saving web files for a defined time and returns them to the client as needed. This occurs only if all downloaded data were not modified since the server downloaded them. If not, the server executes a request to the distant web server and sav</w:t>
+        <w:t>b</w:t>
+      </w:r>
+      <w:r>
+        <w:rPr>
+          <w:lang w:val="en-US"/>
+        </w:rPr>
+        <w:t>y saving web files for a definite</w:t>
+      </w:r>
+      <w:r>
+        <w:rPr>
+          <w:lang w:val="en-US"/>
+        </w:rPr>
+        <w:t xml:space="preserve"> time and returns them to the client as needed. This occurs only if all downloaded data were not modified since the server downloaded them. If not, the server executes a request to the distant web server and sav</w:t>
       </w:r>
       <w:r>
         <w:rPr>
@@ -1900,7 +1924,19 @@
         <w:rPr>
           <w:lang w:val="en-US"/>
         </w:rPr>
-        <w:t>The proxy cache server shall be started without IDE.</w:t>
+        <w:t xml:space="preserve">The proxy cache server shall be started without </w:t>
+      </w:r>
+      <w:r>
+        <w:rPr>
+          <w:lang w:val="en-US"/>
+        </w:rPr>
+        <w:t xml:space="preserve">an </w:t>
+      </w:r>
+      <w:r>
+        <w:rPr>
+          <w:lang w:val="en-US"/>
+        </w:rPr>
+        <w:t>IDE.</w:t>
       </w:r>
     </w:p>
     <w:p>
@@ -2161,7 +2197,19 @@
         <w:rPr>
           <w:lang w:val="en-US"/>
         </w:rPr>
-        <w:t>Get and decode a HTTP request from a client</w:t>
+        <w:t xml:space="preserve">Get and decode </w:t>
+      </w:r>
+      <w:r>
+        <w:rPr>
+          <w:lang w:val="en-US"/>
+        </w:rPr>
+        <w:t xml:space="preserve">an HTTP </w:t>
+      </w:r>
+      <w:r>
+        <w:rPr>
+          <w:lang w:val="en-US"/>
+        </w:rPr>
+        <w:t>request from a client</w:t>
       </w:r>
     </w:p>
     <w:p>
@@ -2303,7 +2351,157 @@
         </w:rPr>
         <w:t>.</w:t>
       </w:r>
-      <w:bookmarkStart w:id="4" w:name="_GoBack"/>
+    </w:p>
+    <w:p>
+      <w:pPr>
+        <w:rPr>
+          <w:lang w:val="en-US"/>
+        </w:rPr>
+      </w:pPr>
+    </w:p>
+    <w:p>
+      <w:pPr>
+        <w:rPr>
+          <w:lang w:val="en-US"/>
+        </w:rPr>
+      </w:pPr>
+      <w:r>
+        <w:rPr>
+          <w:lang w:val="en-US"/>
+        </w:rPr>
+        <w:t>[REQ_08]</w:t>
+      </w:r>
+    </w:p>
+    <w:p>
+      <w:pPr>
+        <w:rPr>
+          <w:lang w:val="en-US"/>
+        </w:rPr>
+      </w:pPr>
+      <w:r>
+        <w:rPr>
+          <w:lang w:val="en-US"/>
+        </w:rPr>
+        <w:t>The se</w:t>
+      </w:r>
+      <w:r>
+        <w:rPr>
+          <w:lang w:val="en-US"/>
+        </w:rPr>
+        <w:t>rver is able to handle multiple client connections at</w:t>
+      </w:r>
+      <w:r>
+        <w:rPr>
+          <w:lang w:val="en-US"/>
+        </w:rPr>
+        <w:t xml:space="preserve"> the same time.</w:t>
+      </w:r>
+    </w:p>
+    <w:p>
+      <w:pPr>
+        <w:rPr>
+          <w:lang w:val="en-US"/>
+        </w:rPr>
+      </w:pPr>
+    </w:p>
+    <w:p>
+      <w:pPr>
+        <w:rPr>
+          <w:lang w:val="en-US"/>
+        </w:rPr>
+      </w:pPr>
+      <w:r>
+        <w:rPr>
+          <w:lang w:val="en-US"/>
+        </w:rPr>
+        <w:t>[REQ_09]</w:t>
+      </w:r>
+    </w:p>
+    <w:p>
+      <w:pPr>
+        <w:rPr>
+          <w:lang w:val="en-US"/>
+        </w:rPr>
+      </w:pPr>
+      <w:r>
+        <w:rPr>
+          <w:lang w:val="en-US"/>
+        </w:rPr>
+        <w:t xml:space="preserve">The server implements a request/response </w:t>
+      </w:r>
+      <w:r>
+        <w:rPr>
+          <w:lang w:val="en-US"/>
+        </w:rPr>
+        <w:t>pipelining system</w:t>
+      </w:r>
+      <w:r>
+        <w:rPr>
+          <w:lang w:val="en-US"/>
+        </w:rPr>
+        <w:t xml:space="preserve"> to optimize the response for the client</w:t>
+      </w:r>
+      <w:r>
+        <w:rPr>
+          <w:lang w:val="en-US"/>
+        </w:rPr>
+        <w:t>.</w:t>
+      </w:r>
+    </w:p>
+    <w:p>
+      <w:pPr>
+        <w:rPr>
+          <w:lang w:val="en-US"/>
+        </w:rPr>
+      </w:pPr>
+    </w:p>
+    <w:p>
+      <w:pPr>
+        <w:rPr>
+          <w:i/>
+          <w:lang w:val="en-US"/>
+        </w:rPr>
+      </w:pPr>
+      <w:r>
+        <w:rPr>
+          <w:i/>
+          <w:lang w:val="en-US"/>
+        </w:rPr>
+        <w:t xml:space="preserve">Note: </w:t>
+      </w:r>
+      <w:r>
+        <w:rPr>
+          <w:i/>
+          <w:lang w:val="en-US"/>
+        </w:rPr>
+        <w:t>The solution shall be implemented only with socket handling</w:t>
+      </w:r>
+      <w:r>
+        <w:rPr>
+          <w:i/>
+          <w:lang w:val="en-US"/>
+        </w:rPr>
+        <w:t xml:space="preserve"> and low-level classes</w:t>
+      </w:r>
+      <w:r>
+        <w:rPr>
+          <w:i/>
+          <w:lang w:val="en-US"/>
+        </w:rPr>
+        <w:t>.</w:t>
+      </w:r>
+    </w:p>
+    <w:p>
+      <w:pPr>
+        <w:pStyle w:val="Titre1"/>
+      </w:pPr>
+      <w:bookmarkStart w:id="4" w:name="_Toc500441928"/>
+      <w:r>
+        <w:t>A</w:t>
+      </w:r>
+      <w:r>
+        <w:t>rchitecture:</w:t>
+      </w:r>
       <w:bookmarkEnd w:id="4"/>
     </w:p>
     <w:p>
@@ -2315,153 +2513,13 @@
     </w:p>
     <w:p>
       <w:pPr>
-        <w:rPr>
-          <w:lang w:val="en-US"/>
-        </w:rPr>
-      </w:pPr>
-      <w:r>
-        <w:rPr>
-          <w:lang w:val="en-US"/>
-        </w:rPr>
-        <w:t>[REQ_08]</w:t>
-      </w:r>
-    </w:p>
-    <w:p>
-      <w:pPr>
-        <w:rPr>
-          <w:lang w:val="en-US"/>
-        </w:rPr>
-      </w:pPr>
-      <w:r>
-        <w:rPr>
-          <w:lang w:val="en-US"/>
-        </w:rPr>
-        <w:t>The server is able to handle multiples client connections in the same time.</w:t>
-      </w:r>
-    </w:p>
-    <w:p>
-      <w:pPr>
-        <w:rPr>
-          <w:lang w:val="en-US"/>
-        </w:rPr>
-      </w:pPr>
-    </w:p>
-    <w:p>
-      <w:pPr>
-        <w:rPr>
-          <w:lang w:val="en-US"/>
-        </w:rPr>
-      </w:pPr>
-      <w:r>
-        <w:rPr>
-          <w:lang w:val="en-US"/>
-        </w:rPr>
-        <w:t>[REQ_09]</w:t>
-      </w:r>
-    </w:p>
-    <w:p>
-      <w:pPr>
-        <w:rPr>
-          <w:lang w:val="en-US"/>
-        </w:rPr>
-      </w:pPr>
-      <w:r>
-        <w:rPr>
-          <w:lang w:val="en-US"/>
-        </w:rPr>
-        <w:t xml:space="preserve">The server implements a request/response </w:t>
-      </w:r>
-      <w:r>
-        <w:rPr>
-          <w:lang w:val="en-US"/>
-        </w:rPr>
-        <w:t>pipelining system</w:t>
-      </w:r>
-      <w:r>
-        <w:rPr>
-          <w:lang w:val="en-US"/>
-        </w:rPr>
-        <w:t xml:space="preserve"> to optimize the response for the client</w:t>
-      </w:r>
-      <w:r>
-        <w:rPr>
-          <w:lang w:val="en-US"/>
-        </w:rPr>
-        <w:t>.</w:t>
-      </w:r>
-    </w:p>
-    <w:p>
-      <w:pPr>
-        <w:rPr>
-          <w:lang w:val="en-US"/>
-        </w:rPr>
-      </w:pPr>
-    </w:p>
-    <w:p>
-      <w:pPr>
-        <w:rPr>
-          <w:i/>
-          <w:lang w:val="en-US"/>
-        </w:rPr>
-      </w:pPr>
-      <w:r>
-        <w:rPr>
-          <w:i/>
-          <w:lang w:val="en-US"/>
-        </w:rPr>
-        <w:t xml:space="preserve">Note: </w:t>
-      </w:r>
-      <w:r>
-        <w:rPr>
-          <w:i/>
-          <w:lang w:val="en-US"/>
-        </w:rPr>
-        <w:t>The solution shall be implemented only with socket handling</w:t>
-      </w:r>
-      <w:r>
-        <w:rPr>
-          <w:i/>
-          <w:lang w:val="en-US"/>
-        </w:rPr>
-        <w:t xml:space="preserve"> and low-level classes</w:t>
-      </w:r>
-      <w:r>
-        <w:rPr>
-          <w:i/>
-          <w:lang w:val="en-US"/>
-        </w:rPr>
-        <w:t>.</w:t>
-      </w:r>
-    </w:p>
-    <w:p>
-      <w:pPr>
-        <w:pStyle w:val="Titre1"/>
-      </w:pPr>
-      <w:bookmarkStart w:id="5" w:name="_Toc500441928"/>
-      <w:r>
-        <w:t>A</w:t>
-      </w:r>
-      <w:r>
-        <w:t>rchitecture:</w:t>
+        <w:pStyle w:val="Titre2"/>
+      </w:pPr>
+      <w:bookmarkStart w:id="5" w:name="_Toc500441929"/>
+      <w:r>
+        <w:t>Tools:</w:t>
       </w:r>
       <w:bookmarkEnd w:id="5"/>
-    </w:p>
-    <w:p>
-      <w:pPr>
-        <w:rPr>
-          <w:lang w:val="en-US"/>
-        </w:rPr>
-      </w:pPr>
-    </w:p>
-    <w:p>
-      <w:pPr>
-        <w:pStyle w:val="Titre2"/>
-      </w:pPr>
-      <w:bookmarkStart w:id="6" w:name="_Toc500441929"/>
-      <w:r>
-        <w:t>Tools:</w:t>
-      </w:r>
-      <w:bookmarkEnd w:id="6"/>
     </w:p>
     <w:p>
       <w:pPr>
@@ -2588,14 +2646,14 @@
       <w:pPr>
         <w:pStyle w:val="Titre2"/>
       </w:pPr>
-      <w:bookmarkStart w:id="7" w:name="_Toc500441930"/>
+      <w:bookmarkStart w:id="6" w:name="_Toc500441930"/>
       <w:r>
         <w:t>Classes</w:t>
       </w:r>
       <w:r>
         <w:t xml:space="preserve"> and packages:</w:t>
       </w:r>
-      <w:bookmarkEnd w:id="7"/>
+      <w:bookmarkEnd w:id="6"/>
     </w:p>
     <w:p>
       <w:pPr>
@@ -2698,17 +2756,7 @@
           <w:szCs w:val="18"/>
           <w:lang w:val="en-US"/>
         </w:rPr>
-        <w:t>Http</w:t>
-      </w:r>
-      <w:r>
-        <w:rPr>
-          <w:rFonts w:ascii="Menlo" w:hAnsi="Menlo" w:cs="Menlo"/>
-          <w:i/>
-          <w:sz w:val="18"/>
-          <w:szCs w:val="18"/>
-          <w:lang w:val="en-US"/>
-        </w:rPr>
-        <w:t xml:space="preserve"> </w:t>
+        <w:t xml:space="preserve">HTTP </w:t>
       </w:r>
       <w:r>
         <w:rPr>
@@ -2779,7 +2827,37 @@
           <w:szCs w:val="18"/>
           <w:lang w:val="en-US"/>
         </w:rPr>
-        <w:t>Http Response object to manipulate easily HTTP responses sent for clients or received by the server.</w:t>
+        <w:t>HTTP</w:t>
+      </w:r>
+      <w:r>
+        <w:rPr>
+          <w:rFonts w:ascii="Menlo" w:hAnsi="Menlo" w:cs="Menlo"/>
+          <w:i/>
+          <w:sz w:val="18"/>
+          <w:szCs w:val="18"/>
+          <w:lang w:val="en-US"/>
+        </w:rPr>
+        <w:t xml:space="preserve"> Response object to manipulate easily HTTP responses sent </w:t>
+      </w:r>
+      <w:r>
+        <w:rPr>
+          <w:rFonts w:ascii="Menlo" w:hAnsi="Menlo" w:cs="Menlo"/>
+          <w:i/>
+          <w:sz w:val="18"/>
+          <w:szCs w:val="18"/>
+          <w:lang w:val="en-US"/>
+        </w:rPr>
+        <w:t>to</w:t>
+      </w:r>
+      <w:r>
+        <w:rPr>
+          <w:rFonts w:ascii="Menlo" w:hAnsi="Menlo" w:cs="Menlo"/>
+          <w:i/>
+          <w:sz w:val="18"/>
+          <w:szCs w:val="18"/>
+          <w:lang w:val="en-US"/>
+        </w:rPr>
+        <w:t xml:space="preserve"> clients or received by the server.</w:t>
       </w:r>
     </w:p>
     <w:p>
@@ -2917,7 +2995,27 @@
           <w:szCs w:val="18"/>
           <w:lang w:val="en-US"/>
         </w:rPr>
-        <w:t>Class allowing to build a HTTP request understandable by</w:t>
+        <w:t xml:space="preserve">Class allowing to build </w:t>
+      </w:r>
+      <w:r>
+        <w:rPr>
+          <w:rFonts w:ascii="Menlo" w:hAnsi="Menlo" w:cs="Menlo"/>
+          <w:i/>
+          <w:sz w:val="18"/>
+          <w:szCs w:val="18"/>
+          <w:lang w:val="en-US"/>
+        </w:rPr>
+        <w:t xml:space="preserve">an HTTP </w:t>
+      </w:r>
+      <w:r>
+        <w:rPr>
+          <w:rFonts w:ascii="Menlo" w:hAnsi="Menlo" w:cs="Menlo"/>
+          <w:i/>
+          <w:sz w:val="18"/>
+          <w:szCs w:val="18"/>
+          <w:lang w:val="en-US"/>
+        </w:rPr>
+        <w:t>request understandable by</w:t>
       </w:r>
       <w:r>
         <w:rPr>
@@ -2984,7 +3082,27 @@
           <w:szCs w:val="18"/>
           <w:lang w:val="en-US"/>
         </w:rPr>
-        <w:t xml:space="preserve">Class allowing to build a HTTP response understandable by </w:t>
+        <w:t xml:space="preserve">Class allowing to build </w:t>
+      </w:r>
+      <w:r>
+        <w:rPr>
+          <w:rFonts w:ascii="Menlo" w:hAnsi="Menlo" w:cs="Menlo"/>
+          <w:i/>
+          <w:sz w:val="18"/>
+          <w:szCs w:val="18"/>
+          <w:lang w:val="en-US"/>
+        </w:rPr>
+        <w:t xml:space="preserve">an HTTP </w:t>
+      </w:r>
+      <w:r>
+        <w:rPr>
+          <w:rFonts w:ascii="Menlo" w:hAnsi="Menlo" w:cs="Menlo"/>
+          <w:i/>
+          <w:sz w:val="18"/>
+          <w:szCs w:val="18"/>
+          <w:lang w:val="en-US"/>
+        </w:rPr>
+        <w:t xml:space="preserve">response understandable by </w:t>
       </w:r>
       <w:r>
         <w:rPr>
@@ -3100,17 +3218,57 @@
           <w:szCs w:val="18"/>
           <w:lang w:val="en-US"/>
         </w:rPr>
-        <w:t>Class extending Thread class with run method to handle multiple client accepted by the server.</w:t>
-      </w:r>
-      <w:r>
-        <w:rPr>
-          <w:rFonts w:ascii="Menlo" w:hAnsi="Menlo" w:cs="Menlo"/>
-          <w:i/>
-          <w:sz w:val="18"/>
-          <w:szCs w:val="18"/>
-          <w:lang w:val="en-US"/>
-        </w:rPr>
-        <w:t xml:space="preserve"> This class also evaluates the caching information feature and, if needed, handles the pipelining system for each server request to a web server if data are not in cache.</w:t>
+        <w:t xml:space="preserve">Class extending Thread class with </w:t>
+      </w:r>
+      <w:r>
+        <w:rPr>
+          <w:rFonts w:ascii="Menlo" w:hAnsi="Menlo" w:cs="Menlo"/>
+          <w:i/>
+          <w:sz w:val="18"/>
+          <w:szCs w:val="18"/>
+          <w:lang w:val="en-US"/>
+        </w:rPr>
+        <w:t xml:space="preserve">a </w:t>
+      </w:r>
+      <w:r>
+        <w:rPr>
+          <w:rFonts w:ascii="Menlo" w:hAnsi="Menlo" w:cs="Menlo"/>
+          <w:i/>
+          <w:sz w:val="18"/>
+          <w:szCs w:val="18"/>
+          <w:lang w:val="en-US"/>
+        </w:rPr>
+        <w:t>run method to handle multiple client accepted by the server.</w:t>
+      </w:r>
+      <w:r>
+        <w:rPr>
+          <w:rFonts w:ascii="Menlo" w:hAnsi="Menlo" w:cs="Menlo"/>
+          <w:i/>
+          <w:sz w:val="18"/>
+          <w:szCs w:val="18"/>
+          <w:lang w:val="en-US"/>
+        </w:rPr>
+        <w:t xml:space="preserve"> This class also evaluates the caching information feature and, if needed, handles the pipelining system for each server request to a web server if</w:t>
+      </w:r>
+      <w:r>
+        <w:rPr>
+          <w:rFonts w:ascii="Menlo" w:hAnsi="Menlo" w:cs="Menlo"/>
+          <w:i/>
+          <w:sz w:val="18"/>
+          <w:szCs w:val="18"/>
+          <w:lang w:val="en-US"/>
+        </w:rPr>
+        <w:t xml:space="preserve"> the</w:t>
+      </w:r>
+      <w:r>
+        <w:rPr>
+          <w:rFonts w:ascii="Menlo" w:hAnsi="Menlo" w:cs="Menlo"/>
+          <w:i/>
+          <w:sz w:val="18"/>
+          <w:szCs w:val="18"/>
+          <w:lang w:val="en-US"/>
+        </w:rPr>
+        <w:t xml:space="preserve"> data are not in cache.</w:t>
       </w:r>
     </w:p>
     <w:p>
@@ -3200,7 +3358,17 @@
           <w:szCs w:val="18"/>
           <w:lang w:val="en-US"/>
         </w:rPr>
-        <w:t xml:space="preserve">Class where the client request </w:t>
+        <w:t>Request is a c</w:t>
+      </w:r>
+      <w:r>
+        <w:rPr>
+          <w:rFonts w:ascii="Menlo" w:hAnsi="Menlo" w:cs="Menlo"/>
+          <w:i/>
+          <w:sz w:val="18"/>
+          <w:szCs w:val="18"/>
+          <w:lang w:val="en-US"/>
+        </w:rPr>
+        <w:t xml:space="preserve">lass where the client request </w:t>
       </w:r>
       <w:r>
         <w:rPr>
@@ -3220,7 +3388,27 @@
           <w:szCs w:val="18"/>
           <w:lang w:val="en-US"/>
         </w:rPr>
-        <w:t xml:space="preserve"> server to the web server if the response is not cached. This class extends Thread class to make the pipelining system.</w:t>
+        <w:t xml:space="preserve"> server to the web server if the response is not cached. This class extends</w:t>
+      </w:r>
+      <w:r>
+        <w:rPr>
+          <w:rFonts w:ascii="Menlo" w:hAnsi="Menlo" w:cs="Menlo"/>
+          <w:i/>
+          <w:sz w:val="18"/>
+          <w:szCs w:val="18"/>
+          <w:lang w:val="en-US"/>
+        </w:rPr>
+        <w:t xml:space="preserve"> the</w:t>
+      </w:r>
+      <w:r>
+        <w:rPr>
+          <w:rFonts w:ascii="Menlo" w:hAnsi="Menlo" w:cs="Menlo"/>
+          <w:i/>
+          <w:sz w:val="18"/>
+          <w:szCs w:val="18"/>
+          <w:lang w:val="en-US"/>
+        </w:rPr>
+        <w:t xml:space="preserve"> Thread class to make the pipelining system.</w:t>
       </w:r>
     </w:p>
     <w:p>
@@ -3300,6 +3488,16 @@
           <w:szCs w:val="18"/>
           <w:lang w:val="en-US"/>
         </w:rPr>
+        <w:t>s</w:t>
+      </w:r>
+      <w:r>
+        <w:rPr>
+          <w:rFonts w:ascii="Menlo" w:hAnsi="Menlo" w:cs="Menlo"/>
+          <w:i/>
+          <w:sz w:val="18"/>
+          <w:szCs w:val="18"/>
+          <w:lang w:val="en-US"/>
+        </w:rPr>
         <w:t>.</w:t>
       </w:r>
       <w:r>
@@ -3317,10 +3515,27 @@
       <w:pPr>
         <w:pStyle w:val="Titre1"/>
       </w:pPr>
-      <w:bookmarkStart w:id="8" w:name="_Toc500441931"/>
+      <w:bookmarkStart w:id="7" w:name="_Toc500441931"/>
       <w:r>
         <w:t>Implemented features</w:t>
       </w:r>
+      <w:bookmarkEnd w:id="7"/>
+    </w:p>
+    <w:p>
+      <w:pPr>
+        <w:rPr>
+          <w:lang w:val="en-US"/>
+        </w:rPr>
+      </w:pPr>
+    </w:p>
+    <w:p>
+      <w:pPr>
+        <w:pStyle w:val="Titre2"/>
+      </w:pPr>
+      <w:bookmarkStart w:id="8" w:name="_Toc500441932"/>
+      <w:r>
+        <w:t>Client-Proxy communication</w:t>
+      </w:r>
       <w:bookmarkEnd w:id="8"/>
     </w:p>
     <w:p>
@@ -3332,11 +3547,123 @@
     </w:p>
     <w:p>
       <w:pPr>
+        <w:rPr>
+          <w:lang w:val="en-US"/>
+        </w:rPr>
+      </w:pPr>
+      <w:r>
+        <w:rPr>
+          <w:lang w:val="en-US"/>
+        </w:rPr>
+        <w:t xml:space="preserve">This feature is </w:t>
+      </w:r>
+      <w:r>
+        <w:rPr>
+          <w:lang w:val="en-US"/>
+        </w:rPr>
+        <w:t xml:space="preserve">at first </w:t>
+      </w:r>
+      <w:r>
+        <w:rPr>
+          <w:lang w:val="en-US"/>
+        </w:rPr>
+        <w:t xml:space="preserve">handled by the </w:t>
+      </w:r>
+      <w:r>
+        <w:rPr>
+          <w:lang w:val="en-US"/>
+        </w:rPr>
+        <w:t>Server Class who listen by thread new clients. Then, for each client, in the Client C</w:t>
+      </w:r>
+      <w:r>
+        <w:rPr>
+          <w:lang w:val="en-US"/>
+        </w:rPr>
+        <w:t>lass, the request is captured by</w:t>
+      </w:r>
+      <w:r>
+        <w:rPr>
+          <w:lang w:val="en-US"/>
+        </w:rPr>
+        <w:t xml:space="preserve"> input stream</w:t>
+      </w:r>
+      <w:r>
+        <w:rPr>
+          <w:lang w:val="en-US"/>
+        </w:rPr>
+        <w:t xml:space="preserve"> object</w:t>
+      </w:r>
+      <w:r>
+        <w:rPr>
+          <w:lang w:val="en-US"/>
+        </w:rPr>
+        <w:t>, decoded, logged and transmitted to the cache evaluation.</w:t>
+      </w:r>
+      <w:r>
+        <w:rPr>
+          <w:lang w:val="en-US"/>
+        </w:rPr>
+        <w:t xml:space="preserve"> If the cache evaluation is negative or positive, the Client Class is able to give the correct HTTP response to the client.</w:t>
+      </w:r>
+    </w:p>
+    <w:p>
+      <w:pPr>
+        <w:rPr>
+          <w:lang w:val="en-US"/>
+        </w:rPr>
+      </w:pPr>
+    </w:p>
+    <w:p>
+      <w:pPr>
+        <w:rPr>
+          <w:lang w:val="en-US"/>
+        </w:rPr>
+      </w:pPr>
+      <w:r>
+        <w:rPr>
+          <w:lang w:val="en-US"/>
+        </w:rPr>
+        <w:t xml:space="preserve">This communication is adaptive to the client request. Indeed, if the client </w:t>
+      </w:r>
+      <w:r>
+        <w:rPr>
+          <w:lang w:val="en-US"/>
+        </w:rPr>
+        <w:t>asks</w:t>
+      </w:r>
+      <w:r>
+        <w:rPr>
+          <w:lang w:val="en-US"/>
+        </w:rPr>
+        <w:t xml:space="preserve"> for HTTP 1.0 or 1.1, the server is able to answer</w:t>
+      </w:r>
+      <w:r>
+        <w:rPr>
+          <w:lang w:val="en-US"/>
+        </w:rPr>
+        <w:t xml:space="preserve"> with the same protocol version</w:t>
+      </w:r>
+      <w:r>
+        <w:rPr>
+          <w:lang w:val="en-US"/>
+        </w:rPr>
+        <w:t>.</w:t>
+      </w:r>
+    </w:p>
+    <w:p>
+      <w:pPr>
+        <w:rPr>
+          <w:lang w:val="en-US"/>
+        </w:rPr>
+      </w:pPr>
+    </w:p>
+    <w:p>
+      <w:pPr>
         <w:pStyle w:val="Titre2"/>
       </w:pPr>
-      <w:bookmarkStart w:id="9" w:name="_Toc500441932"/>
-      <w:r>
-        <w:t>Client-Proxy communication</w:t>
+      <w:bookmarkStart w:id="9" w:name="_Toc500441933"/>
+      <w:r>
+        <w:t>Proxy-Server communication</w:t>
       </w:r>
       <w:bookmarkEnd w:id="9"/>
     </w:p>
@@ -3357,111 +3684,6 @@
         <w:rPr>
           <w:lang w:val="en-US"/>
         </w:rPr>
-        <w:t xml:space="preserve">This feature is </w:t>
-      </w:r>
-      <w:r>
-        <w:rPr>
-          <w:lang w:val="en-US"/>
-        </w:rPr>
-        <w:t xml:space="preserve">at first </w:t>
-      </w:r>
-      <w:r>
-        <w:rPr>
-          <w:lang w:val="en-US"/>
-        </w:rPr>
-        <w:t xml:space="preserve">handled by the </w:t>
-      </w:r>
-      <w:r>
-        <w:rPr>
-          <w:lang w:val="en-US"/>
-        </w:rPr>
-        <w:t>Server Class who listen by thread new clients. Then, for each client, in the Client Class, the request is captured by input stream, decoded, logged and transmitted to the cache evaluation.</w:t>
-      </w:r>
-      <w:r>
-        <w:rPr>
-          <w:lang w:val="en-US"/>
-        </w:rPr>
-        <w:t xml:space="preserve"> If the cache evaluation is negative or positive, the Client Class is able to give the correct HTTP response to the client.</w:t>
-      </w:r>
-    </w:p>
-    <w:p>
-      <w:pPr>
-        <w:rPr>
-          <w:lang w:val="en-US"/>
-        </w:rPr>
-      </w:pPr>
-    </w:p>
-    <w:p>
-      <w:pPr>
-        <w:rPr>
-          <w:lang w:val="en-US"/>
-        </w:rPr>
-      </w:pPr>
-      <w:r>
-        <w:rPr>
-          <w:lang w:val="en-US"/>
-        </w:rPr>
-        <w:t xml:space="preserve">This communication is adaptive to the client request. Indeed, if the client </w:t>
-      </w:r>
-      <w:r>
-        <w:rPr>
-          <w:lang w:val="en-US"/>
-        </w:rPr>
-        <w:t>asks</w:t>
-      </w:r>
-      <w:r>
-        <w:rPr>
-          <w:lang w:val="en-US"/>
-        </w:rPr>
-        <w:t xml:space="preserve"> for HTTP 1.0 or 1.1, the server is able to answer</w:t>
-      </w:r>
-      <w:r>
-        <w:rPr>
-          <w:lang w:val="en-US"/>
-        </w:rPr>
-        <w:t xml:space="preserve"> with the same protocol version</w:t>
-      </w:r>
-      <w:r>
-        <w:rPr>
-          <w:lang w:val="en-US"/>
-        </w:rPr>
-        <w:t>.</w:t>
-      </w:r>
-    </w:p>
-    <w:p>
-      <w:pPr>
-        <w:rPr>
-          <w:lang w:val="en-US"/>
-        </w:rPr>
-      </w:pPr>
-    </w:p>
-    <w:p>
-      <w:pPr>
-        <w:pStyle w:val="Titre2"/>
-      </w:pPr>
-      <w:bookmarkStart w:id="10" w:name="_Toc500441933"/>
-      <w:r>
-        <w:t>Proxy-Server communication</w:t>
-      </w:r>
-      <w:bookmarkEnd w:id="10"/>
-    </w:p>
-    <w:p>
-      <w:pPr>
-        <w:rPr>
-          <w:lang w:val="en-US"/>
-        </w:rPr>
-      </w:pPr>
-    </w:p>
-    <w:p>
-      <w:pPr>
-        <w:rPr>
-          <w:lang w:val="en-US"/>
-        </w:rPr>
-      </w:pPr>
-      <w:r>
-        <w:rPr>
-          <w:lang w:val="en-US"/>
-        </w:rPr>
         <w:t xml:space="preserve">If the cache evaluation is negative, the server is able to </w:t>
       </w:r>
       <w:r>
@@ -3486,7 +3708,19 @@
         <w:rPr>
           <w:lang w:val="en-US"/>
         </w:rPr>
-        <w:t xml:space="preserve"> class the begin of the Proxy-Server </w:t>
+        <w:t xml:space="preserve"> class the </w:t>
+      </w:r>
+      <w:r>
+        <w:rPr>
+          <w:lang w:val="en-US"/>
+        </w:rPr>
+        <w:t>beginning</w:t>
+      </w:r>
+      <w:r>
+        <w:rPr>
+          <w:lang w:val="en-US"/>
+        </w:rPr>
+        <w:t xml:space="preserve"> of the Proxy-Server </w:t>
       </w:r>
       <w:r>
         <w:rPr>
@@ -4932,30 +5166,42 @@
       <w:pPr>
         <w:pStyle w:val="Titre2"/>
       </w:pPr>
-      <w:bookmarkStart w:id="11" w:name="_Toc500441934"/>
+      <w:bookmarkStart w:id="10" w:name="_Toc500441934"/>
       <w:r>
         <w:t>Pipelining</w:t>
       </w:r>
-      <w:bookmarkEnd w:id="11"/>
-    </w:p>
-    <w:p>
-      <w:pPr>
-        <w:rPr>
-          <w:lang w:val="en-US"/>
-        </w:rPr>
-      </w:pPr>
-    </w:p>
-    <w:p>
-      <w:pPr>
-        <w:rPr>
-          <w:lang w:val="en-US"/>
-        </w:rPr>
-      </w:pPr>
-      <w:r>
-        <w:rPr>
-          <w:lang w:val="en-US"/>
-        </w:rPr>
-        <w:t xml:space="preserve">The feature is implemented with a new Thread for each client request in Client class with the help of Request </w:t>
+      <w:bookmarkEnd w:id="10"/>
+    </w:p>
+    <w:p>
+      <w:pPr>
+        <w:rPr>
+          <w:lang w:val="en-US"/>
+        </w:rPr>
+      </w:pPr>
+    </w:p>
+    <w:p>
+      <w:pPr>
+        <w:rPr>
+          <w:lang w:val="en-US"/>
+        </w:rPr>
+      </w:pPr>
+      <w:r>
+        <w:rPr>
+          <w:lang w:val="en-US"/>
+        </w:rPr>
+        <w:t>The feature is implemented with a new Thread for each client request in</w:t>
+      </w:r>
+      <w:r>
+        <w:rPr>
+          <w:lang w:val="en-US"/>
+        </w:rPr>
+        <w:t xml:space="preserve"> the</w:t>
+      </w:r>
+      <w:r>
+        <w:rPr>
+          <w:lang w:val="en-US"/>
+        </w:rPr>
+        <w:t xml:space="preserve"> Client class with the help of Request </w:t>
       </w:r>
       <w:r>
         <w:rPr>
@@ -5716,30 +5962,42 @@
       <w:pPr>
         <w:pStyle w:val="Titre2"/>
       </w:pPr>
-      <w:bookmarkStart w:id="12" w:name="_Toc500441935"/>
+      <w:bookmarkStart w:id="11" w:name="_Toc500441935"/>
       <w:r>
         <w:t>Persistence</w:t>
       </w:r>
-      <w:bookmarkEnd w:id="12"/>
-    </w:p>
-    <w:p>
-      <w:pPr>
-        <w:rPr>
-          <w:lang w:val="en-US"/>
-        </w:rPr>
-      </w:pPr>
-    </w:p>
-    <w:p>
-      <w:pPr>
-        <w:rPr>
-          <w:lang w:val="en-US"/>
-        </w:rPr>
-      </w:pPr>
-      <w:r>
-        <w:rPr>
-          <w:lang w:val="en-US"/>
-        </w:rPr>
-        <w:t xml:space="preserve">Persistence feature can be found in Cache </w:t>
+      <w:bookmarkEnd w:id="11"/>
+    </w:p>
+    <w:p>
+      <w:pPr>
+        <w:rPr>
+          <w:lang w:val="en-US"/>
+        </w:rPr>
+      </w:pPr>
+    </w:p>
+    <w:p>
+      <w:pPr>
+        <w:rPr>
+          <w:lang w:val="en-US"/>
+        </w:rPr>
+      </w:pPr>
+      <w:r>
+        <w:rPr>
+          <w:lang w:val="en-US"/>
+        </w:rPr>
+        <w:t xml:space="preserve">Persistence feature can be found in </w:t>
+      </w:r>
+      <w:r>
+        <w:rPr>
+          <w:lang w:val="en-US"/>
+        </w:rPr>
+        <w:t xml:space="preserve">the </w:t>
+      </w:r>
+      <w:r>
+        <w:rPr>
+          <w:lang w:val="en-US"/>
+        </w:rPr>
+        <w:t xml:space="preserve">Cache </w:t>
       </w:r>
       <w:r>
         <w:rPr>
@@ -5956,6 +6214,12 @@
         <w:rPr>
           <w:lang w:val="en-US"/>
         </w:rPr>
+        <w:t xml:space="preserve">the </w:t>
+      </w:r>
+      <w:r>
+        <w:rPr>
+          <w:lang w:val="en-US"/>
+        </w:rPr>
         <w:t>cache</w:t>
       </w:r>
       <w:r>
@@ -6072,11 +6336,11 @@
       <w:pPr>
         <w:pStyle w:val="Titre2"/>
       </w:pPr>
-      <w:bookmarkStart w:id="13" w:name="_Toc500441936"/>
+      <w:bookmarkStart w:id="12" w:name="_Toc500441936"/>
       <w:r>
         <w:t>Caching</w:t>
       </w:r>
-      <w:bookmarkEnd w:id="13"/>
+      <w:bookmarkEnd w:id="12"/>
     </w:p>
     <w:p>
       <w:pPr>
@@ -7805,30 +8069,48 @@
       <w:pPr>
         <w:pStyle w:val="Titre2"/>
       </w:pPr>
-      <w:bookmarkStart w:id="14" w:name="_Toc500441937"/>
+      <w:bookmarkStart w:id="13" w:name="_Toc500441937"/>
       <w:r>
         <w:t>Saving cache</w:t>
       </w:r>
-      <w:bookmarkEnd w:id="14"/>
-    </w:p>
-    <w:p>
-      <w:pPr>
-        <w:rPr>
-          <w:lang w:val="en-US"/>
-        </w:rPr>
-      </w:pPr>
-    </w:p>
-    <w:p>
-      <w:pPr>
-        <w:rPr>
-          <w:lang w:val="en-US"/>
-        </w:rPr>
-      </w:pPr>
-      <w:r>
-        <w:rPr>
-          <w:lang w:val="en-US"/>
-        </w:rPr>
-        <w:t xml:space="preserve">Saving cache feature can be found in Cache class of the project under the following </w:t>
+      <w:bookmarkEnd w:id="13"/>
+    </w:p>
+    <w:p>
+      <w:pPr>
+        <w:rPr>
+          <w:lang w:val="en-US"/>
+        </w:rPr>
+      </w:pPr>
+    </w:p>
+    <w:p>
+      <w:pPr>
+        <w:rPr>
+          <w:lang w:val="en-US"/>
+        </w:rPr>
+      </w:pPr>
+      <w:r>
+        <w:rPr>
+          <w:lang w:val="en-US"/>
+        </w:rPr>
+        <w:t>The s</w:t>
+      </w:r>
+      <w:r>
+        <w:rPr>
+          <w:lang w:val="en-US"/>
+        </w:rPr>
+        <w:t>aving cache feature can be found in</w:t>
+      </w:r>
+      <w:r>
+        <w:rPr>
+          <w:lang w:val="en-US"/>
+        </w:rPr>
+        <w:t xml:space="preserve"> the</w:t>
+      </w:r>
+      <w:r>
+        <w:rPr>
+          <w:lang w:val="en-US"/>
+        </w:rPr>
+        <w:t xml:space="preserve"> Cache class of the project under the following </w:t>
       </w:r>
       <w:r>
         <w:rPr>
@@ -8037,7 +8319,19 @@
         <w:rPr>
           <w:lang w:val="en-US"/>
         </w:rPr>
-        <w:t>The cache is saved in specified cache</w:t>
+        <w:t xml:space="preserve">The cache is saved in </w:t>
+      </w:r>
+      <w:r>
+        <w:rPr>
+          <w:lang w:val="en-US"/>
+        </w:rPr>
+        <w:t xml:space="preserve">a </w:t>
+      </w:r>
+      <w:r>
+        <w:rPr>
+          <w:lang w:val="en-US"/>
+        </w:rPr>
+        <w:t>specified cache</w:t>
       </w:r>
       <w:r>
         <w:rPr>
@@ -8049,7 +8343,19 @@
         <w:rPr>
           <w:lang w:val="en-US"/>
         </w:rPr>
-        <w:t xml:space="preserve">Each folder corresponds to a request and responses for a web page or a file. If a client asks for example </w:t>
+        <w:t>Each folder corresponds to a request and responses for a web page or a file. If a client asks</w:t>
+      </w:r>
+      <w:r>
+        <w:rPr>
+          <w:lang w:val="en-US"/>
+        </w:rPr>
+        <w:t>,</w:t>
+      </w:r>
+      <w:r>
+        <w:rPr>
+          <w:lang w:val="en-US"/>
+        </w:rPr>
+        <w:t xml:space="preserve"> for example </w:t>
       </w:r>
       <w:r>
         <w:rPr>
@@ -8123,10 +8429,49 @@
       <w:pPr>
         <w:pStyle w:val="Titre1"/>
       </w:pPr>
-      <w:bookmarkStart w:id="15" w:name="_Toc500441938"/>
+      <w:bookmarkStart w:id="14" w:name="_Toc500441938"/>
       <w:r>
         <w:t>Known defects</w:t>
       </w:r>
+      <w:bookmarkEnd w:id="14"/>
+    </w:p>
+    <w:p>
+      <w:pPr>
+        <w:rPr>
+          <w:lang w:val="en-US"/>
+        </w:rPr>
+      </w:pPr>
+    </w:p>
+    <w:p>
+      <w:pPr>
+        <w:rPr>
+          <w:lang w:val="en-US"/>
+        </w:rPr>
+      </w:pPr>
+      <w:r>
+        <w:rPr>
+          <w:lang w:val="en-US"/>
+        </w:rPr>
+        <w:t xml:space="preserve">It seems that sometimes the user has to </w:t>
+      </w:r>
+      <w:r>
+        <w:rPr>
+          <w:lang w:val="en-US"/>
+        </w:rPr>
+        <w:t>make a second request for a same desired web page.</w:t>
+      </w:r>
+    </w:p>
+    <w:p>
+      <w:pPr>
+        <w:pStyle w:val="Titre1"/>
+      </w:pPr>
+      <w:bookmarkStart w:id="15" w:name="_Toc500441939"/>
+      <w:r>
+        <w:t>Future change</w:t>
+      </w:r>
+      <w:r>
+        <w:t xml:space="preserve"> requests</w:t>
+      </w:r>
       <w:bookmarkEnd w:id="15"/>
     </w:p>
     <w:p>
@@ -8146,195 +8491,180 @@
         <w:rPr>
           <w:lang w:val="en-US"/>
         </w:rPr>
-        <w:t xml:space="preserve">It seems that sometimes the user has to </w:t>
-      </w:r>
-      <w:r>
-        <w:rPr>
-          <w:lang w:val="en-US"/>
-        </w:rPr>
-        <w:t>make a second request for a same desired web page.</w:t>
+        <w:t>As all features are impleme</w:t>
+      </w:r>
+      <w:r>
+        <w:rPr>
+          <w:lang w:val="en-US"/>
+        </w:rPr>
+        <w:t>nted, some change requests (</w:t>
+      </w:r>
+      <w:r>
+        <w:rPr>
+          <w:lang w:val="en-US"/>
+        </w:rPr>
+        <w:t>enhancement</w:t>
+      </w:r>
+      <w:r>
+        <w:rPr>
+          <w:lang w:val="en-US"/>
+        </w:rPr>
+        <w:t>s)</w:t>
+      </w:r>
+      <w:r>
+        <w:rPr>
+          <w:lang w:val="en-US"/>
+        </w:rPr>
+        <w:t xml:space="preserve"> can be </w:t>
+      </w:r>
+      <w:r>
+        <w:rPr>
+          <w:lang w:val="en-US"/>
+        </w:rPr>
+        <w:t>raised</w:t>
+      </w:r>
+      <w:r>
+        <w:rPr>
+          <w:lang w:val="en-US"/>
+        </w:rPr>
+        <w:t>.</w:t>
+      </w:r>
+    </w:p>
+    <w:p>
+      <w:pPr>
+        <w:rPr>
+          <w:lang w:val="en-US"/>
+        </w:rPr>
+      </w:pPr>
+    </w:p>
+    <w:p>
+      <w:pPr>
+        <w:rPr>
+          <w:lang w:val="en-US"/>
+        </w:rPr>
+      </w:pPr>
+      <w:r>
+        <w:rPr>
+          <w:lang w:val="en-US"/>
+        </w:rPr>
+        <w:t xml:space="preserve">The first feature that the Proxy Cache Server can receive for the next release is the verbose or non-verbose mode for console text messages. Indeed, this first release always displays a lot of messages such as complete HTTP requests, HTTP responses and even properties of </w:t>
+      </w:r>
+      <w:r>
+        <w:rPr>
+          <w:lang w:val="en-US"/>
+        </w:rPr>
+        <w:t xml:space="preserve">the </w:t>
+      </w:r>
+      <w:r>
+        <w:rPr>
+          <w:lang w:val="en-US"/>
+        </w:rPr>
+        <w:t>cache-control sent by the web server. It could be annoying to do not have the possibility to mute the application messages.</w:t>
+      </w:r>
+    </w:p>
+    <w:p>
+      <w:pPr>
+        <w:rPr>
+          <w:lang w:val="en-US"/>
+        </w:rPr>
+      </w:pPr>
+    </w:p>
+    <w:p>
+      <w:pPr>
+        <w:rPr>
+          <w:lang w:val="en-US"/>
+        </w:rPr>
+      </w:pPr>
+      <w:r>
+        <w:rPr>
+          <w:lang w:val="en-US"/>
+        </w:rPr>
+        <w:t>The second change request could be an option to apply some blocking filter for kids. This feature can be implemented with a</w:t>
+      </w:r>
+      <w:r>
+        <w:rPr>
+          <w:lang w:val="en-US"/>
+        </w:rPr>
+        <w:t>n</w:t>
+      </w:r>
+      <w:r>
+        <w:rPr>
+          <w:lang w:val="en-US"/>
+        </w:rPr>
+        <w:t xml:space="preserve"> XML file that contains forbidden DNS</w:t>
+      </w:r>
+      <w:r>
+        <w:rPr>
+          <w:lang w:val="en-US"/>
+        </w:rPr>
+        <w:t xml:space="preserve">. Each time a client </w:t>
+      </w:r>
+      <w:r>
+        <w:rPr>
+          <w:lang w:val="en-US"/>
+        </w:rPr>
+        <w:t xml:space="preserve">requests </w:t>
+      </w:r>
+      <w:r>
+        <w:rPr>
+          <w:lang w:val="en-US"/>
+        </w:rPr>
+        <w:t>a</w:t>
+      </w:r>
+      <w:r>
+        <w:rPr>
+          <w:lang w:val="en-US"/>
+        </w:rPr>
+        <w:t xml:space="preserve"> forbidden host, the proxy shall display a custom web page to inform that this host was blocked by the proxy cache server.</w:t>
+      </w:r>
+    </w:p>
+    <w:p>
+      <w:pPr>
+        <w:rPr>
+          <w:lang w:val="en-US"/>
+        </w:rPr>
+      </w:pPr>
+    </w:p>
+    <w:p>
+      <w:pPr>
+        <w:rPr>
+          <w:lang w:val="en-US"/>
+        </w:rPr>
+      </w:pPr>
+      <w:r>
+        <w:rPr>
+          <w:lang w:val="en-US"/>
+        </w:rPr>
+        <w:t xml:space="preserve">The third change request could be a </w:t>
+      </w:r>
+      <w:r>
+        <w:rPr>
+          <w:lang w:val="en-US"/>
+        </w:rPr>
+        <w:t>full cache encryption method</w:t>
+      </w:r>
+      <w:r>
+        <w:rPr>
+          <w:lang w:val="en-US"/>
+        </w:rPr>
+        <w:t>.</w:t>
+      </w:r>
+      <w:r>
+        <w:rPr>
+          <w:lang w:val="en-US"/>
+        </w:rPr>
+        <w:t xml:space="preserve"> The client will be no more able to edit request or response XML files with an editor.</w:t>
       </w:r>
     </w:p>
     <w:p>
       <w:pPr>
         <w:pStyle w:val="Titre1"/>
       </w:pPr>
-      <w:bookmarkStart w:id="16" w:name="_Toc500441939"/>
-      <w:r>
-        <w:t>Future change</w:t>
-      </w:r>
-      <w:r>
-        <w:t xml:space="preserve"> requests</w:t>
+      <w:bookmarkStart w:id="16" w:name="_Toc500441940"/>
+      <w:r>
+        <w:t>User guide</w:t>
       </w:r>
       <w:bookmarkEnd w:id="16"/>
-    </w:p>
-    <w:p>
-      <w:pPr>
-        <w:rPr>
-          <w:lang w:val="en-US"/>
-        </w:rPr>
-      </w:pPr>
-    </w:p>
-    <w:p>
-      <w:pPr>
-        <w:rPr>
-          <w:lang w:val="en-US"/>
-        </w:rPr>
-      </w:pPr>
-      <w:r>
-        <w:rPr>
-          <w:lang w:val="en-US"/>
-        </w:rPr>
-        <w:t>As all features are impleme</w:t>
-      </w:r>
-      <w:r>
-        <w:rPr>
-          <w:lang w:val="en-US"/>
-        </w:rPr>
-        <w:t>nted, some change requests (</w:t>
-      </w:r>
-      <w:r>
-        <w:rPr>
-          <w:lang w:val="en-US"/>
-        </w:rPr>
-        <w:t>enhancement</w:t>
-      </w:r>
-      <w:r>
-        <w:rPr>
-          <w:lang w:val="en-US"/>
-        </w:rPr>
-        <w:t>s)</w:t>
-      </w:r>
-      <w:r>
-        <w:rPr>
-          <w:lang w:val="en-US"/>
-        </w:rPr>
-        <w:t xml:space="preserve"> can be </w:t>
-      </w:r>
-      <w:r>
-        <w:rPr>
-          <w:lang w:val="en-US"/>
-        </w:rPr>
-        <w:t>raised</w:t>
-      </w:r>
-      <w:r>
-        <w:rPr>
-          <w:lang w:val="en-US"/>
-        </w:rPr>
-        <w:t>.</w:t>
-      </w:r>
-    </w:p>
-    <w:p>
-      <w:pPr>
-        <w:rPr>
-          <w:lang w:val="en-US"/>
-        </w:rPr>
-      </w:pPr>
-    </w:p>
-    <w:p>
-      <w:pPr>
-        <w:rPr>
-          <w:lang w:val="en-US"/>
-        </w:rPr>
-      </w:pPr>
-      <w:r>
-        <w:rPr>
-          <w:lang w:val="en-US"/>
-        </w:rPr>
-        <w:t>The first feature that the Proxy Cache Server can receive for the next release is the verbose or non-verbose mode for console text messages. Indeed, this first release always displays a lot of messages such as complete HTTP requests, HTTP responses and even properties of cache-control sent by the web server. It could be annoying to do not have the possibility to mute the application messages.</w:t>
-      </w:r>
-    </w:p>
-    <w:p>
-      <w:pPr>
-        <w:rPr>
-          <w:lang w:val="en-US"/>
-        </w:rPr>
-      </w:pPr>
-    </w:p>
-    <w:p>
-      <w:pPr>
-        <w:rPr>
-          <w:lang w:val="en-US"/>
-        </w:rPr>
-      </w:pPr>
-      <w:r>
-        <w:rPr>
-          <w:lang w:val="en-US"/>
-        </w:rPr>
-        <w:t>The second change request could be an option to apply some blocking filter for kids. This feature can be implemented with a XML file that contains forbidden DNS</w:t>
-      </w:r>
-      <w:r>
-        <w:rPr>
-          <w:lang w:val="en-US"/>
-        </w:rPr>
-        <w:t xml:space="preserve">. Each time a client </w:t>
-      </w:r>
-      <w:r>
-        <w:rPr>
-          <w:lang w:val="en-US"/>
-        </w:rPr>
-        <w:t xml:space="preserve">requests </w:t>
-      </w:r>
-      <w:r>
-        <w:rPr>
-          <w:lang w:val="en-US"/>
-        </w:rPr>
-        <w:t>a</w:t>
-      </w:r>
-      <w:r>
-        <w:rPr>
-          <w:lang w:val="en-US"/>
-        </w:rPr>
-        <w:t xml:space="preserve"> forbidden host, the proxy shall display a custom web page to inform that this host was blocked by the proxy cache server.</w:t>
-      </w:r>
-    </w:p>
-    <w:p>
-      <w:pPr>
-        <w:rPr>
-          <w:lang w:val="en-US"/>
-        </w:rPr>
-      </w:pPr>
-    </w:p>
-    <w:p>
-      <w:pPr>
-        <w:rPr>
-          <w:lang w:val="en-US"/>
-        </w:rPr>
-      </w:pPr>
-      <w:r>
-        <w:rPr>
-          <w:lang w:val="en-US"/>
-        </w:rPr>
-        <w:t xml:space="preserve">The third change request could be a </w:t>
-      </w:r>
-      <w:r>
-        <w:rPr>
-          <w:lang w:val="en-US"/>
-        </w:rPr>
-        <w:t>full cache encryption method</w:t>
-      </w:r>
-      <w:r>
-        <w:rPr>
-          <w:lang w:val="en-US"/>
-        </w:rPr>
-        <w:t>.</w:t>
-      </w:r>
-      <w:r>
-        <w:rPr>
-          <w:lang w:val="en-US"/>
-        </w:rPr>
-        <w:t xml:space="preserve"> The client will be no more able to edit request or response XML files with an editor.</w:t>
-      </w:r>
-    </w:p>
-    <w:p>
-      <w:pPr>
-        <w:pStyle w:val="Titre1"/>
-      </w:pPr>
-      <w:bookmarkStart w:id="17" w:name="_Toc500441940"/>
-      <w:r>
-        <w:t>User guide</w:t>
-      </w:r>
-      <w:bookmarkEnd w:id="17"/>
     </w:p>
     <w:p>
       <w:pPr>
@@ -8958,7 +9288,7 @@
       <w:pPr>
         <w:pStyle w:val="Titre1"/>
       </w:pPr>
-      <w:bookmarkStart w:id="18" w:name="_Toc500441941"/>
+      <w:bookmarkStart w:id="17" w:name="_Toc500441941"/>
       <w:r>
         <w:t>A</w:t>
       </w:r>
@@ -8968,7 +9298,7 @@
       <w:r>
         <w:t>:</w:t>
       </w:r>
-      <w:bookmarkEnd w:id="18"/>
+      <w:bookmarkEnd w:id="17"/>
     </w:p>
     <w:p>
       <w:pPr>
@@ -8985,11 +9315,11 @@
           <w:numId w:val="5"/>
         </w:numPr>
       </w:pPr>
-      <w:bookmarkStart w:id="19" w:name="_Toc500441942"/>
+      <w:bookmarkStart w:id="18" w:name="_Toc500441942"/>
       <w:r>
         <w:t>Project architecture:</w:t>
       </w:r>
-      <w:bookmarkEnd w:id="19"/>
+      <w:bookmarkEnd w:id="18"/>
     </w:p>
     <w:p>
       <w:pPr>
@@ -9062,6 +9392,8 @@
           <w:lang w:val="en-US"/>
         </w:rPr>
       </w:pPr>
+      <w:bookmarkStart w:id="19" w:name="_GoBack"/>
+      <w:bookmarkEnd w:id="19"/>
     </w:p>
     <w:sectPr>
       <w:footerReference w:type="even" r:id="rId15"/>
@@ -9305,7 +9637,7 @@
         <w:rStyle w:val="Numrodepage"/>
         <w:noProof/>
       </w:rPr>
-      <w:t>2</w:t>
+      <w:t>10</w:t>
     </w:r>
     <w:r>
       <w:rPr>

</xml_diff>